<commit_message>
- updated for the current application version.
</commit_message>
<xml_diff>
--- a/Manual.docx
+++ b/Manual.docx
@@ -44,8 +44,16 @@
         <w:rPr>
           <w:lang w:val="en-US"/>
         </w:rPr>
-        <w:t>Download and install the necessary packages, if you are going to run the source code. Please find the relevant information in file ‘README.md’ .</w:t>
-      </w:r>
+        <w:t xml:space="preserve">Download and install the necessary packages, if you are going to run the source code. Please find the relevant information in file </w:t>
+      </w:r>
+      <w:proofErr w:type="gramStart"/>
+      <w:r>
+        <w:rPr>
+          <w:lang w:val="en-US"/>
+        </w:rPr>
+        <w:t>‘README.md’ .</w:t>
+      </w:r>
+      <w:proofErr w:type="gramEnd"/>
     </w:p>
     <w:p>
       <w:pPr>
@@ -62,30 +70,59 @@
         <w:rPr>
           <w:lang w:val="en-US"/>
         </w:rPr>
-        <w:t>Run ‘</w:t>
-      </w:r>
-      <w:r>
-        <w:rPr>
-          <w:lang w:val="en-US"/>
-        </w:rPr>
-        <w:t>QIBA evalute tool.py</w:t>
-      </w:r>
-      <w:r>
-        <w:rPr>
-          <w:lang w:val="en-US"/>
-        </w:rPr>
-        <w:t>’</w:t>
-      </w:r>
-      <w:r>
-        <w:rPr>
-          <w:lang w:val="en-US"/>
-        </w:rPr>
-        <w:t>. You should have an interface like:</w:t>
+        <w:t>The stand-alone installer for Windows is now available. After installing it on the computer, you should have the same using experience with running  the application and running the source code with Python.</w:t>
       </w:r>
     </w:p>
     <w:p>
       <w:pPr>
         <w:pStyle w:val="ListParagraph"/>
+        <w:numPr>
+          <w:ilvl w:val="0"/>
+          <w:numId w:val="2"/>
+        </w:numPr>
+        <w:rPr>
+          <w:lang w:val="en-US"/>
+        </w:rPr>
+      </w:pPr>
+      <w:r>
+        <w:rPr>
+          <w:lang w:val="en-US"/>
+        </w:rPr>
+        <w:t xml:space="preserve">Run </w:t>
+      </w:r>
+      <w:r>
+        <w:rPr>
+          <w:lang w:val="en-US"/>
+        </w:rPr>
+        <w:t>QIBA evalu</w:t>
+      </w:r>
+      <w:r>
+        <w:rPr>
+          <w:lang w:val="en-US"/>
+        </w:rPr>
+        <w:t>a</w:t>
+      </w:r>
+      <w:r>
+        <w:rPr>
+          <w:lang w:val="en-US"/>
+        </w:rPr>
+        <w:t>te tool</w:t>
+      </w:r>
+      <w:r>
+        <w:rPr>
+          <w:lang w:val="en-US"/>
+        </w:rPr>
+        <w:t>.</w:t>
+      </w:r>
+      <w:r>
+        <w:rPr>
+          <w:lang w:val="en-US"/>
+        </w:rPr>
+        <w:t xml:space="preserve"> The slash window will show and last for 2 seconds.</w:t>
+      </w:r>
+    </w:p>
+    <w:p>
+      <w:pPr>
         <w:jc w:val="center"/>
         <w:rPr>
           <w:lang w:val="en-US"/>
@@ -97,10 +134,10 @@
           <w:lang w:eastAsia="de-DE"/>
         </w:rPr>
         <w:drawing>
-          <wp:inline distT="0" distB="0" distL="0" distR="0" wp14:anchorId="62DFC802" wp14:editId="0DA5EA3C">
-            <wp:extent cx="3895725" cy="3039626"/>
-            <wp:effectExtent l="0" t="0" r="0" b="8890"/>
-            <wp:docPr id="1" name="Picture 1"/>
+          <wp:inline distT="0" distB="0" distL="0" distR="0">
+            <wp:extent cx="3171825" cy="3171825"/>
+            <wp:effectExtent l="0" t="0" r="9525" b="9525"/>
+            <wp:docPr id="6" name="Picture 6" descr="D:\compareTool\EvaluateTool\splashImage_small.jpg"/>
             <wp:cNvGraphicFramePr>
               <a:graphicFrameLocks xmlns:a="http://schemas.openxmlformats.org/drawingml/2006/main" noChangeAspect="1"/>
             </wp:cNvGraphicFramePr>
@@ -108,23 +145,36 @@
               <a:graphicData uri="http://schemas.openxmlformats.org/drawingml/2006/picture">
                 <pic:pic xmlns:pic="http://schemas.openxmlformats.org/drawingml/2006/picture">
                   <pic:nvPicPr>
-                    <pic:cNvPr id="0" name=""/>
-                    <pic:cNvPicPr/>
+                    <pic:cNvPr id="0" name="Picture 2" descr="D:\compareTool\EvaluateTool\splashImage_small.jpg"/>
+                    <pic:cNvPicPr>
+                      <a:picLocks noChangeAspect="1" noChangeArrowheads="1"/>
+                    </pic:cNvPicPr>
                   </pic:nvPicPr>
                   <pic:blipFill>
-                    <a:blip r:embed="rId6"/>
+                    <a:blip r:embed="rId6">
+                      <a:extLst>
+                        <a:ext uri="{28A0092B-C50C-407E-A947-70E740481C1C}">
+                          <a14:useLocalDpi xmlns:a14="http://schemas.microsoft.com/office/drawing/2010/main" val="0"/>
+                        </a:ext>
+                      </a:extLst>
+                    </a:blip>
+                    <a:srcRect/>
                     <a:stretch>
                       <a:fillRect/>
                     </a:stretch>
                   </pic:blipFill>
-                  <pic:spPr>
+                  <pic:spPr bwMode="auto">
                     <a:xfrm>
                       <a:off x="0" y="0"/>
-                      <a:ext cx="3894843" cy="3038938"/>
+                      <a:ext cx="3171825" cy="3171825"/>
                     </a:xfrm>
                     <a:prstGeom prst="rect">
                       <a:avLst/>
                     </a:prstGeom>
+                    <a:noFill/>
+                    <a:ln>
+                      <a:noFill/>
+                    </a:ln>
                   </pic:spPr>
                 </pic:pic>
               </a:graphicData>
@@ -148,22 +198,14 @@
         <w:rPr>
           <w:lang w:val="en-US"/>
         </w:rPr>
-        <w:t>In order to import the reference data and calculated data, please click on the button on the right side one by one. For example, you could load the test data from ‘test data.zip’.</w:t>
-      </w:r>
-      <w:r>
-        <w:rPr>
-          <w:lang w:val="en-US"/>
-        </w:rPr>
-        <w:t xml:space="preserve"> Then click on ‘evaluate’. The application will process the loaded data, and plot in the corresponding places. You may have something like the following:</w:t>
-      </w:r>
-    </w:p>
-    <w:p>
-      <w:pPr>
-        <w:pStyle w:val="ListParagraph"/>
-        <w:rPr>
-          <w:lang w:val="en-US"/>
-        </w:rPr>
-      </w:pPr>
+        <w:t>The interface on initialization should look like</w:t>
+      </w:r>
+      <w:r>
+        <w:rPr>
+          <w:lang w:val="en-US"/>
+        </w:rPr>
+        <w:t>:</w:t>
+      </w:r>
     </w:p>
     <w:p>
       <w:pPr>
@@ -179,10 +221,10 @@
           <w:lang w:eastAsia="de-DE"/>
         </w:rPr>
         <w:drawing>
-          <wp:inline distT="0" distB="0" distL="0" distR="0" wp14:anchorId="53E5336D" wp14:editId="1AF2BC6F">
-            <wp:extent cx="3723343" cy="2905125"/>
-            <wp:effectExtent l="0" t="0" r="0" b="0"/>
-            <wp:docPr id="3" name="Picture 3"/>
+          <wp:inline distT="0" distB="0" distL="0" distR="0" wp14:anchorId="1CC05153" wp14:editId="113E018C">
+            <wp:extent cx="4352925" cy="3155708"/>
+            <wp:effectExtent l="0" t="0" r="0" b="6985"/>
+            <wp:docPr id="1" name="Picture 1"/>
             <wp:cNvGraphicFramePr>
               <a:graphicFrameLocks xmlns:a="http://schemas.openxmlformats.org/drawingml/2006/main" noChangeAspect="1"/>
             </wp:cNvGraphicFramePr>
@@ -202,7 +244,7 @@
                   <pic:spPr>
                     <a:xfrm>
                       <a:off x="0" y="0"/>
-                      <a:ext cx="3737294" cy="2916010"/>
+                      <a:ext cx="4374619" cy="3171435"/>
                     </a:xfrm>
                     <a:prstGeom prst="rect">
                       <a:avLst/>
@@ -218,25 +260,113 @@
     <w:p>
       <w:pPr>
         <w:pStyle w:val="ListParagraph"/>
-        <w:jc w:val="center"/>
-        <w:rPr>
-          <w:lang w:val="en-US"/>
-        </w:rPr>
-      </w:pPr>
-      <w:r>
-        <w:rPr>
-          <w:lang w:val="en-US"/>
-        </w:rPr>
-        <w:t>(the scatter plot of the calculated and reference data, for Ktrans and Ve)</w:t>
-      </w:r>
+        <w:rPr>
+          <w:lang w:val="en-US"/>
+        </w:rPr>
+      </w:pPr>
+      <w:r>
+        <w:rPr>
+          <w:lang w:val="en-US"/>
+        </w:rPr>
+        <w:t>(</w:t>
+      </w:r>
+      <w:r>
+        <w:rPr>
+          <w:lang w:val="en-US"/>
+        </w:rPr>
+        <w:t xml:space="preserve">The left side of the </w:t>
+      </w:r>
+      <w:r>
+        <w:rPr>
+          <w:lang w:val="en-US"/>
+        </w:rPr>
+        <w:t>window is the tree list of the directories and files. By default, the directory of the application will be selected.</w:t>
+      </w:r>
+      <w:r>
+        <w:rPr>
+          <w:lang w:val="en-US"/>
+        </w:rPr>
+        <w:t>)</w:t>
+      </w:r>
+      <w:bookmarkStart w:id="0" w:name="_GoBack"/>
+      <w:bookmarkEnd w:id="0"/>
     </w:p>
     <w:p>
       <w:pPr>
         <w:pStyle w:val="ListParagraph"/>
-        <w:rPr>
-          <w:lang w:val="en-US"/>
-        </w:rPr>
-      </w:pPr>
+        <w:numPr>
+          <w:ilvl w:val="0"/>
+          <w:numId w:val="2"/>
+        </w:numPr>
+        <w:rPr>
+          <w:lang w:val="en-US"/>
+        </w:rPr>
+      </w:pPr>
+      <w:r>
+        <w:rPr>
+          <w:lang w:val="en-US"/>
+        </w:rPr>
+        <w:lastRenderedPageBreak/>
+        <w:t>In order t</w:t>
+      </w:r>
+      <w:r>
+        <w:rPr>
+          <w:lang w:val="en-US"/>
+        </w:rPr>
+        <w:t xml:space="preserve">o import the </w:t>
+      </w:r>
+      <w:r>
+        <w:rPr>
+          <w:lang w:val="en-US"/>
+        </w:rPr>
+        <w:t xml:space="preserve">calculated data, please click on </w:t>
+      </w:r>
+      <w:r>
+        <w:rPr>
+          <w:lang w:val="en-US"/>
+        </w:rPr>
+        <w:t xml:space="preserve">the DICOM file that you want to import. Then right click on it, resulting in a popup menu with two options: “Load as calculated </w:t>
+      </w:r>
+      <w:proofErr w:type="spellStart"/>
+      <w:r>
+        <w:rPr>
+          <w:lang w:val="en-US"/>
+        </w:rPr>
+        <w:t>Ktrans</w:t>
+      </w:r>
+      <w:proofErr w:type="spellEnd"/>
+      <w:r>
+        <w:rPr>
+          <w:lang w:val="en-US"/>
+        </w:rPr>
+        <w:t>” and “</w:t>
+      </w:r>
+      <w:r>
+        <w:rPr>
+          <w:lang w:val="en-US"/>
+        </w:rPr>
+        <w:t>Load as calculated</w:t>
+      </w:r>
+      <w:r>
+        <w:rPr>
+          <w:lang w:val="en-US"/>
+        </w:rPr>
+        <w:t xml:space="preserve"> </w:t>
+      </w:r>
+      <w:proofErr w:type="spellStart"/>
+      <w:r>
+        <w:rPr>
+          <w:lang w:val="en-US"/>
+        </w:rPr>
+        <w:t>Ve</w:t>
+      </w:r>
+      <w:proofErr w:type="spellEnd"/>
+      <w:r>
+        <w:rPr>
+          <w:lang w:val="en-US"/>
+        </w:rPr>
+        <w:t>”. Left click to choose the corresponding option to load the file.</w:t>
+      </w:r>
     </w:p>
     <w:p>
       <w:pPr>
@@ -251,12 +381,11 @@
           <w:noProof/>
           <w:lang w:eastAsia="de-DE"/>
         </w:rPr>
-        <w:lastRenderedPageBreak/>
         <w:drawing>
-          <wp:inline distT="0" distB="0" distL="0" distR="0" wp14:anchorId="6D28B3D5" wp14:editId="4D87DB81">
-            <wp:extent cx="3733800" cy="2913284"/>
+          <wp:inline distT="0" distB="0" distL="0" distR="0" wp14:anchorId="76E4136C" wp14:editId="66F22FCA">
+            <wp:extent cx="4543425" cy="3293814"/>
             <wp:effectExtent l="0" t="0" r="0" b="1905"/>
-            <wp:docPr id="4" name="Picture 4"/>
+            <wp:docPr id="9" name="Picture 9"/>
             <wp:cNvGraphicFramePr>
               <a:graphicFrameLocks xmlns:a="http://schemas.openxmlformats.org/drawingml/2006/main" noChangeAspect="1"/>
             </wp:cNvGraphicFramePr>
@@ -276,7 +405,7 @@
                   <pic:spPr>
                     <a:xfrm>
                       <a:off x="0" y="0"/>
-                      <a:ext cx="3742027" cy="2919703"/>
+                      <a:ext cx="4554682" cy="3301975"/>
                     </a:xfrm>
                     <a:prstGeom prst="rect">
                       <a:avLst/>
@@ -297,16 +426,94 @@
           <w:lang w:val="en-US"/>
         </w:rPr>
       </w:pPr>
-      <w:r>
-        <w:rPr>
-          <w:lang w:val="en-US"/>
-        </w:rPr>
-        <w:t>(The 3D plot of deviation of patches for calculated Ktrans and Ve)</w:t>
-      </w:r>
     </w:p>
     <w:p>
       <w:pPr>
         <w:pStyle w:val="ListParagraph"/>
+        <w:numPr>
+          <w:ilvl w:val="0"/>
+          <w:numId w:val="2"/>
+        </w:numPr>
+        <w:rPr>
+          <w:lang w:val="en-US"/>
+        </w:rPr>
+      </w:pPr>
+      <w:r>
+        <w:rPr>
+          <w:lang w:val="en-US"/>
+        </w:rPr>
+        <w:t>By</w:t>
+      </w:r>
+      <w:r>
+        <w:rPr>
+          <w:lang w:val="en-US"/>
+        </w:rPr>
+        <w:t xml:space="preserve"> default, the reference files are loaded on launching the application. In case you want to change the reference files, please click on the menu bar “Edit -&gt; Load </w:t>
+      </w:r>
+      <w:proofErr w:type="spellStart"/>
+      <w:r>
+        <w:rPr>
+          <w:lang w:val="en-US"/>
+        </w:rPr>
+        <w:t>Ktrans</w:t>
+      </w:r>
+      <w:proofErr w:type="spellEnd"/>
+      <w:r>
+        <w:rPr>
+          <w:lang w:val="en-US"/>
+        </w:rPr>
+        <w:t xml:space="preserve"> reference parameter map…” or </w:t>
+      </w:r>
+      <w:r>
+        <w:rPr>
+          <w:lang w:val="en-US"/>
+        </w:rPr>
+        <w:t>“</w:t>
+      </w:r>
+      <w:r>
+        <w:rPr>
+          <w:lang w:val="en-US"/>
+        </w:rPr>
+        <w:t xml:space="preserve">Edit -&gt; Load </w:t>
+      </w:r>
+      <w:proofErr w:type="spellStart"/>
+      <w:r>
+        <w:rPr>
+          <w:lang w:val="en-US"/>
+        </w:rPr>
+        <w:t>Ve</w:t>
+      </w:r>
+      <w:proofErr w:type="spellEnd"/>
+      <w:r>
+        <w:rPr>
+          <w:lang w:val="en-US"/>
+        </w:rPr>
+        <w:t xml:space="preserve"> reference parameter map…</w:t>
+      </w:r>
+      <w:proofErr w:type="gramStart"/>
+      <w:r>
+        <w:rPr>
+          <w:lang w:val="en-US"/>
+        </w:rPr>
+        <w:t>”</w:t>
+      </w:r>
+      <w:r>
+        <w:rPr>
+          <w:lang w:val="en-US"/>
+        </w:rPr>
+        <w:t>.</w:t>
+      </w:r>
+      <w:proofErr w:type="gramEnd"/>
+      <w:r>
+        <w:rPr>
+          <w:lang w:val="en-US"/>
+        </w:rPr>
+        <w:t xml:space="preserve"> In the new file selection dialog, you can choose the DICOM file that you want to load as reference data.</w:t>
+      </w:r>
+    </w:p>
+    <w:p>
+      <w:pPr>
+        <w:ind w:left="360"/>
         <w:jc w:val="center"/>
         <w:rPr>
           <w:lang w:val="en-US"/>
@@ -318,10 +525,10 @@
           <w:lang w:eastAsia="de-DE"/>
         </w:rPr>
         <w:drawing>
-          <wp:inline distT="0" distB="0" distL="0" distR="0" wp14:anchorId="3B8A8435" wp14:editId="2CC11CB3">
-            <wp:extent cx="3733800" cy="2913284"/>
-            <wp:effectExtent l="0" t="0" r="0" b="1905"/>
-            <wp:docPr id="5" name="Picture 5"/>
+          <wp:inline distT="0" distB="0" distL="0" distR="0" wp14:anchorId="177CAE25" wp14:editId="6CDE4F0B">
+            <wp:extent cx="4444685" cy="3333750"/>
+            <wp:effectExtent l="0" t="0" r="0" b="0"/>
+            <wp:docPr id="11" name="Picture 11"/>
             <wp:cNvGraphicFramePr>
               <a:graphicFrameLocks xmlns:a="http://schemas.openxmlformats.org/drawingml/2006/main" noChangeAspect="1"/>
             </wp:cNvGraphicFramePr>
@@ -341,7 +548,7 @@
                   <pic:spPr>
                     <a:xfrm>
                       <a:off x="0" y="0"/>
-                      <a:ext cx="3732955" cy="2912624"/>
+                      <a:ext cx="4443530" cy="3332884"/>
                     </a:xfrm>
                     <a:prstGeom prst="rect">
                       <a:avLst/>
@@ -357,28 +564,68 @@
     <w:p>
       <w:pPr>
         <w:pStyle w:val="ListParagraph"/>
-        <w:jc w:val="center"/>
-        <w:rPr>
-          <w:lang w:val="en-US"/>
-        </w:rPr>
-      </w:pPr>
-      <w:r>
-        <w:rPr>
-          <w:lang w:val="en-US"/>
-        </w:rPr>
-        <w:t>(</w:t>
-      </w:r>
-      <w:r>
-        <w:rPr>
-          <w:lang w:val="en-US"/>
-        </w:rPr>
-        <w:t>The box plots of patches</w:t>
-      </w:r>
-      <w:r>
-        <w:rPr>
-          <w:lang w:val="en-US"/>
-        </w:rPr>
-        <w:t xml:space="preserve"> for calculated Ktrans and Ve)</w:t>
+        <w:numPr>
+          <w:ilvl w:val="0"/>
+          <w:numId w:val="2"/>
+        </w:numPr>
+        <w:rPr>
+          <w:lang w:val="en-US"/>
+        </w:rPr>
+      </w:pPr>
+      <w:r>
+        <w:rPr>
+          <w:lang w:val="en-US"/>
+        </w:rPr>
+        <w:t xml:space="preserve">Once the calculated </w:t>
+      </w:r>
+      <w:proofErr w:type="spellStart"/>
+      <w:r>
+        <w:rPr>
+          <w:lang w:val="en-US"/>
+        </w:rPr>
+        <w:t>Ktrans</w:t>
+      </w:r>
+      <w:proofErr w:type="spellEnd"/>
+      <w:r>
+        <w:rPr>
+          <w:lang w:val="en-US"/>
+        </w:rPr>
+        <w:t xml:space="preserve"> and </w:t>
+      </w:r>
+      <w:proofErr w:type="spellStart"/>
+      <w:r>
+        <w:rPr>
+          <w:lang w:val="en-US"/>
+        </w:rPr>
+        <w:t>Ve</w:t>
+      </w:r>
+      <w:proofErr w:type="spellEnd"/>
+      <w:r>
+        <w:rPr>
+          <w:lang w:val="en-US"/>
+        </w:rPr>
+        <w:t xml:space="preserve"> are loaded, the evaluation will start by clicking on the “Evaluate” button at the bottom of the left column of the window. When the status bar </w:t>
+      </w:r>
+      <w:r>
+        <w:rPr>
+          <w:lang w:val="en-US"/>
+        </w:rPr>
+        <w:lastRenderedPageBreak/>
+        <w:t>shows the message “Evaluation finished.</w:t>
+      </w:r>
+      <w:proofErr w:type="gramStart"/>
+      <w:r>
+        <w:rPr>
+          <w:lang w:val="en-US"/>
+        </w:rPr>
+        <w:t>”,</w:t>
+      </w:r>
+      <w:proofErr w:type="gramEnd"/>
+      <w:r>
+        <w:rPr>
+          <w:lang w:val="en-US"/>
+        </w:rPr>
+        <w:t xml:space="preserve"> the evaluation results could be viewed from the tabs on the right side of the window.</w:t>
       </w:r>
     </w:p>
     <w:p>
@@ -396,10 +643,497 @@
         <w:rPr>
           <w:lang w:val="en-US"/>
         </w:rPr>
-        <w:t>More analysis will be applied, and the summary of the evaluation results will be presented and given the possibility to export as PDF file.</w:t>
-      </w:r>
-      <w:bookmarkStart w:id="0" w:name="_GoBack"/>
-      <w:bookmarkEnd w:id="0"/>
+        <w:t xml:space="preserve">The tab “Image Viewer” shows the preview of the calculate </w:t>
+      </w:r>
+      <w:proofErr w:type="spellStart"/>
+      <w:r>
+        <w:rPr>
+          <w:lang w:val="en-US"/>
+        </w:rPr>
+        <w:t>Ktrans</w:t>
+      </w:r>
+      <w:proofErr w:type="spellEnd"/>
+      <w:r>
+        <w:rPr>
+          <w:lang w:val="en-US"/>
+        </w:rPr>
+        <w:t xml:space="preserve"> and </w:t>
+      </w:r>
+      <w:proofErr w:type="spellStart"/>
+      <w:r>
+        <w:rPr>
+          <w:lang w:val="en-US"/>
+        </w:rPr>
+        <w:t>Ve</w:t>
+      </w:r>
+      <w:proofErr w:type="spellEnd"/>
+      <w:r>
+        <w:rPr>
+          <w:lang w:val="en-US"/>
+        </w:rPr>
+        <w:t xml:space="preserve"> files, the error compared to the reference files, and the normalized error, in each column from the left side to the right side.</w:t>
+      </w:r>
+    </w:p>
+    <w:p>
+      <w:pPr>
+        <w:pStyle w:val="ListParagraph"/>
+        <w:jc w:val="center"/>
+        <w:rPr>
+          <w:lang w:val="en-US"/>
+        </w:rPr>
+      </w:pPr>
+      <w:r>
+        <w:rPr>
+          <w:noProof/>
+          <w:lang w:eastAsia="de-DE"/>
+        </w:rPr>
+        <w:drawing>
+          <wp:inline distT="0" distB="0" distL="0" distR="0" wp14:anchorId="388EEB2B" wp14:editId="33DDA46E">
+            <wp:extent cx="4495481" cy="3371850"/>
+            <wp:effectExtent l="0" t="0" r="635" b="0"/>
+            <wp:docPr id="13" name="Picture 13"/>
+            <wp:cNvGraphicFramePr>
+              <a:graphicFrameLocks xmlns:a="http://schemas.openxmlformats.org/drawingml/2006/main" noChangeAspect="1"/>
+            </wp:cNvGraphicFramePr>
+            <a:graphic xmlns:a="http://schemas.openxmlformats.org/drawingml/2006/main">
+              <a:graphicData uri="http://schemas.openxmlformats.org/drawingml/2006/picture">
+                <pic:pic xmlns:pic="http://schemas.openxmlformats.org/drawingml/2006/picture">
+                  <pic:nvPicPr>
+                    <pic:cNvPr id="0" name=""/>
+                    <pic:cNvPicPr/>
+                  </pic:nvPicPr>
+                  <pic:blipFill>
+                    <a:blip r:embed="rId10"/>
+                    <a:stretch>
+                      <a:fillRect/>
+                    </a:stretch>
+                  </pic:blipFill>
+                  <pic:spPr>
+                    <a:xfrm>
+                      <a:off x="0" y="0"/>
+                      <a:ext cx="4494314" cy="3370974"/>
+                    </a:xfrm>
+                    <a:prstGeom prst="rect">
+                      <a:avLst/>
+                    </a:prstGeom>
+                  </pic:spPr>
+                </pic:pic>
+              </a:graphicData>
+            </a:graphic>
+          </wp:inline>
+        </w:drawing>
+      </w:r>
+    </w:p>
+    <w:p>
+      <w:pPr>
+        <w:pStyle w:val="ListParagraph"/>
+        <w:jc w:val="center"/>
+        <w:rPr>
+          <w:lang w:val="en-US"/>
+        </w:rPr>
+      </w:pPr>
+    </w:p>
+    <w:p>
+      <w:pPr>
+        <w:pStyle w:val="ListParagraph"/>
+        <w:numPr>
+          <w:ilvl w:val="0"/>
+          <w:numId w:val="2"/>
+        </w:numPr>
+        <w:rPr>
+          <w:lang w:val="en-US"/>
+        </w:rPr>
+      </w:pPr>
+      <w:r>
+        <w:rPr>
+          <w:lang w:val="en-US"/>
+        </w:rPr>
+        <w:t xml:space="preserve">The tab “Scatter Plots Viewer” shows the scatter plots of the calculated and the reference </w:t>
+      </w:r>
+      <w:proofErr w:type="spellStart"/>
+      <w:r>
+        <w:rPr>
+          <w:lang w:val="en-US"/>
+        </w:rPr>
+        <w:t>Ktrans</w:t>
+      </w:r>
+      <w:proofErr w:type="spellEnd"/>
+      <w:r>
+        <w:rPr>
+          <w:lang w:val="en-US"/>
+        </w:rPr>
+        <w:t xml:space="preserve"> and </w:t>
+      </w:r>
+      <w:proofErr w:type="spellStart"/>
+      <w:r>
+        <w:rPr>
+          <w:lang w:val="en-US"/>
+        </w:rPr>
+        <w:t>Ve</w:t>
+      </w:r>
+      <w:proofErr w:type="spellEnd"/>
+      <w:r>
+        <w:rPr>
+          <w:lang w:val="en-US"/>
+        </w:rPr>
+        <w:t xml:space="preserve">. </w:t>
+      </w:r>
+    </w:p>
+    <w:p>
+      <w:pPr>
+        <w:pStyle w:val="ListParagraph"/>
+        <w:jc w:val="center"/>
+        <w:rPr>
+          <w:lang w:val="en-US"/>
+        </w:rPr>
+      </w:pPr>
+      <w:r>
+        <w:rPr>
+          <w:noProof/>
+          <w:lang w:eastAsia="de-DE"/>
+        </w:rPr>
+        <w:drawing>
+          <wp:inline distT="0" distB="0" distL="0" distR="0" wp14:anchorId="331DACC1" wp14:editId="26B3EA51">
+            <wp:extent cx="4533578" cy="3400425"/>
+            <wp:effectExtent l="0" t="0" r="635" b="0"/>
+            <wp:docPr id="14" name="Picture 14"/>
+            <wp:cNvGraphicFramePr>
+              <a:graphicFrameLocks xmlns:a="http://schemas.openxmlformats.org/drawingml/2006/main" noChangeAspect="1"/>
+            </wp:cNvGraphicFramePr>
+            <a:graphic xmlns:a="http://schemas.openxmlformats.org/drawingml/2006/main">
+              <a:graphicData uri="http://schemas.openxmlformats.org/drawingml/2006/picture">
+                <pic:pic xmlns:pic="http://schemas.openxmlformats.org/drawingml/2006/picture">
+                  <pic:nvPicPr>
+                    <pic:cNvPr id="0" name=""/>
+                    <pic:cNvPicPr/>
+                  </pic:nvPicPr>
+                  <pic:blipFill>
+                    <a:blip r:embed="rId11"/>
+                    <a:stretch>
+                      <a:fillRect/>
+                    </a:stretch>
+                  </pic:blipFill>
+                  <pic:spPr>
+                    <a:xfrm>
+                      <a:off x="0" y="0"/>
+                      <a:ext cx="4535813" cy="3402101"/>
+                    </a:xfrm>
+                    <a:prstGeom prst="rect">
+                      <a:avLst/>
+                    </a:prstGeom>
+                  </pic:spPr>
+                </pic:pic>
+              </a:graphicData>
+            </a:graphic>
+          </wp:inline>
+        </w:drawing>
+      </w:r>
+    </w:p>
+    <w:p>
+      <w:pPr>
+        <w:pStyle w:val="ListParagraph"/>
+        <w:jc w:val="center"/>
+        <w:rPr>
+          <w:lang w:val="en-US"/>
+        </w:rPr>
+      </w:pPr>
+    </w:p>
+    <w:p>
+      <w:pPr>
+        <w:pStyle w:val="ListParagraph"/>
+        <w:numPr>
+          <w:ilvl w:val="0"/>
+          <w:numId w:val="2"/>
+        </w:numPr>
+        <w:rPr>
+          <w:lang w:val="en-US"/>
+        </w:rPr>
+      </w:pPr>
+      <w:r>
+        <w:rPr>
+          <w:lang w:val="en-US"/>
+        </w:rPr>
+        <w:lastRenderedPageBreak/>
+        <w:t xml:space="preserve">The tab “Histograms Plots Viewer” shows the histogram of each patch from calculated </w:t>
+      </w:r>
+      <w:proofErr w:type="spellStart"/>
+      <w:r>
+        <w:rPr>
+          <w:lang w:val="en-US"/>
+        </w:rPr>
+        <w:t>Ktrans</w:t>
+      </w:r>
+      <w:proofErr w:type="spellEnd"/>
+      <w:r>
+        <w:rPr>
+          <w:lang w:val="en-US"/>
+        </w:rPr>
+        <w:t xml:space="preserve"> and </w:t>
+      </w:r>
+      <w:proofErr w:type="spellStart"/>
+      <w:r>
+        <w:rPr>
+          <w:lang w:val="en-US"/>
+        </w:rPr>
+        <w:t>Ve</w:t>
+      </w:r>
+      <w:proofErr w:type="spellEnd"/>
+      <w:r>
+        <w:rPr>
+          <w:lang w:val="en-US"/>
+        </w:rPr>
+        <w:t>, so that you can have a look at the distribution of the pixels in each patch of difference parameter combination.</w:t>
+      </w:r>
+    </w:p>
+    <w:p>
+      <w:pPr>
+        <w:ind w:left="360"/>
+        <w:jc w:val="center"/>
+        <w:rPr>
+          <w:lang w:val="en-US"/>
+        </w:rPr>
+      </w:pPr>
+      <w:r>
+        <w:rPr>
+          <w:noProof/>
+          <w:lang w:eastAsia="de-DE"/>
+        </w:rPr>
+        <w:drawing>
+          <wp:inline distT="0" distB="0" distL="0" distR="0" wp14:anchorId="4A6FCCDE" wp14:editId="64C81A66">
+            <wp:extent cx="4597075" cy="3448050"/>
+            <wp:effectExtent l="0" t="0" r="0" b="0"/>
+            <wp:docPr id="15" name="Picture 15"/>
+            <wp:cNvGraphicFramePr>
+              <a:graphicFrameLocks xmlns:a="http://schemas.openxmlformats.org/drawingml/2006/main" noChangeAspect="1"/>
+            </wp:cNvGraphicFramePr>
+            <a:graphic xmlns:a="http://schemas.openxmlformats.org/drawingml/2006/main">
+              <a:graphicData uri="http://schemas.openxmlformats.org/drawingml/2006/picture">
+                <pic:pic xmlns:pic="http://schemas.openxmlformats.org/drawingml/2006/picture">
+                  <pic:nvPicPr>
+                    <pic:cNvPr id="0" name=""/>
+                    <pic:cNvPicPr/>
+                  </pic:nvPicPr>
+                  <pic:blipFill>
+                    <a:blip r:embed="rId12"/>
+                    <a:stretch>
+                      <a:fillRect/>
+                    </a:stretch>
+                  </pic:blipFill>
+                  <pic:spPr>
+                    <a:xfrm>
+                      <a:off x="0" y="0"/>
+                      <a:ext cx="4603152" cy="3452608"/>
+                    </a:xfrm>
+                    <a:prstGeom prst="rect">
+                      <a:avLst/>
+                    </a:prstGeom>
+                  </pic:spPr>
+                </pic:pic>
+              </a:graphicData>
+            </a:graphic>
+          </wp:inline>
+        </w:drawing>
+      </w:r>
+    </w:p>
+    <w:p>
+      <w:pPr>
+        <w:ind w:left="360"/>
+        <w:jc w:val="center"/>
+        <w:rPr>
+          <w:lang w:val="en-US"/>
+        </w:rPr>
+      </w:pPr>
+    </w:p>
+    <w:p>
+      <w:pPr>
+        <w:pStyle w:val="ListParagraph"/>
+        <w:numPr>
+          <w:ilvl w:val="0"/>
+          <w:numId w:val="2"/>
+        </w:numPr>
+        <w:rPr>
+          <w:lang w:val="en-US"/>
+        </w:rPr>
+      </w:pPr>
+      <w:r>
+        <w:rPr>
+          <w:lang w:val="en-US"/>
+        </w:rPr>
+        <w:t xml:space="preserve">The tab “Box Plots </w:t>
+      </w:r>
+      <w:r>
+        <w:rPr>
+          <w:lang w:val="en-US"/>
+        </w:rPr>
+        <w:t>Viewer</w:t>
+      </w:r>
+      <w:r>
+        <w:rPr>
+          <w:lang w:val="en-US"/>
+        </w:rPr>
+        <w:t>”</w:t>
+      </w:r>
+      <w:r>
+        <w:rPr>
+          <w:lang w:val="en-US"/>
+        </w:rPr>
+        <w:t xml:space="preserve"> shows the box plots of each patch in the calculated </w:t>
+      </w:r>
+      <w:proofErr w:type="spellStart"/>
+      <w:r>
+        <w:rPr>
+          <w:lang w:val="en-US"/>
+        </w:rPr>
+        <w:t>Ktrans</w:t>
+      </w:r>
+      <w:proofErr w:type="spellEnd"/>
+      <w:r>
+        <w:rPr>
+          <w:lang w:val="en-US"/>
+        </w:rPr>
+        <w:t xml:space="preserve"> and </w:t>
+      </w:r>
+      <w:proofErr w:type="spellStart"/>
+      <w:r>
+        <w:rPr>
+          <w:lang w:val="en-US"/>
+        </w:rPr>
+        <w:t>Ve</w:t>
+      </w:r>
+      <w:proofErr w:type="spellEnd"/>
+      <w:r>
+        <w:rPr>
+          <w:lang w:val="en-US"/>
+        </w:rPr>
+        <w:t xml:space="preserve"> files.  It offers another view of the distribution of the patches with different parameter combinations.</w:t>
+      </w:r>
+    </w:p>
+    <w:p>
+      <w:pPr>
+        <w:ind w:left="360"/>
+        <w:jc w:val="center"/>
+        <w:rPr>
+          <w:lang w:val="en-US"/>
+        </w:rPr>
+      </w:pPr>
+      <w:r>
+        <w:rPr>
+          <w:noProof/>
+          <w:lang w:eastAsia="de-DE"/>
+        </w:rPr>
+        <w:drawing>
+          <wp:inline distT="0" distB="0" distL="0" distR="0" wp14:anchorId="3CA5965B" wp14:editId="0021AC1A">
+            <wp:extent cx="4609774" cy="3457575"/>
+            <wp:effectExtent l="0" t="0" r="635" b="0"/>
+            <wp:docPr id="16" name="Picture 16"/>
+            <wp:cNvGraphicFramePr>
+              <a:graphicFrameLocks xmlns:a="http://schemas.openxmlformats.org/drawingml/2006/main" noChangeAspect="1"/>
+            </wp:cNvGraphicFramePr>
+            <a:graphic xmlns:a="http://schemas.openxmlformats.org/drawingml/2006/main">
+              <a:graphicData uri="http://schemas.openxmlformats.org/drawingml/2006/picture">
+                <pic:pic xmlns:pic="http://schemas.openxmlformats.org/drawingml/2006/picture">
+                  <pic:nvPicPr>
+                    <pic:cNvPr id="0" name=""/>
+                    <pic:cNvPicPr/>
+                  </pic:nvPicPr>
+                  <pic:blipFill>
+                    <a:blip r:embed="rId13"/>
+                    <a:stretch>
+                      <a:fillRect/>
+                    </a:stretch>
+                  </pic:blipFill>
+                  <pic:spPr>
+                    <a:xfrm>
+                      <a:off x="0" y="0"/>
+                      <a:ext cx="4612211" cy="3459403"/>
+                    </a:xfrm>
+                    <a:prstGeom prst="rect">
+                      <a:avLst/>
+                    </a:prstGeom>
+                  </pic:spPr>
+                </pic:pic>
+              </a:graphicData>
+            </a:graphic>
+          </wp:inline>
+        </w:drawing>
+      </w:r>
+    </w:p>
+    <w:p>
+      <w:pPr>
+        <w:ind w:left="360"/>
+        <w:jc w:val="center"/>
+        <w:rPr>
+          <w:lang w:val="en-US"/>
+        </w:rPr>
+      </w:pPr>
+    </w:p>
+    <w:p>
+      <w:pPr>
+        <w:pStyle w:val="ListParagraph"/>
+        <w:numPr>
+          <w:ilvl w:val="0"/>
+          <w:numId w:val="2"/>
+        </w:numPr>
+        <w:rPr>
+          <w:lang w:val="en-US"/>
+        </w:rPr>
+      </w:pPr>
+      <w:r>
+        <w:rPr>
+          <w:lang w:val="en-US"/>
+        </w:rPr>
+        <w:t>The tab “Result in HTML Viewer” shows the results in HTML form. In this form, some statistics results are presented in text or form.</w:t>
+      </w:r>
+    </w:p>
+    <w:p>
+      <w:pPr>
+        <w:ind w:left="360"/>
+        <w:jc w:val="center"/>
+        <w:rPr>
+          <w:lang w:val="en-US"/>
+        </w:rPr>
+      </w:pPr>
+      <w:r>
+        <w:rPr>
+          <w:noProof/>
+          <w:lang w:eastAsia="de-DE"/>
+        </w:rPr>
+        <w:drawing>
+          <wp:inline distT="0" distB="0" distL="0" distR="0" wp14:anchorId="2A49E50F" wp14:editId="75F7CF8D">
+            <wp:extent cx="4482782" cy="3362325"/>
+            <wp:effectExtent l="0" t="0" r="0" b="0"/>
+            <wp:docPr id="17" name="Picture 17"/>
+            <wp:cNvGraphicFramePr>
+              <a:graphicFrameLocks xmlns:a="http://schemas.openxmlformats.org/drawingml/2006/main" noChangeAspect="1"/>
+            </wp:cNvGraphicFramePr>
+            <a:graphic xmlns:a="http://schemas.openxmlformats.org/drawingml/2006/main">
+              <a:graphicData uri="http://schemas.openxmlformats.org/drawingml/2006/picture">
+                <pic:pic xmlns:pic="http://schemas.openxmlformats.org/drawingml/2006/picture">
+                  <pic:nvPicPr>
+                    <pic:cNvPr id="0" name=""/>
+                    <pic:cNvPicPr/>
+                  </pic:nvPicPr>
+                  <pic:blipFill>
+                    <a:blip r:embed="rId14"/>
+                    <a:stretch>
+                      <a:fillRect/>
+                    </a:stretch>
+                  </pic:blipFill>
+                  <pic:spPr>
+                    <a:xfrm>
+                      <a:off x="0" y="0"/>
+                      <a:ext cx="4481618" cy="3361452"/>
+                    </a:xfrm>
+                    <a:prstGeom prst="rect">
+                      <a:avLst/>
+                    </a:prstGeom>
+                  </pic:spPr>
+                </pic:pic>
+              </a:graphicData>
+            </a:graphic>
+          </wp:inline>
+        </w:drawing>
+      </w:r>
     </w:p>
     <w:sectPr>
       <w:pgSz w:w="11906" w:h="16838"/>

</xml_diff>

<commit_message>
updating of the manual
</commit_message>
<xml_diff>
--- a/Manual.docx
+++ b/Manual.docx
@@ -245,35 +245,14 @@
       </w:pPr>
       <w:r>
         <w:rPr>
-          <w:lang w:val="en-US"/>
-        </w:rPr>
-        <w:t>The interface on initialization should look like</w:t>
-      </w:r>
-      <w:r>
-        <w:rPr>
-          <w:lang w:val="en-US"/>
-        </w:rPr>
-        <w:t>:</w:t>
-      </w:r>
-    </w:p>
-    <w:p>
-      <w:pPr>
-        <w:pStyle w:val="ListParagraph"/>
-        <w:jc w:val="center"/>
-        <w:rPr>
-          <w:lang w:val="en-US"/>
-        </w:rPr>
-      </w:pPr>
-      <w:r>
-        <w:rPr>
           <w:noProof/>
           <w:lang w:eastAsia="zh-CN"/>
         </w:rPr>
         <w:drawing>
-          <wp:inline distT="0" distB="0" distL="0" distR="0" wp14:anchorId="6AFD9D3D" wp14:editId="4F5B64B1">
-            <wp:extent cx="4210050" cy="3052130"/>
+          <wp:inline distT="0" distB="0" distL="0" distR="0" wp14:anchorId="18636619" wp14:editId="385079F7">
+            <wp:extent cx="3905250" cy="2476500"/>
             <wp:effectExtent l="0" t="0" r="0" b="0"/>
-            <wp:docPr id="1" name="Picture 1"/>
+            <wp:docPr id="3" name="Picture 3"/>
             <wp:cNvGraphicFramePr>
               <a:graphicFrameLocks xmlns:a="http://schemas.openxmlformats.org/drawingml/2006/main" noChangeAspect="1"/>
             </wp:cNvGraphicFramePr>
@@ -293,6 +272,89 @@
                   <pic:spPr>
                     <a:xfrm>
                       <a:off x="0" y="0"/>
+                      <a:ext cx="3905250" cy="2476500"/>
+                    </a:xfrm>
+                    <a:prstGeom prst="rect">
+                      <a:avLst/>
+                    </a:prstGeom>
+                  </pic:spPr>
+                </pic:pic>
+              </a:graphicData>
+            </a:graphic>
+          </wp:inline>
+        </w:drawing>
+      </w:r>
+    </w:p>
+    <w:p>
+      <w:pPr>
+        <w:pStyle w:val="ListParagraph"/>
+        <w:rPr>
+          <w:lang w:val="en-US"/>
+        </w:rPr>
+      </w:pPr>
+    </w:p>
+    <w:p>
+      <w:pPr>
+        <w:pStyle w:val="ListParagraph"/>
+        <w:numPr>
+          <w:ilvl w:val="0"/>
+          <w:numId w:val="2"/>
+        </w:numPr>
+        <w:rPr>
+          <w:lang w:val="en-US"/>
+        </w:rPr>
+      </w:pPr>
+      <w:r>
+        <w:rPr>
+          <w:lang w:val="en-US"/>
+        </w:rPr>
+        <w:t>The interface on initialization should look like</w:t>
+      </w:r>
+      <w:r>
+        <w:rPr>
+          <w:lang w:val="en-US"/>
+        </w:rPr>
+        <w:t>:</w:t>
+      </w:r>
+    </w:p>
+    <w:p>
+      <w:pPr>
+        <w:pStyle w:val="ListParagraph"/>
+        <w:jc w:val="center"/>
+        <w:rPr>
+          <w:lang w:val="en-US"/>
+        </w:rPr>
+      </w:pPr>
+      <w:r>
+        <w:rPr>
+          <w:noProof/>
+          <w:lang w:eastAsia="zh-CN"/>
+        </w:rPr>
+        <w:lastRenderedPageBreak/>
+        <w:drawing>
+          <wp:inline distT="0" distB="0" distL="0" distR="0" wp14:anchorId="6AFD9D3D" wp14:editId="4F5B64B1">
+            <wp:extent cx="4210050" cy="3052130"/>
+            <wp:effectExtent l="0" t="0" r="0" b="0"/>
+            <wp:docPr id="1" name="Picture 1"/>
+            <wp:cNvGraphicFramePr>
+              <a:graphicFrameLocks xmlns:a="http://schemas.openxmlformats.org/drawingml/2006/main" noChangeAspect="1"/>
+            </wp:cNvGraphicFramePr>
+            <a:graphic xmlns:a="http://schemas.openxmlformats.org/drawingml/2006/main">
+              <a:graphicData uri="http://schemas.openxmlformats.org/drawingml/2006/picture">
+                <pic:pic xmlns:pic="http://schemas.openxmlformats.org/drawingml/2006/picture">
+                  <pic:nvPicPr>
+                    <pic:cNvPr id="0" name=""/>
+                    <pic:cNvPicPr/>
+                  </pic:nvPicPr>
+                  <pic:blipFill>
+                    <a:blip r:embed="rId8"/>
+                    <a:stretch>
+                      <a:fillRect/>
+                    </a:stretch>
+                  </pic:blipFill>
+                  <pic:spPr>
+                    <a:xfrm>
+                      <a:off x="0" y="0"/>
                       <a:ext cx="4214448" cy="3055318"/>
                     </a:xfrm>
                     <a:prstGeom prst="rect">
@@ -317,7 +379,6 @@
         <w:rPr>
           <w:lang w:val="en-US"/>
         </w:rPr>
-        <w:lastRenderedPageBreak/>
         <w:t xml:space="preserve">The left side of the </w:t>
       </w:r>
       <w:r>
@@ -525,7 +586,7 @@
                     <pic:cNvPicPr/>
                   </pic:nvPicPr>
                   <pic:blipFill rotWithShape="1">
-                    <a:blip r:embed="rId8"/>
+                    <a:blip r:embed="rId9"/>
                     <a:srcRect r="63586" b="63586"/>
                     <a:stretch/>
                   </pic:blipFill>
@@ -637,7 +698,14 @@
         <w:rPr>
           <w:lang w:val="en-US"/>
         </w:rPr>
-        <w:t xml:space="preserve"> reference parameter map…</w:t>
+        <w:t xml:space="preserve"> </w:t>
+      </w:r>
+      <w:r>
+        <w:rPr>
+          <w:lang w:val="en-US"/>
+        </w:rPr>
+        <w:lastRenderedPageBreak/>
+        <w:t>reference parameter map…</w:t>
       </w:r>
       <w:proofErr w:type="gramStart"/>
       <w:r>
@@ -683,7 +751,7 @@
                     <pic:cNvPicPr/>
                   </pic:nvPicPr>
                   <pic:blipFill rotWithShape="1">
-                    <a:blip r:embed="rId9"/>
+                    <a:blip r:embed="rId10"/>
                     <a:srcRect r="74712" b="74712"/>
                     <a:stretch/>
                   </pic:blipFill>
@@ -741,7 +809,6 @@
         <w:rPr>
           <w:lang w:val="en-US"/>
         </w:rPr>
-        <w:lastRenderedPageBreak/>
         <w:t>The file types that are supported for importing now include DICOM and binary file. DICOM are taken as the default file type to import. In order to change</w:t>
       </w:r>
       <w:r>
@@ -779,7 +846,7 @@
         <w:jc w:val="center"/>
         <w:rPr>
           <w:noProof/>
-          <w:lang w:eastAsia="zh-CN"/>
+          <w:lang w:val="en-US" w:eastAsia="zh-CN"/>
         </w:rPr>
       </w:pPr>
     </w:p>
@@ -812,7 +879,7 @@
                     <pic:cNvPicPr/>
                   </pic:nvPicPr>
                   <pic:blipFill rotWithShape="1">
-                    <a:blip r:embed="rId10"/>
+                    <a:blip r:embed="rId11"/>
                     <a:srcRect l="-1" t="92862" r="79846"/>
                     <a:stretch/>
                   </pic:blipFill>
@@ -872,19 +939,7 @@
         <w:rPr>
           <w:lang w:val="en-US"/>
         </w:rPr>
-        <w:t xml:space="preserve"> type changing for </w:t>
-      </w:r>
-      <w:r>
-        <w:rPr>
-          <w:lang w:val="en-US"/>
-        </w:rPr>
-        <w:t>calculated</w:t>
-      </w:r>
-      <w:r>
-        <w:rPr>
-          <w:lang w:val="en-US"/>
-        </w:rPr>
-        <w:t xml:space="preserve"> files)</w:t>
+        <w:t xml:space="preserve"> type changing for calculated files)</w:t>
       </w:r>
     </w:p>
     <w:p>
@@ -925,7 +980,7 @@
                     <pic:cNvPicPr/>
                   </pic:nvPicPr>
                   <pic:blipFill>
-                    <a:blip r:embed="rId11"/>
+                    <a:blip r:embed="rId12"/>
                     <a:stretch>
                       <a:fillRect/>
                     </a:stretch>
@@ -958,6 +1013,7 @@
         <w:rPr>
           <w:lang w:val="en-US"/>
         </w:rPr>
+        <w:lastRenderedPageBreak/>
         <w:t>(</w:t>
       </w:r>
       <w:proofErr w:type="gramStart"/>
@@ -1075,7 +1131,7 @@
         <w:pStyle w:val="ListParagraph"/>
         <w:rPr>
           <w:noProof/>
-          <w:lang w:eastAsia="zh-CN"/>
+          <w:lang w:val="en-US" w:eastAsia="zh-CN"/>
         </w:rPr>
       </w:pPr>
     </w:p>
@@ -1108,7 +1164,7 @@
                     <pic:cNvPicPr/>
                   </pic:nvPicPr>
                   <pic:blipFill rotWithShape="1">
-                    <a:blip r:embed="rId12"/>
+                    <a:blip r:embed="rId13"/>
                     <a:srcRect t="91195" r="81322"/>
                     <a:stretch/>
                   </pic:blipFill>
@@ -1162,7 +1218,7 @@
                     <pic:cNvPicPr/>
                   </pic:nvPicPr>
                   <pic:blipFill rotWithShape="1">
-                    <a:blip r:embed="rId13"/>
+                    <a:blip r:embed="rId14"/>
                     <a:srcRect t="91674" r="81322"/>
                     <a:stretch/>
                   </pic:blipFill>
@@ -1279,7 +1335,6 @@
         <w:rPr>
           <w:lang w:val="en-US"/>
         </w:rPr>
-        <w:lastRenderedPageBreak/>
         <w:t xml:space="preserve">The first column shows the calculated </w:t>
       </w:r>
       <w:proofErr w:type="spellStart"/>
@@ -1378,361 +1433,12 @@
           <w:noProof/>
           <w:lang w:eastAsia="zh-CN"/>
         </w:rPr>
+        <w:lastRenderedPageBreak/>
         <w:drawing>
-          <wp:inline distT="0" distB="0" distL="0" distR="0" wp14:anchorId="388EEB2B" wp14:editId="33DDA46E">
-            <wp:extent cx="5029200" cy="3772167"/>
-            <wp:effectExtent l="0" t="0" r="0" b="0"/>
-            <wp:docPr id="13" name="Picture 13"/>
-            <wp:cNvGraphicFramePr>
-              <a:graphicFrameLocks xmlns:a="http://schemas.openxmlformats.org/drawingml/2006/main" noChangeAspect="1"/>
-            </wp:cNvGraphicFramePr>
-            <a:graphic xmlns:a="http://schemas.openxmlformats.org/drawingml/2006/main">
-              <a:graphicData uri="http://schemas.openxmlformats.org/drawingml/2006/picture">
-                <pic:pic xmlns:pic="http://schemas.openxmlformats.org/drawingml/2006/picture">
-                  <pic:nvPicPr>
-                    <pic:cNvPr id="0" name=""/>
-                    <pic:cNvPicPr/>
-                  </pic:nvPicPr>
-                  <pic:blipFill>
-                    <a:blip r:embed="rId14"/>
-                    <a:stretch>
-                      <a:fillRect/>
-                    </a:stretch>
-                  </pic:blipFill>
-                  <pic:spPr>
-                    <a:xfrm>
-                      <a:off x="0" y="0"/>
-                      <a:ext cx="5028249" cy="3771453"/>
-                    </a:xfrm>
-                    <a:prstGeom prst="rect">
-                      <a:avLst/>
-                    </a:prstGeom>
-                  </pic:spPr>
-                </pic:pic>
-              </a:graphicData>
-            </a:graphic>
-          </wp:inline>
-        </w:drawing>
-      </w:r>
-    </w:p>
-    <w:p>
-      <w:pPr>
-        <w:pStyle w:val="ListParagraph"/>
-        <w:jc w:val="center"/>
-        <w:rPr>
-          <w:lang w:val="en-US"/>
-        </w:rPr>
-      </w:pPr>
-    </w:p>
-    <w:p>
-      <w:pPr>
-        <w:pStyle w:val="ListParagraph"/>
-        <w:numPr>
-          <w:ilvl w:val="0"/>
-          <w:numId w:val="2"/>
-        </w:numPr>
-        <w:rPr>
-          <w:lang w:val="en-US"/>
-        </w:rPr>
-      </w:pPr>
-      <w:r>
-        <w:rPr>
-          <w:lang w:val="en-US"/>
-        </w:rPr>
-        <w:t xml:space="preserve">The tab “Scatter Plots Viewer” shows the scatter plots of the calculated and the reference </w:t>
-      </w:r>
-      <w:proofErr w:type="spellStart"/>
-      <w:r>
-        <w:rPr>
-          <w:lang w:val="en-US"/>
-        </w:rPr>
-        <w:t>Ktrans</w:t>
-      </w:r>
-      <w:proofErr w:type="spellEnd"/>
-      <w:r>
-        <w:rPr>
-          <w:lang w:val="en-US"/>
-        </w:rPr>
-        <w:t xml:space="preserve"> and </w:t>
-      </w:r>
-      <w:proofErr w:type="spellStart"/>
-      <w:r>
-        <w:rPr>
-          <w:lang w:val="en-US"/>
-        </w:rPr>
-        <w:t>Ve</w:t>
-      </w:r>
-      <w:proofErr w:type="spellEnd"/>
-      <w:r>
-        <w:rPr>
-          <w:lang w:val="en-US"/>
-        </w:rPr>
-        <w:t xml:space="preserve">. </w:t>
-      </w:r>
-      <w:r>
-        <w:rPr>
-          <w:lang w:val="en-US"/>
-        </w:rPr>
-        <w:t xml:space="preserve"> As described in the legend, the blue and green dots denote pixels from the calculated and reference respectively.</w:t>
-      </w:r>
-      <w:r>
-        <w:rPr>
-          <w:lang w:val="en-US"/>
-        </w:rPr>
-        <w:t xml:space="preserve"> </w:t>
-      </w:r>
-    </w:p>
-    <w:p>
-      <w:pPr>
-        <w:pStyle w:val="ListParagraph"/>
-        <w:rPr>
-          <w:lang w:val="en-US"/>
-        </w:rPr>
-      </w:pPr>
-      <w:r>
-        <w:rPr>
-          <w:lang w:val="en-US"/>
-        </w:rPr>
-        <w:t xml:space="preserve">Considering the reference </w:t>
-      </w:r>
-      <w:proofErr w:type="spellStart"/>
-      <w:r>
-        <w:rPr>
-          <w:lang w:val="en-US"/>
-        </w:rPr>
-        <w:t>K</w:t>
-      </w:r>
-      <w:r>
-        <w:rPr>
-          <w:lang w:val="en-US"/>
-        </w:rPr>
-        <w:t>trans</w:t>
-      </w:r>
-      <w:proofErr w:type="spellEnd"/>
-      <w:r>
-        <w:rPr>
-          <w:lang w:val="en-US"/>
-        </w:rPr>
-        <w:t xml:space="preserve"> </w:t>
-      </w:r>
-      <w:r>
-        <w:rPr>
-          <w:lang w:val="en-US"/>
-        </w:rPr>
-        <w:t xml:space="preserve">(or </w:t>
-      </w:r>
-      <w:proofErr w:type="spellStart"/>
-      <w:r>
-        <w:rPr>
-          <w:lang w:val="en-US"/>
-        </w:rPr>
-        <w:t>Ve</w:t>
-      </w:r>
-      <w:proofErr w:type="spellEnd"/>
-      <w:r>
-        <w:rPr>
-          <w:lang w:val="en-US"/>
-        </w:rPr>
-        <w:t xml:space="preserve">) </w:t>
-      </w:r>
-      <w:r>
-        <w:rPr>
-          <w:lang w:val="en-US"/>
-        </w:rPr>
-        <w:t>has discrete values, being a constant for each row</w:t>
-      </w:r>
-      <w:r>
-        <w:rPr>
-          <w:lang w:val="en-US"/>
-        </w:rPr>
-        <w:t xml:space="preserve"> </w:t>
-      </w:r>
-      <w:r>
-        <w:rPr>
-          <w:lang w:val="en-US"/>
-        </w:rPr>
-        <w:t>(or column)</w:t>
-      </w:r>
-      <w:r>
-        <w:rPr>
-          <w:lang w:val="en-US"/>
-        </w:rPr>
-        <w:t xml:space="preserve"> in the data map, the dots of corresponding row</w:t>
-      </w:r>
-      <w:r>
-        <w:rPr>
-          <w:lang w:val="en-US"/>
-        </w:rPr>
-        <w:t xml:space="preserve"> </w:t>
-      </w:r>
-      <w:r>
-        <w:rPr>
-          <w:lang w:val="en-US"/>
-        </w:rPr>
-        <w:t>(or column)</w:t>
-      </w:r>
-      <w:r>
-        <w:rPr>
-          <w:lang w:val="en-US"/>
-        </w:rPr>
-        <w:t xml:space="preserve"> will be plotted al</w:t>
-      </w:r>
-      <w:r>
-        <w:rPr>
-          <w:lang w:val="en-US"/>
-        </w:rPr>
-        <w:t xml:space="preserve">igning to that x-axis. </w:t>
-      </w:r>
-    </w:p>
-    <w:p>
-      <w:pPr>
-        <w:pStyle w:val="ListParagraph"/>
-        <w:rPr>
-          <w:lang w:val="en-US"/>
-        </w:rPr>
-      </w:pPr>
-      <w:r>
-        <w:rPr>
-          <w:lang w:val="en-US"/>
-        </w:rPr>
-        <w:t>For the reference data, the pixel values in one row</w:t>
-      </w:r>
-      <w:r>
-        <w:rPr>
-          <w:lang w:val="en-US"/>
-        </w:rPr>
-        <w:t xml:space="preserve"> </w:t>
-      </w:r>
-      <w:r>
-        <w:rPr>
-          <w:lang w:val="en-US"/>
-        </w:rPr>
-        <w:t xml:space="preserve">(for </w:t>
-      </w:r>
-      <w:proofErr w:type="spellStart"/>
-      <w:r>
-        <w:rPr>
-          <w:lang w:val="en-US"/>
-        </w:rPr>
-        <w:t>Ktrans</w:t>
-      </w:r>
-      <w:proofErr w:type="spellEnd"/>
-      <w:r>
-        <w:rPr>
-          <w:lang w:val="en-US"/>
-        </w:rPr>
-        <w:t>) or column</w:t>
-      </w:r>
-      <w:r>
-        <w:rPr>
-          <w:lang w:val="en-US"/>
-        </w:rPr>
-        <w:t xml:space="preserve"> </w:t>
-      </w:r>
-      <w:r>
-        <w:rPr>
-          <w:lang w:val="en-US"/>
-        </w:rPr>
-        <w:t xml:space="preserve">(for </w:t>
-      </w:r>
-      <w:proofErr w:type="spellStart"/>
-      <w:r>
-        <w:rPr>
-          <w:lang w:val="en-US"/>
-        </w:rPr>
-        <w:t>Ve</w:t>
-      </w:r>
-      <w:proofErr w:type="spellEnd"/>
-      <w:r>
-        <w:rPr>
-          <w:lang w:val="en-US"/>
-        </w:rPr>
-        <w:t>) share the same constant value. Therefore in the scatter plot it shows that all green dots of a row</w:t>
-      </w:r>
-      <w:r>
-        <w:rPr>
-          <w:lang w:val="en-US"/>
-        </w:rPr>
-        <w:t xml:space="preserve"> </w:t>
-      </w:r>
-      <w:r>
-        <w:rPr>
-          <w:lang w:val="en-US"/>
-        </w:rPr>
-        <w:t>(or column) overlap to each other. For the calculated data, as they share the same parameter, the blue dots align to the same x-axis. But they may scatter vertically, showing there’s variance of the value in a row</w:t>
-      </w:r>
-      <w:r>
-        <w:rPr>
-          <w:lang w:val="en-US"/>
-        </w:rPr>
-        <w:t xml:space="preserve"> </w:t>
-      </w:r>
-      <w:r>
-        <w:rPr>
-          <w:lang w:val="en-US"/>
-        </w:rPr>
-        <w:t>(or column).</w:t>
-      </w:r>
-    </w:p>
-    <w:p>
-      <w:pPr>
-        <w:pStyle w:val="ListParagraph"/>
-        <w:rPr>
-          <w:lang w:val="en-US"/>
-        </w:rPr>
-      </w:pPr>
-      <w:r>
-        <w:rPr>
-          <w:lang w:val="en-US"/>
-        </w:rPr>
-        <w:t xml:space="preserve">From these plots you can see the trend of the values, which offer some information of which model (e.g. linear or logarithmic) the calculated parameter may fit. For example, with the </w:t>
-      </w:r>
-      <w:r>
-        <w:rPr>
-          <w:lang w:val="en-US"/>
-        </w:rPr>
-        <w:lastRenderedPageBreak/>
-        <w:t>artificial calculated data which were generated from the reference data by adding Gaussian noise, scaling</w:t>
-      </w:r>
-      <w:r>
-        <w:rPr>
-          <w:lang w:val="en-US"/>
-        </w:rPr>
-        <w:t xml:space="preserve"> by two and</w:t>
-      </w:r>
-      <w:r>
-        <w:rPr>
-          <w:lang w:val="en-US"/>
-        </w:rPr>
-        <w:t xml:space="preserve"> adding 0.5, it can be easily read from the plots that the calculated data follow the linear model, and have scaling factor and extra bias value.</w:t>
-      </w:r>
-    </w:p>
-    <w:p>
-      <w:pPr>
-        <w:pStyle w:val="ListParagraph"/>
-        <w:rPr>
-          <w:lang w:val="en-US"/>
-        </w:rPr>
-      </w:pPr>
-    </w:p>
-    <w:p>
-      <w:pPr>
-        <w:pStyle w:val="ListParagraph"/>
-        <w:jc w:val="center"/>
-        <w:rPr>
-          <w:lang w:val="en-US"/>
-        </w:rPr>
-      </w:pPr>
-      <w:r>
-        <w:rPr>
-          <w:noProof/>
-          <w:lang w:eastAsia="zh-CN"/>
-        </w:rPr>
-        <w:drawing>
-          <wp:inline distT="0" distB="0" distL="0" distR="0" wp14:anchorId="624F9DDA" wp14:editId="2367A14B">
-            <wp:extent cx="5232029" cy="3924300"/>
-            <wp:effectExtent l="0" t="0" r="6985" b="0"/>
-            <wp:docPr id="14" name="Picture 14"/>
+          <wp:inline distT="0" distB="0" distL="0" distR="0" wp14:anchorId="25DA771A" wp14:editId="17C0C0F1">
+            <wp:extent cx="4913610" cy="3562185"/>
+            <wp:effectExtent l="0" t="0" r="1905" b="635"/>
+            <wp:docPr id="8" name="Picture 8"/>
             <wp:cNvGraphicFramePr>
               <a:graphicFrameLocks xmlns:a="http://schemas.openxmlformats.org/drawingml/2006/main" noChangeAspect="1"/>
             </wp:cNvGraphicFramePr>
@@ -1752,7 +1458,7 @@
                   <pic:spPr>
                     <a:xfrm>
                       <a:off x="0" y="0"/>
-                      <a:ext cx="5243326" cy="3932774"/>
+                      <a:ext cx="4917004" cy="3564645"/>
                     </a:xfrm>
                     <a:prstGeom prst="rect">
                       <a:avLst/>
@@ -1789,7 +1495,7 @@
         <w:rPr>
           <w:lang w:val="en-US"/>
         </w:rPr>
-        <w:t xml:space="preserve">The tab “Histograms Plots Viewer” shows the histogram of each patch from calculated </w:t>
+        <w:t xml:space="preserve">The tab “Scatter Plots Viewer” shows the scatter plots of the calculated and the reference </w:t>
       </w:r>
       <w:proofErr w:type="spellStart"/>
       <w:r>
@@ -1817,32 +1523,250 @@
         <w:rPr>
           <w:lang w:val="en-US"/>
         </w:rPr>
-        <w:t>, so that you can have a look at the distribution of the pixels in each patch of difference parameter combination.</w:t>
-      </w:r>
-    </w:p>
-    <w:p>
-      <w:pPr>
-        <w:pStyle w:val="ListParagraph"/>
-        <w:rPr>
-          <w:lang w:val="en-US"/>
-        </w:rPr>
-      </w:pPr>
-      <w:r>
-        <w:rPr>
-          <w:lang w:val="en-US"/>
-        </w:rPr>
-        <w:t xml:space="preserve">All histograms have the uniformed y-axis limits, so that the </w:t>
-      </w:r>
-      <w:r>
-        <w:rPr>
-          <w:lang w:val="en-US"/>
-        </w:rPr>
-        <w:t>comparison among different patched is easier.  The minimum and maximum values of a patch are denoted on the x-axis for reference.</w:t>
-      </w:r>
-    </w:p>
-    <w:p>
-      <w:pPr>
-        <w:ind w:left="360"/>
+        <w:t xml:space="preserve">. </w:t>
+      </w:r>
+      <w:r>
+        <w:rPr>
+          <w:lang w:val="en-US"/>
+        </w:rPr>
+        <w:t xml:space="preserve"> As described in the legend, the blue and green dots denote pixels from the calculated and reference respectively.</w:t>
+      </w:r>
+      <w:r>
+        <w:rPr>
+          <w:lang w:val="en-US"/>
+        </w:rPr>
+        <w:t xml:space="preserve"> </w:t>
+      </w:r>
+    </w:p>
+    <w:p>
+      <w:pPr>
+        <w:pStyle w:val="ListParagraph"/>
+        <w:rPr>
+          <w:lang w:val="en-US"/>
+        </w:rPr>
+      </w:pPr>
+      <w:r>
+        <w:rPr>
+          <w:lang w:val="en-US"/>
+        </w:rPr>
+        <w:t xml:space="preserve">Considering the reference </w:t>
+      </w:r>
+      <w:proofErr w:type="spellStart"/>
+      <w:r>
+        <w:rPr>
+          <w:lang w:val="en-US"/>
+        </w:rPr>
+        <w:t>K</w:t>
+      </w:r>
+      <w:r>
+        <w:rPr>
+          <w:lang w:val="en-US"/>
+        </w:rPr>
+        <w:t>trans</w:t>
+      </w:r>
+      <w:proofErr w:type="spellEnd"/>
+      <w:r>
+        <w:rPr>
+          <w:lang w:val="en-US"/>
+        </w:rPr>
+        <w:t xml:space="preserve"> </w:t>
+      </w:r>
+      <w:r>
+        <w:rPr>
+          <w:lang w:val="en-US"/>
+        </w:rPr>
+        <w:t xml:space="preserve">(or </w:t>
+      </w:r>
+      <w:proofErr w:type="spellStart"/>
+      <w:r>
+        <w:rPr>
+          <w:lang w:val="en-US"/>
+        </w:rPr>
+        <w:t>Ve</w:t>
+      </w:r>
+      <w:proofErr w:type="spellEnd"/>
+      <w:r>
+        <w:rPr>
+          <w:lang w:val="en-US"/>
+        </w:rPr>
+        <w:t xml:space="preserve">) </w:t>
+      </w:r>
+      <w:r>
+        <w:rPr>
+          <w:lang w:val="en-US"/>
+        </w:rPr>
+        <w:t>has discrete values, being a constant for each row</w:t>
+      </w:r>
+      <w:r>
+        <w:rPr>
+          <w:lang w:val="en-US"/>
+        </w:rPr>
+        <w:t xml:space="preserve"> </w:t>
+      </w:r>
+      <w:r>
+        <w:rPr>
+          <w:lang w:val="en-US"/>
+        </w:rPr>
+        <w:t>(or column)</w:t>
+      </w:r>
+      <w:r>
+        <w:rPr>
+          <w:lang w:val="en-US"/>
+        </w:rPr>
+        <w:t xml:space="preserve"> in the data map, the dots of corresponding row</w:t>
+      </w:r>
+      <w:r>
+        <w:rPr>
+          <w:lang w:val="en-US"/>
+        </w:rPr>
+        <w:t xml:space="preserve"> </w:t>
+      </w:r>
+      <w:r>
+        <w:rPr>
+          <w:lang w:val="en-US"/>
+        </w:rPr>
+        <w:t>(or column)</w:t>
+      </w:r>
+      <w:r>
+        <w:rPr>
+          <w:lang w:val="en-US"/>
+        </w:rPr>
+        <w:t xml:space="preserve"> will be plotted al</w:t>
+      </w:r>
+      <w:r>
+        <w:rPr>
+          <w:lang w:val="en-US"/>
+        </w:rPr>
+        <w:t xml:space="preserve">igning to that x-axis. </w:t>
+      </w:r>
+    </w:p>
+    <w:p>
+      <w:pPr>
+        <w:pStyle w:val="ListParagraph"/>
+        <w:rPr>
+          <w:lang w:val="en-US"/>
+        </w:rPr>
+      </w:pPr>
+      <w:r>
+        <w:rPr>
+          <w:lang w:val="en-US"/>
+        </w:rPr>
+        <w:t>For the reference data, the pixel values in one row</w:t>
+      </w:r>
+      <w:r>
+        <w:rPr>
+          <w:lang w:val="en-US"/>
+        </w:rPr>
+        <w:t xml:space="preserve"> </w:t>
+      </w:r>
+      <w:r>
+        <w:rPr>
+          <w:lang w:val="en-US"/>
+        </w:rPr>
+        <w:t xml:space="preserve">(for </w:t>
+      </w:r>
+      <w:proofErr w:type="spellStart"/>
+      <w:r>
+        <w:rPr>
+          <w:lang w:val="en-US"/>
+        </w:rPr>
+        <w:t>Ktrans</w:t>
+      </w:r>
+      <w:proofErr w:type="spellEnd"/>
+      <w:r>
+        <w:rPr>
+          <w:lang w:val="en-US"/>
+        </w:rPr>
+        <w:t>) or column</w:t>
+      </w:r>
+      <w:r>
+        <w:rPr>
+          <w:lang w:val="en-US"/>
+        </w:rPr>
+        <w:t xml:space="preserve"> </w:t>
+      </w:r>
+      <w:r>
+        <w:rPr>
+          <w:lang w:val="en-US"/>
+        </w:rPr>
+        <w:t xml:space="preserve">(for </w:t>
+      </w:r>
+      <w:proofErr w:type="spellStart"/>
+      <w:r>
+        <w:rPr>
+          <w:lang w:val="en-US"/>
+        </w:rPr>
+        <w:t>Ve</w:t>
+      </w:r>
+      <w:proofErr w:type="spellEnd"/>
+      <w:r>
+        <w:rPr>
+          <w:lang w:val="en-US"/>
+        </w:rPr>
+        <w:t>) share the same constant value. Therefore in the scatter plot it shows that all green dots of a row</w:t>
+      </w:r>
+      <w:r>
+        <w:rPr>
+          <w:lang w:val="en-US"/>
+        </w:rPr>
+        <w:t xml:space="preserve"> </w:t>
+      </w:r>
+      <w:r>
+        <w:rPr>
+          <w:lang w:val="en-US"/>
+        </w:rPr>
+        <w:t>(or column) overlap to each other. For the calculated data, as they share the same parameter, the blue dots align to the same x-axis. But they may scatter vertically, showing there’s variance of the value in a row</w:t>
+      </w:r>
+      <w:r>
+        <w:rPr>
+          <w:lang w:val="en-US"/>
+        </w:rPr>
+        <w:t xml:space="preserve"> </w:t>
+      </w:r>
+      <w:r>
+        <w:rPr>
+          <w:lang w:val="en-US"/>
+        </w:rPr>
+        <w:t>(or column).</w:t>
+      </w:r>
+    </w:p>
+    <w:p>
+      <w:pPr>
+        <w:pStyle w:val="ListParagraph"/>
+        <w:rPr>
+          <w:lang w:val="en-US"/>
+        </w:rPr>
+      </w:pPr>
+      <w:r>
+        <w:rPr>
+          <w:lang w:val="en-US"/>
+        </w:rPr>
+        <w:t>From these plots you can see the trend of the values, which offer some information of which model (e.g. linear or logarithmic) the calculated parameter may fit. For example, with the artificial calculated data which were generated from the reference data by adding Gaussian noise, scaling</w:t>
+      </w:r>
+      <w:r>
+        <w:rPr>
+          <w:lang w:val="en-US"/>
+        </w:rPr>
+        <w:t xml:space="preserve"> by two and</w:t>
+      </w:r>
+      <w:r>
+        <w:rPr>
+          <w:lang w:val="en-US"/>
+        </w:rPr>
+        <w:t xml:space="preserve"> adding 0.5, it can be easily read from the plots that the calculated data follow the linear model, and have scaling factor and extra bias value.</w:t>
+      </w:r>
+    </w:p>
+    <w:p>
+      <w:pPr>
+        <w:pStyle w:val="ListParagraph"/>
+        <w:rPr>
+          <w:lang w:val="en-US"/>
+        </w:rPr>
+      </w:pPr>
+    </w:p>
+    <w:p>
+      <w:pPr>
+        <w:pStyle w:val="ListParagraph"/>
         <w:jc w:val="center"/>
         <w:rPr>
           <w:lang w:val="en-US"/>
@@ -1855,10 +1779,10 @@
         </w:rPr>
         <w:lastRenderedPageBreak/>
         <w:drawing>
-          <wp:inline distT="0" distB="0" distL="0" distR="0" wp14:anchorId="06DE484C" wp14:editId="188842AF">
-            <wp:extent cx="4889153" cy="3667125"/>
-            <wp:effectExtent l="0" t="0" r="6985" b="0"/>
-            <wp:docPr id="15" name="Picture 15"/>
+          <wp:inline distT="0" distB="0" distL="0" distR="0" wp14:anchorId="1BF5C637" wp14:editId="259EE30E">
+            <wp:extent cx="4444779" cy="3222300"/>
+            <wp:effectExtent l="0" t="0" r="0" b="0"/>
+            <wp:docPr id="17" name="Picture 17"/>
             <wp:cNvGraphicFramePr>
               <a:graphicFrameLocks xmlns:a="http://schemas.openxmlformats.org/drawingml/2006/main" noChangeAspect="1"/>
             </wp:cNvGraphicFramePr>
@@ -1878,7 +1802,7 @@
                   <pic:spPr>
                     <a:xfrm>
                       <a:off x="0" y="0"/>
-                      <a:ext cx="4895962" cy="3672232"/>
+                      <a:ext cx="4447849" cy="3224526"/>
                     </a:xfrm>
                     <a:prstGeom prst="rect">
                       <a:avLst/>
@@ -1894,6 +1818,15 @@
     <w:p>
       <w:pPr>
         <w:pStyle w:val="ListParagraph"/>
+        <w:jc w:val="center"/>
+        <w:rPr>
+          <w:lang w:val="en-US"/>
+        </w:rPr>
+      </w:pPr>
+    </w:p>
+    <w:p>
+      <w:pPr>
+        <w:pStyle w:val="ListParagraph"/>
         <w:numPr>
           <w:ilvl w:val="0"/>
           <w:numId w:val="2"/>
@@ -1906,25 +1839,7 @@
         <w:rPr>
           <w:lang w:val="en-US"/>
         </w:rPr>
-        <w:t xml:space="preserve">The tab “Box Plots </w:t>
-      </w:r>
-      <w:r>
-        <w:rPr>
-          <w:lang w:val="en-US"/>
-        </w:rPr>
-        <w:t>Viewer</w:t>
-      </w:r>
-      <w:r>
-        <w:rPr>
-          <w:lang w:val="en-US"/>
-        </w:rPr>
-        <w:t>”</w:t>
-      </w:r>
-      <w:r>
-        <w:rPr>
-          <w:lang w:val="en-US"/>
-        </w:rPr>
-        <w:t xml:space="preserve"> shows the box plots of each patch in the calculated </w:t>
+        <w:t xml:space="preserve">The tab “Histograms Plots Viewer” shows the histogram of each patch from calculated </w:t>
       </w:r>
       <w:proofErr w:type="spellStart"/>
       <w:r>
@@ -1952,92 +1867,28 @@
         <w:rPr>
           <w:lang w:val="en-US"/>
         </w:rPr>
-        <w:t xml:space="preserve"> files.  It offers another view of the distribution of the patches with different parameter combinations.</w:t>
-      </w:r>
-    </w:p>
-    <w:p>
-      <w:pPr>
-        <w:pStyle w:val="ListParagraph"/>
-        <w:rPr>
-          <w:lang w:val="en-US"/>
-        </w:rPr>
-      </w:pPr>
-      <w:r>
-        <w:rPr>
-          <w:lang w:val="en-US"/>
-        </w:rPr>
-        <w:t>The vertical dash lines are used to separate the rows</w:t>
-      </w:r>
-      <w:r>
-        <w:rPr>
-          <w:lang w:val="en-US"/>
-        </w:rPr>
-        <w:t xml:space="preserve"> </w:t>
-      </w:r>
-      <w:r>
-        <w:rPr>
-          <w:lang w:val="en-US"/>
-        </w:rPr>
-        <w:t>(or columns)</w:t>
-      </w:r>
-      <w:r>
-        <w:rPr>
-          <w:lang w:val="en-US"/>
-        </w:rPr>
-        <w:t>, as each box plot</w:t>
-      </w:r>
-      <w:r>
-        <w:rPr>
-          <w:lang w:val="en-US"/>
-        </w:rPr>
-        <w:t xml:space="preserve"> is responsible for one patch. From these plots you could see</w:t>
-      </w:r>
-      <w:r>
-        <w:rPr>
-          <w:lang w:val="en-US"/>
-        </w:rPr>
-        <w:t xml:space="preserve"> </w:t>
-      </w:r>
-      <w:r>
-        <w:rPr>
-          <w:lang w:val="en-US"/>
-        </w:rPr>
-        <w:t>(roughly) the statistics of each patch, like the mean value, the 1</w:t>
-      </w:r>
-      <w:r>
-        <w:rPr>
-          <w:vertAlign w:val="superscript"/>
-          <w:lang w:val="en-US"/>
-        </w:rPr>
-        <w:t>st</w:t>
-      </w:r>
-      <w:r>
-        <w:rPr>
-          <w:lang w:val="en-US"/>
-        </w:rPr>
-        <w:t xml:space="preserve"> and 3</w:t>
-      </w:r>
-      <w:r>
-        <w:rPr>
-          <w:vertAlign w:val="superscript"/>
-          <w:lang w:val="en-US"/>
-        </w:rPr>
-        <w:t>rd</w:t>
-      </w:r>
-      <w:r>
-        <w:rPr>
-          <w:lang w:val="en-US"/>
-        </w:rPr>
-        <w:t xml:space="preserve"> quartile, the minimum and maximum value. The more precise value of those statistics could be found in the tab “Result in HTML viewer</w:t>
-      </w:r>
-      <w:proofErr w:type="gramStart"/>
-      <w:r>
-        <w:rPr>
-          <w:lang w:val="en-US"/>
-        </w:rPr>
-        <w:t>” .</w:t>
-      </w:r>
-      <w:proofErr w:type="gramEnd"/>
+        <w:t>, so that you can have a look at the distribution of the pixels in each patch of difference parameter combination.</w:t>
+      </w:r>
+    </w:p>
+    <w:p>
+      <w:pPr>
+        <w:pStyle w:val="ListParagraph"/>
+        <w:rPr>
+          <w:lang w:val="en-US"/>
+        </w:rPr>
+      </w:pPr>
+      <w:r>
+        <w:rPr>
+          <w:lang w:val="en-US"/>
+        </w:rPr>
+        <w:t xml:space="preserve">All histograms have the uniformed y-axis limits, so that the </w:t>
+      </w:r>
+      <w:r>
+        <w:rPr>
+          <w:lang w:val="en-US"/>
+        </w:rPr>
+        <w:t>comparison among different patched is easier.  The minimum and maximum values of a patch are denoted on the x-axis for reference.</w:t>
+      </w:r>
     </w:p>
     <w:p>
       <w:pPr>
@@ -2053,10 +1904,10 @@
           <w:lang w:eastAsia="zh-CN"/>
         </w:rPr>
         <w:drawing>
-          <wp:inline distT="0" distB="0" distL="0" distR="0" wp14:anchorId="2F1FDC01" wp14:editId="7447DB44">
-            <wp:extent cx="4825660" cy="3619500"/>
+          <wp:inline distT="0" distB="0" distL="0" distR="0" wp14:anchorId="76E27186" wp14:editId="30CB8FC7">
+            <wp:extent cx="5049078" cy="3660394"/>
             <wp:effectExtent l="0" t="0" r="0" b="0"/>
-            <wp:docPr id="16" name="Picture 16"/>
+            <wp:docPr id="22" name="Picture 22"/>
             <wp:cNvGraphicFramePr>
               <a:graphicFrameLocks xmlns:a="http://schemas.openxmlformats.org/drawingml/2006/main" noChangeAspect="1"/>
             </wp:cNvGraphicFramePr>
@@ -2076,7 +1927,7 @@
                   <pic:spPr>
                     <a:xfrm>
                       <a:off x="0" y="0"/>
-                      <a:ext cx="4828212" cy="3621414"/>
+                      <a:ext cx="5052564" cy="3662921"/>
                     </a:xfrm>
                     <a:prstGeom prst="rect">
                       <a:avLst/>
@@ -2105,69 +1956,25 @@
           <w:lang w:val="en-US"/>
         </w:rPr>
         <w:lastRenderedPageBreak/>
-        <w:t>The tab “</w:t>
-      </w:r>
-      <w:r>
-        <w:rPr>
-          <w:lang w:val="en-US"/>
-        </w:rPr>
-        <w:t>Statistics Viewer</w:t>
-      </w:r>
-      <w:r>
-        <w:rPr>
-          <w:lang w:val="en-US"/>
-        </w:rPr>
-        <w:t xml:space="preserve">” shows the </w:t>
-      </w:r>
-      <w:r>
-        <w:rPr>
-          <w:lang w:val="en-US"/>
-        </w:rPr>
-        <w:t>statistics</w:t>
-      </w:r>
-      <w:r>
-        <w:rPr>
-          <w:lang w:val="en-US"/>
-        </w:rPr>
-        <w:t xml:space="preserve"> in HTML form. </w:t>
-      </w:r>
-      <w:r>
-        <w:rPr>
-          <w:lang w:val="en-US"/>
-        </w:rPr>
-        <w:t>Unlike the tabs introduced before, this tab shows the results in html form</w:t>
-      </w:r>
-      <w:r>
-        <w:rPr>
-          <w:lang w:val="en-US"/>
-        </w:rPr>
-        <w:t>,</w:t>
-      </w:r>
-      <w:r>
-        <w:rPr>
-          <w:lang w:val="en-US"/>
-        </w:rPr>
-        <w:t xml:space="preserve"> i.e. without special visualization method. </w:t>
-      </w:r>
-      <w:r>
-        <w:rPr>
-          <w:lang w:val="en-US"/>
-        </w:rPr>
-        <w:t xml:space="preserve"> From these tables you can read the value more precisely.</w:t>
-      </w:r>
-    </w:p>
-    <w:p>
-      <w:pPr>
-        <w:pStyle w:val="ListParagraph"/>
-        <w:rPr>
-          <w:lang w:val="en-US"/>
-        </w:rPr>
-      </w:pPr>
-      <w:r>
-        <w:rPr>
-          <w:lang w:val="en-US"/>
-        </w:rPr>
-        <w:t xml:space="preserve">There are two tables for </w:t>
+        <w:t xml:space="preserve">The tab “Box Plots </w:t>
+      </w:r>
+      <w:r>
+        <w:rPr>
+          <w:lang w:val="en-US"/>
+        </w:rPr>
+        <w:t>Viewer</w:t>
+      </w:r>
+      <w:r>
+        <w:rPr>
+          <w:lang w:val="en-US"/>
+        </w:rPr>
+        <w:t>”</w:t>
+      </w:r>
+      <w:r>
+        <w:rPr>
+          <w:lang w:val="en-US"/>
+        </w:rPr>
+        <w:t xml:space="preserve"> shows the box plots of each patch in the calculated </w:t>
       </w:r>
       <w:proofErr w:type="spellStart"/>
       <w:r>
@@ -2195,7 +2002,57 @@
         <w:rPr>
           <w:lang w:val="en-US"/>
         </w:rPr>
-        <w:t xml:space="preserve"> respectively, i.e. “the mean and the standard value” and “the median, 1</w:t>
+        <w:t xml:space="preserve"> files.  It offers another view of the distribution of the patches with different parameter combinations.</w:t>
+      </w:r>
+    </w:p>
+    <w:p>
+      <w:pPr>
+        <w:pStyle w:val="ListParagraph"/>
+        <w:rPr>
+          <w:lang w:val="en-US"/>
+        </w:rPr>
+      </w:pPr>
+      <w:r>
+        <w:rPr>
+          <w:lang w:val="en-US"/>
+        </w:rPr>
+        <w:t>The vertical dash lines are used to separate the rows</w:t>
+      </w:r>
+      <w:r>
+        <w:rPr>
+          <w:lang w:val="en-US"/>
+        </w:rPr>
+        <w:t xml:space="preserve"> </w:t>
+      </w:r>
+      <w:r>
+        <w:rPr>
+          <w:lang w:val="en-US"/>
+        </w:rPr>
+        <w:t>(or columns)</w:t>
+      </w:r>
+      <w:r>
+        <w:rPr>
+          <w:lang w:val="en-US"/>
+        </w:rPr>
+        <w:t>, as each box plot</w:t>
+      </w:r>
+      <w:r>
+        <w:rPr>
+          <w:lang w:val="en-US"/>
+        </w:rPr>
+        <w:t xml:space="preserve"> is responsible for one patch. From these plots you could see</w:t>
+      </w:r>
+      <w:r>
+        <w:rPr>
+          <w:lang w:val="en-US"/>
+        </w:rPr>
+        <w:t xml:space="preserve"> </w:t>
+      </w:r>
+      <w:r>
+        <w:rPr>
+          <w:lang w:val="en-US"/>
+        </w:rPr>
+        <w:t>(roughly) the statistics of each patch, like the mean value, the 1</w:t>
       </w:r>
       <w:r>
         <w:rPr>
@@ -2221,54 +2078,20 @@
         <w:rPr>
           <w:lang w:val="en-US"/>
         </w:rPr>
-        <w:t xml:space="preserve"> quartile, min. max</w:t>
+        <w:t xml:space="preserve"> quartile, the minimum and maximum value. The more precise value of those statistics could be found in the tab “Result in HTML viewer</w:t>
       </w:r>
       <w:proofErr w:type="gramStart"/>
       <w:r>
         <w:rPr>
           <w:lang w:val="en-US"/>
         </w:rPr>
-        <w:t>. value</w:t>
+        <w:t>” .</w:t>
       </w:r>
       <w:proofErr w:type="gramEnd"/>
-      <w:r>
-        <w:rPr>
-          <w:lang w:val="en-US"/>
-        </w:rPr>
-        <w:t xml:space="preserve">”. From the table, you could read the statistics from the corresponding position regarding to different reference </w:t>
-      </w:r>
-      <w:proofErr w:type="spellStart"/>
-      <w:r>
-        <w:rPr>
-          <w:lang w:val="en-US"/>
-        </w:rPr>
-        <w:t>Ktrans</w:t>
-      </w:r>
-      <w:proofErr w:type="spellEnd"/>
-      <w:r>
-        <w:rPr>
-          <w:lang w:val="en-US"/>
-        </w:rPr>
-        <w:t xml:space="preserve"> and </w:t>
-      </w:r>
-      <w:proofErr w:type="spellStart"/>
-      <w:r>
-        <w:rPr>
-          <w:lang w:val="en-US"/>
-        </w:rPr>
-        <w:t>Ve</w:t>
-      </w:r>
-      <w:proofErr w:type="spellEnd"/>
-      <w:r>
-        <w:rPr>
-          <w:lang w:val="en-US"/>
-        </w:rPr>
-        <w:t>.</w:t>
-      </w:r>
-    </w:p>
-    <w:p>
-      <w:pPr>
-        <w:pStyle w:val="ListParagraph"/>
+    </w:p>
+    <w:p>
+      <w:pPr>
+        <w:ind w:left="360"/>
         <w:jc w:val="center"/>
         <w:rPr>
           <w:lang w:val="en-US"/>
@@ -2280,10 +2103,10 @@
           <w:lang w:eastAsia="zh-CN"/>
         </w:rPr>
         <w:drawing>
-          <wp:inline distT="0" distB="0" distL="0" distR="0" wp14:anchorId="5279D9D9" wp14:editId="5644C5F1">
-            <wp:extent cx="4676775" cy="3507830"/>
+          <wp:inline distT="0" distB="0" distL="0" distR="0" wp14:anchorId="781550BB" wp14:editId="6019A547">
+            <wp:extent cx="4556098" cy="3303002"/>
             <wp:effectExtent l="0" t="0" r="0" b="0"/>
-            <wp:docPr id="4" name="Picture 4"/>
+            <wp:docPr id="24" name="Picture 24"/>
             <wp:cNvGraphicFramePr>
               <a:graphicFrameLocks xmlns:a="http://schemas.openxmlformats.org/drawingml/2006/main" noChangeAspect="1"/>
             </wp:cNvGraphicFramePr>
@@ -2303,7 +2126,7 @@
                   <pic:spPr>
                     <a:xfrm>
                       <a:off x="0" y="0"/>
-                      <a:ext cx="4681586" cy="3511439"/>
+                      <a:ext cx="4559244" cy="3305283"/>
                     </a:xfrm>
                     <a:prstGeom prst="rect">
                       <a:avLst/>
@@ -2319,14 +2142,6 @@
     <w:p>
       <w:pPr>
         <w:pStyle w:val="ListParagraph"/>
-        <w:rPr>
-          <w:lang w:val="en-US"/>
-        </w:rPr>
-      </w:pPr>
-    </w:p>
-    <w:p>
-      <w:pPr>
-        <w:pStyle w:val="ListParagraph"/>
         <w:numPr>
           <w:ilvl w:val="0"/>
           <w:numId w:val="2"/>
@@ -2339,7 +2154,69 @@
         <w:rPr>
           <w:lang w:val="en-US"/>
         </w:rPr>
-        <w:t xml:space="preserve">The tab “covariance and correlation” shows the covariance/correlation of each column/row of calculated </w:t>
+        <w:t>The tab “</w:t>
+      </w:r>
+      <w:r>
+        <w:rPr>
+          <w:lang w:val="en-US"/>
+        </w:rPr>
+        <w:t>Statistics Viewer</w:t>
+      </w:r>
+      <w:r>
+        <w:rPr>
+          <w:lang w:val="en-US"/>
+        </w:rPr>
+        <w:t xml:space="preserve">” shows the </w:t>
+      </w:r>
+      <w:r>
+        <w:rPr>
+          <w:lang w:val="en-US"/>
+        </w:rPr>
+        <w:t>statistics</w:t>
+      </w:r>
+      <w:r>
+        <w:rPr>
+          <w:lang w:val="en-US"/>
+        </w:rPr>
+        <w:t xml:space="preserve"> in HTML form. </w:t>
+      </w:r>
+      <w:r>
+        <w:rPr>
+          <w:lang w:val="en-US"/>
+        </w:rPr>
+        <w:t>Unlike the tabs introduced before, this tab shows the results in html form</w:t>
+      </w:r>
+      <w:r>
+        <w:rPr>
+          <w:lang w:val="en-US"/>
+        </w:rPr>
+        <w:t>,</w:t>
+      </w:r>
+      <w:r>
+        <w:rPr>
+          <w:lang w:val="en-US"/>
+        </w:rPr>
+        <w:t xml:space="preserve"> i.e. without special visualization method. </w:t>
+      </w:r>
+      <w:r>
+        <w:rPr>
+          <w:lang w:val="en-US"/>
+        </w:rPr>
+        <w:t xml:space="preserve"> From these tables you can read the value more precisely.</w:t>
+      </w:r>
+    </w:p>
+    <w:p>
+      <w:pPr>
+        <w:pStyle w:val="ListParagraph"/>
+        <w:rPr>
+          <w:lang w:val="en-US"/>
+        </w:rPr>
+      </w:pPr>
+      <w:r>
+        <w:rPr>
+          <w:lang w:val="en-US"/>
+        </w:rPr>
+        <w:t xml:space="preserve">There are two tables for </w:t>
       </w:r>
       <w:proofErr w:type="spellStart"/>
       <w:r>
@@ -2353,7 +2230,7 @@
         <w:rPr>
           <w:lang w:val="en-US"/>
         </w:rPr>
-        <w:t xml:space="preserve">/ </w:t>
+        <w:t xml:space="preserve"> and </w:t>
       </w:r>
       <w:proofErr w:type="spellStart"/>
       <w:r>
@@ -2367,7 +2244,47 @@
         <w:rPr>
           <w:lang w:val="en-US"/>
         </w:rPr>
-        <w:t xml:space="preserve"> with reference </w:t>
+        <w:t xml:space="preserve"> respectively, i.e. “the mean and the standard value” and “the median, 1</w:t>
+      </w:r>
+      <w:r>
+        <w:rPr>
+          <w:vertAlign w:val="superscript"/>
+          <w:lang w:val="en-US"/>
+        </w:rPr>
+        <w:t>st</w:t>
+      </w:r>
+      <w:r>
+        <w:rPr>
+          <w:lang w:val="en-US"/>
+        </w:rPr>
+        <w:t xml:space="preserve"> and 3</w:t>
+      </w:r>
+      <w:r>
+        <w:rPr>
+          <w:vertAlign w:val="superscript"/>
+          <w:lang w:val="en-US"/>
+        </w:rPr>
+        <w:t>rd</w:t>
+      </w:r>
+      <w:r>
+        <w:rPr>
+          <w:lang w:val="en-US"/>
+        </w:rPr>
+        <w:t xml:space="preserve"> quartile, min. max. </w:t>
+      </w:r>
+      <w:proofErr w:type="gramStart"/>
+      <w:r>
+        <w:rPr>
+          <w:lang w:val="en-US"/>
+        </w:rPr>
+        <w:t>value</w:t>
+      </w:r>
+      <w:proofErr w:type="gramEnd"/>
+      <w:r>
+        <w:rPr>
+          <w:lang w:val="en-US"/>
+        </w:rPr>
+        <w:t xml:space="preserve">”. From the table, you could read the statistics from the corresponding position regarding to different reference </w:t>
       </w:r>
       <w:proofErr w:type="spellStart"/>
       <w:r>
@@ -2381,7 +2298,7 @@
         <w:rPr>
           <w:lang w:val="en-US"/>
         </w:rPr>
-        <w:t xml:space="preserve">/ </w:t>
+        <w:t xml:space="preserve"> and </w:t>
       </w:r>
       <w:proofErr w:type="spellStart"/>
       <w:r>
@@ -2395,7 +2312,7 @@
         <w:rPr>
           <w:lang w:val="en-US"/>
         </w:rPr>
-        <w:t>. The results are shown in tables respectively.  From this tab, you could see the relation between the calculated values and the reference values.</w:t>
+        <w:t>.</w:t>
       </w:r>
     </w:p>
     <w:p>
@@ -2411,11 +2328,12 @@
           <w:noProof/>
           <w:lang w:eastAsia="zh-CN"/>
         </w:rPr>
+        <w:lastRenderedPageBreak/>
         <w:drawing>
-          <wp:inline distT="0" distB="0" distL="0" distR="0" wp14:anchorId="5FCB49D5" wp14:editId="21C6F79A">
-            <wp:extent cx="4495800" cy="3372089"/>
+          <wp:inline distT="0" distB="0" distL="0" distR="0" wp14:anchorId="5279D9D9" wp14:editId="5644C5F1">
+            <wp:extent cx="4676775" cy="3507830"/>
             <wp:effectExtent l="0" t="0" r="0" b="0"/>
-            <wp:docPr id="5" name="Picture 5"/>
+            <wp:docPr id="4" name="Picture 4"/>
             <wp:cNvGraphicFramePr>
               <a:graphicFrameLocks xmlns:a="http://schemas.openxmlformats.org/drawingml/2006/main" noChangeAspect="1"/>
             </wp:cNvGraphicFramePr>
@@ -2435,7 +2353,7 @@
                   <pic:spPr>
                     <a:xfrm>
                       <a:off x="0" y="0"/>
-                      <a:ext cx="4494633" cy="3371214"/>
+                      <a:ext cx="4681586" cy="3511439"/>
                     </a:xfrm>
                     <a:prstGeom prst="rect">
                       <a:avLst/>
@@ -2451,6 +2369,14 @@
     <w:p>
       <w:pPr>
         <w:pStyle w:val="ListParagraph"/>
+        <w:rPr>
+          <w:lang w:val="en-US"/>
+        </w:rPr>
+      </w:pPr>
+    </w:p>
+    <w:p>
+      <w:pPr>
+        <w:pStyle w:val="ListParagraph"/>
         <w:numPr>
           <w:ilvl w:val="0"/>
           <w:numId w:val="2"/>
@@ -2463,14 +2389,63 @@
         <w:rPr>
           <w:lang w:val="en-US"/>
         </w:rPr>
-        <w:lastRenderedPageBreak/>
-        <w:t xml:space="preserve">The tab “Model Fitting” shows the result of fitting linear model and </w:t>
-      </w:r>
-      <w:r>
-        <w:rPr>
-          <w:lang w:val="en-US"/>
-        </w:rPr>
-        <w:t>logarithmic model. This could be a hint of detecting the influence of model’s parameter to the results.</w:t>
+        <w:t xml:space="preserve">The tab “covariance and correlation” shows the covariance/correlation of each column/row of calculated </w:t>
+      </w:r>
+      <w:proofErr w:type="spellStart"/>
+      <w:r>
+        <w:rPr>
+          <w:lang w:val="en-US"/>
+        </w:rPr>
+        <w:t>Ktrans</w:t>
+      </w:r>
+      <w:proofErr w:type="spellEnd"/>
+      <w:r>
+        <w:rPr>
+          <w:lang w:val="en-US"/>
+        </w:rPr>
+        <w:t xml:space="preserve">/ </w:t>
+      </w:r>
+      <w:proofErr w:type="spellStart"/>
+      <w:r>
+        <w:rPr>
+          <w:lang w:val="en-US"/>
+        </w:rPr>
+        <w:t>Ve</w:t>
+      </w:r>
+      <w:proofErr w:type="spellEnd"/>
+      <w:r>
+        <w:rPr>
+          <w:lang w:val="en-US"/>
+        </w:rPr>
+        <w:t xml:space="preserve"> with reference </w:t>
+      </w:r>
+      <w:proofErr w:type="spellStart"/>
+      <w:r>
+        <w:rPr>
+          <w:lang w:val="en-US"/>
+        </w:rPr>
+        <w:t>Ktrans</w:t>
+      </w:r>
+      <w:proofErr w:type="spellEnd"/>
+      <w:r>
+        <w:rPr>
+          <w:lang w:val="en-US"/>
+        </w:rPr>
+        <w:t xml:space="preserve">/ </w:t>
+      </w:r>
+      <w:proofErr w:type="spellStart"/>
+      <w:r>
+        <w:rPr>
+          <w:lang w:val="en-US"/>
+        </w:rPr>
+        <w:t>Ve</w:t>
+      </w:r>
+      <w:proofErr w:type="spellEnd"/>
+      <w:r>
+        <w:rPr>
+          <w:lang w:val="en-US"/>
+        </w:rPr>
+        <w:t>. The results are shown in tables respectively.  From this tab, you could see the relation between the calculated values and the reference values.</w:t>
       </w:r>
     </w:p>
     <w:p>
@@ -2487,10 +2462,10 @@
           <w:lang w:eastAsia="zh-CN"/>
         </w:rPr>
         <w:drawing>
-          <wp:inline distT="0" distB="0" distL="0" distR="0" wp14:anchorId="1482FB4D" wp14:editId="731F96AC">
-            <wp:extent cx="4886325" cy="3665004"/>
+          <wp:inline distT="0" distB="0" distL="0" distR="0" wp14:anchorId="5FCB49D5" wp14:editId="21C6F79A">
+            <wp:extent cx="4495800" cy="3372089"/>
             <wp:effectExtent l="0" t="0" r="0" b="0"/>
-            <wp:docPr id="7" name="Picture 7"/>
+            <wp:docPr id="5" name="Picture 5"/>
             <wp:cNvGraphicFramePr>
               <a:graphicFrameLocks xmlns:a="http://schemas.openxmlformats.org/drawingml/2006/main" noChangeAspect="1"/>
             </wp:cNvGraphicFramePr>
@@ -2510,7 +2485,7 @@
                   <pic:spPr>
                     <a:xfrm>
                       <a:off x="0" y="0"/>
-                      <a:ext cx="4891838" cy="3669139"/>
+                      <a:ext cx="4494633" cy="3371214"/>
                     </a:xfrm>
                     <a:prstGeom prst="rect">
                       <a:avLst/>
@@ -2526,14 +2501,6 @@
     <w:p>
       <w:pPr>
         <w:pStyle w:val="ListParagraph"/>
-        <w:rPr>
-          <w:lang w:val="en-US"/>
-        </w:rPr>
-      </w:pPr>
-    </w:p>
-    <w:p>
-      <w:pPr>
-        <w:pStyle w:val="ListParagraph"/>
         <w:numPr>
           <w:ilvl w:val="0"/>
           <w:numId w:val="2"/>
@@ -2546,55 +2513,13 @@
         <w:rPr>
           <w:lang w:val="en-US"/>
         </w:rPr>
-        <w:t xml:space="preserve">The tab “t-test results Viewer” shows the results of t-test on each patch in calculated </w:t>
-      </w:r>
-      <w:proofErr w:type="spellStart"/>
-      <w:r>
-        <w:rPr>
-          <w:lang w:val="en-US"/>
-        </w:rPr>
-        <w:t>Ktrans</w:t>
-      </w:r>
-      <w:proofErr w:type="spellEnd"/>
-      <w:r>
-        <w:rPr>
-          <w:lang w:val="en-US"/>
-        </w:rPr>
-        <w:t xml:space="preserve"> and </w:t>
-      </w:r>
-      <w:proofErr w:type="spellStart"/>
-      <w:r>
-        <w:rPr>
-          <w:lang w:val="en-US"/>
-        </w:rPr>
-        <w:t>Ve</w:t>
-      </w:r>
-      <w:proofErr w:type="spellEnd"/>
-      <w:r>
-        <w:rPr>
-          <w:lang w:val="en-US"/>
-        </w:rPr>
-        <w:t xml:space="preserve">. T-test gives a reference of how far the calculated group of values in each patch from the reference values. </w:t>
-      </w:r>
-      <w:r>
-        <w:rPr>
-          <w:lang w:val="en-US"/>
-        </w:rPr>
-        <w:t xml:space="preserve">The </w:t>
-      </w:r>
-      <w:proofErr w:type="gramStart"/>
-      <w:r>
-        <w:rPr>
-          <w:lang w:val="en-US"/>
-        </w:rPr>
-        <w:t>test are</w:t>
-      </w:r>
-      <w:proofErr w:type="gramEnd"/>
-      <w:r>
-        <w:rPr>
-          <w:lang w:val="en-US"/>
-        </w:rPr>
-        <w:t xml:space="preserve"> done between the calculated patch and the reference value.</w:t>
+        <w:t xml:space="preserve">The tab “Model Fitting” shows the result of fitting linear model and </w:t>
+      </w:r>
+      <w:r>
+        <w:rPr>
+          <w:lang w:val="en-US"/>
+        </w:rPr>
+        <w:t>logarithmic model. This could be a hint of detecting the influence of model’s parameter to the results.</w:t>
       </w:r>
     </w:p>
     <w:p>
@@ -2610,11 +2535,12 @@
           <w:noProof/>
           <w:lang w:eastAsia="zh-CN"/>
         </w:rPr>
+        <w:lastRenderedPageBreak/>
         <w:drawing>
-          <wp:inline distT="0" distB="0" distL="0" distR="0" wp14:anchorId="63B57088" wp14:editId="3D6840BF">
-            <wp:extent cx="5200650" cy="3900764"/>
-            <wp:effectExtent l="0" t="0" r="0" b="5080"/>
-            <wp:docPr id="9" name="Picture 9"/>
+          <wp:inline distT="0" distB="0" distL="0" distR="0" wp14:anchorId="5D364A33" wp14:editId="393B56D0">
+            <wp:extent cx="5375082" cy="4031597"/>
+            <wp:effectExtent l="0" t="0" r="0" b="7620"/>
+            <wp:docPr id="25" name="Picture 25"/>
             <wp:cNvGraphicFramePr>
               <a:graphicFrameLocks xmlns:a="http://schemas.openxmlformats.org/drawingml/2006/main" noChangeAspect="1"/>
             </wp:cNvGraphicFramePr>
@@ -2634,7 +2560,7 @@
                   <pic:spPr>
                     <a:xfrm>
                       <a:off x="0" y="0"/>
-                      <a:ext cx="5209152" cy="3907141"/>
+                      <a:ext cx="5378794" cy="4034381"/>
                     </a:xfrm>
                     <a:prstGeom prst="rect">
                       <a:avLst/>
@@ -2650,6 +2576,14 @@
     <w:p>
       <w:pPr>
         <w:pStyle w:val="ListParagraph"/>
+        <w:rPr>
+          <w:lang w:val="en-US"/>
+        </w:rPr>
+      </w:pPr>
+    </w:p>
+    <w:p>
+      <w:pPr>
+        <w:pStyle w:val="ListParagraph"/>
         <w:numPr>
           <w:ilvl w:val="0"/>
           <w:numId w:val="2"/>
@@ -2662,38 +2596,55 @@
         <w:rPr>
           <w:lang w:val="en-US"/>
         </w:rPr>
-        <w:lastRenderedPageBreak/>
-        <w:t>The tab “U-test results viewer” sh</w:t>
-      </w:r>
-      <w:r>
-        <w:rPr>
-          <w:lang w:val="en-US"/>
-        </w:rPr>
-        <w:t>ows the results of Mann-Whitney U-</w:t>
-      </w:r>
-      <w:r>
-        <w:rPr>
-          <w:lang w:val="en-US"/>
-        </w:rPr>
-        <w:t>test of each patch against the reference patch. Mann-Whitney U-test offers a reference that whether two groups of data are the same or not. The test</w:t>
-      </w:r>
-      <w:r>
-        <w:rPr>
-          <w:lang w:val="en-US"/>
-        </w:rPr>
-        <w:t>s</w:t>
-      </w:r>
-      <w:r>
-        <w:rPr>
-          <w:lang w:val="en-US"/>
-        </w:rPr>
-        <w:t xml:space="preserve"> are done between calculated patch </w:t>
-      </w:r>
-      <w:r>
-        <w:rPr>
-          <w:lang w:val="en-US"/>
-        </w:rPr>
-        <w:t>and the corresponding reference patch.</w:t>
+        <w:t xml:space="preserve">The tab “t-test results Viewer” shows the results of t-test on each patch in calculated </w:t>
+      </w:r>
+      <w:proofErr w:type="spellStart"/>
+      <w:r>
+        <w:rPr>
+          <w:lang w:val="en-US"/>
+        </w:rPr>
+        <w:t>Ktrans</w:t>
+      </w:r>
+      <w:proofErr w:type="spellEnd"/>
+      <w:r>
+        <w:rPr>
+          <w:lang w:val="en-US"/>
+        </w:rPr>
+        <w:t xml:space="preserve"> and </w:t>
+      </w:r>
+      <w:proofErr w:type="spellStart"/>
+      <w:r>
+        <w:rPr>
+          <w:lang w:val="en-US"/>
+        </w:rPr>
+        <w:t>Ve</w:t>
+      </w:r>
+      <w:proofErr w:type="spellEnd"/>
+      <w:r>
+        <w:rPr>
+          <w:lang w:val="en-US"/>
+        </w:rPr>
+        <w:t xml:space="preserve">. T-test gives a reference of how far the calculated group of values in each patch from the reference values. </w:t>
+      </w:r>
+      <w:r>
+        <w:rPr>
+          <w:lang w:val="en-US"/>
+        </w:rPr>
+        <w:t xml:space="preserve">The </w:t>
+      </w:r>
+      <w:proofErr w:type="gramStart"/>
+      <w:r>
+        <w:rPr>
+          <w:lang w:val="en-US"/>
+        </w:rPr>
+        <w:t>test are</w:t>
+      </w:r>
+      <w:proofErr w:type="gramEnd"/>
+      <w:r>
+        <w:rPr>
+          <w:lang w:val="en-US"/>
+        </w:rPr>
+        <w:t xml:space="preserve"> done between the calculated patch and the reference value.</w:t>
       </w:r>
     </w:p>
     <w:p>
@@ -2710,10 +2661,10 @@
           <w:lang w:eastAsia="zh-CN"/>
         </w:rPr>
         <w:drawing>
-          <wp:inline distT="0" distB="0" distL="0" distR="0" wp14:anchorId="0FADD696" wp14:editId="56A765EF">
-            <wp:extent cx="5076825" cy="3807889"/>
-            <wp:effectExtent l="0" t="0" r="0" b="2540"/>
-            <wp:docPr id="10" name="Picture 10"/>
+          <wp:inline distT="0" distB="0" distL="0" distR="0" wp14:anchorId="63B57088" wp14:editId="3D6840BF">
+            <wp:extent cx="5200650" cy="3900764"/>
+            <wp:effectExtent l="0" t="0" r="0" b="5080"/>
+            <wp:docPr id="9" name="Picture 9"/>
             <wp:cNvGraphicFramePr>
               <a:graphicFrameLocks xmlns:a="http://schemas.openxmlformats.org/drawingml/2006/main" noChangeAspect="1"/>
             </wp:cNvGraphicFramePr>
@@ -2733,7 +2684,7 @@
                   <pic:spPr>
                     <a:xfrm>
                       <a:off x="0" y="0"/>
-                      <a:ext cx="5075147" cy="3806630"/>
+                      <a:ext cx="5209152" cy="3907141"/>
                     </a:xfrm>
                     <a:prstGeom prst="rect">
                       <a:avLst/>
@@ -2749,15 +2700,6 @@
     <w:p>
       <w:pPr>
         <w:pStyle w:val="ListParagraph"/>
-        <w:jc w:val="center"/>
-        <w:rPr>
-          <w:lang w:val="en-US"/>
-        </w:rPr>
-      </w:pPr>
-    </w:p>
-    <w:p>
-      <w:pPr>
-        <w:pStyle w:val="ListParagraph"/>
         <w:numPr>
           <w:ilvl w:val="0"/>
           <w:numId w:val="2"/>
@@ -2770,49 +2712,38 @@
         <w:rPr>
           <w:lang w:val="en-US"/>
         </w:rPr>
-        <w:t xml:space="preserve">The tab </w:t>
-      </w:r>
-      <w:proofErr w:type="gramStart"/>
-      <w:r>
-        <w:rPr>
-          <w:lang w:val="en-US"/>
-        </w:rPr>
-        <w:t>“ ANOVA</w:t>
-      </w:r>
-      <w:proofErr w:type="gramEnd"/>
-      <w:r>
-        <w:rPr>
-          <w:lang w:val="en-US"/>
-        </w:rPr>
-        <w:t xml:space="preserve"> results viewer” shows the results of ANOVA of each row/column of calculated </w:t>
-      </w:r>
-      <w:proofErr w:type="spellStart"/>
-      <w:r>
-        <w:rPr>
-          <w:lang w:val="en-US"/>
-        </w:rPr>
-        <w:t>Ktrans</w:t>
-      </w:r>
-      <w:proofErr w:type="spellEnd"/>
-      <w:r>
-        <w:rPr>
-          <w:lang w:val="en-US"/>
-        </w:rPr>
-        <w:t>/</w:t>
-      </w:r>
-      <w:proofErr w:type="spellStart"/>
-      <w:r>
-        <w:rPr>
-          <w:lang w:val="en-US"/>
-        </w:rPr>
-        <w:t>Ve</w:t>
-      </w:r>
-      <w:proofErr w:type="spellEnd"/>
-      <w:r>
-        <w:rPr>
-          <w:lang w:val="en-US"/>
-        </w:rPr>
-        <w:t xml:space="preserve"> against the reference values.</w:t>
+        <w:lastRenderedPageBreak/>
+        <w:t>The tab “U-test results viewer” sh</w:t>
+      </w:r>
+      <w:r>
+        <w:rPr>
+          <w:lang w:val="en-US"/>
+        </w:rPr>
+        <w:t>ows the results of Mann-Whitney U-</w:t>
+      </w:r>
+      <w:r>
+        <w:rPr>
+          <w:lang w:val="en-US"/>
+        </w:rPr>
+        <w:t>test of each patch against the reference patch. Mann-Whitney U-test offers a reference that whether two groups of data are the same or not. The test</w:t>
+      </w:r>
+      <w:r>
+        <w:rPr>
+          <w:lang w:val="en-US"/>
+        </w:rPr>
+        <w:t>s</w:t>
+      </w:r>
+      <w:r>
+        <w:rPr>
+          <w:lang w:val="en-US"/>
+        </w:rPr>
+        <w:t xml:space="preserve"> are done between calculated patch </w:t>
+      </w:r>
+      <w:r>
+        <w:rPr>
+          <w:lang w:val="en-US"/>
+        </w:rPr>
+        <w:t>and the corresponding reference patch.</w:t>
       </w:r>
     </w:p>
     <w:p>
@@ -2829,10 +2760,10 @@
           <w:lang w:eastAsia="zh-CN"/>
         </w:rPr>
         <w:drawing>
-          <wp:inline distT="0" distB="0" distL="0" distR="0" wp14:anchorId="256DBAC4" wp14:editId="7DA2AE91">
-            <wp:extent cx="4825658" cy="3619500"/>
-            <wp:effectExtent l="0" t="0" r="0" b="0"/>
-            <wp:docPr id="12" name="Picture 12"/>
+          <wp:inline distT="0" distB="0" distL="0" distR="0" wp14:anchorId="0FADD696" wp14:editId="56A765EF">
+            <wp:extent cx="5076825" cy="3807889"/>
+            <wp:effectExtent l="0" t="0" r="0" b="2540"/>
+            <wp:docPr id="10" name="Picture 10"/>
             <wp:cNvGraphicFramePr>
               <a:graphicFrameLocks xmlns:a="http://schemas.openxmlformats.org/drawingml/2006/main" noChangeAspect="1"/>
             </wp:cNvGraphicFramePr>
@@ -2852,6 +2783,118 @@
                   <pic:spPr>
                     <a:xfrm>
                       <a:off x="0" y="0"/>
+                      <a:ext cx="5075147" cy="3806630"/>
+                    </a:xfrm>
+                    <a:prstGeom prst="rect">
+                      <a:avLst/>
+                    </a:prstGeom>
+                  </pic:spPr>
+                </pic:pic>
+              </a:graphicData>
+            </a:graphic>
+          </wp:inline>
+        </w:drawing>
+      </w:r>
+    </w:p>
+    <w:p>
+      <w:pPr>
+        <w:pStyle w:val="ListParagraph"/>
+        <w:jc w:val="center"/>
+        <w:rPr>
+          <w:lang w:val="en-US"/>
+        </w:rPr>
+      </w:pPr>
+    </w:p>
+    <w:p>
+      <w:pPr>
+        <w:pStyle w:val="ListParagraph"/>
+        <w:numPr>
+          <w:ilvl w:val="0"/>
+          <w:numId w:val="2"/>
+        </w:numPr>
+        <w:rPr>
+          <w:lang w:val="en-US"/>
+        </w:rPr>
+      </w:pPr>
+      <w:r>
+        <w:rPr>
+          <w:lang w:val="en-US"/>
+        </w:rPr>
+        <w:t>The tab “</w:t>
+      </w:r>
+      <w:r>
+        <w:rPr>
+          <w:lang w:val="en-US"/>
+        </w:rPr>
+        <w:t xml:space="preserve">ANOVA results viewer” shows the results of ANOVA of each row/column of calculated </w:t>
+      </w:r>
+      <w:proofErr w:type="spellStart"/>
+      <w:r>
+        <w:rPr>
+          <w:lang w:val="en-US"/>
+        </w:rPr>
+        <w:t>Ktrans</w:t>
+      </w:r>
+      <w:proofErr w:type="spellEnd"/>
+      <w:r>
+        <w:rPr>
+          <w:lang w:val="en-US"/>
+        </w:rPr>
+        <w:t>/</w:t>
+      </w:r>
+      <w:proofErr w:type="spellStart"/>
+      <w:r>
+        <w:rPr>
+          <w:lang w:val="en-US"/>
+        </w:rPr>
+        <w:t>Ve</w:t>
+      </w:r>
+      <w:proofErr w:type="spellEnd"/>
+      <w:r>
+        <w:rPr>
+          <w:lang w:val="en-US"/>
+        </w:rPr>
+        <w:t xml:space="preserve"> against the reference values.</w:t>
+      </w:r>
+    </w:p>
+    <w:p>
+      <w:pPr>
+        <w:pStyle w:val="ListParagraph"/>
+        <w:jc w:val="center"/>
+        <w:rPr>
+          <w:lang w:val="en-US"/>
+        </w:rPr>
+      </w:pPr>
+      <w:bookmarkStart w:id="0" w:name="_GoBack"/>
+      <w:r>
+        <w:rPr>
+          <w:noProof/>
+          <w:lang w:eastAsia="zh-CN"/>
+        </w:rPr>
+        <w:drawing>
+          <wp:inline distT="0" distB="0" distL="0" distR="0" wp14:anchorId="256DBAC4" wp14:editId="7DA2AE91">
+            <wp:extent cx="4825658" cy="3619500"/>
+            <wp:effectExtent l="0" t="0" r="0" b="0"/>
+            <wp:docPr id="12" name="Picture 12"/>
+            <wp:cNvGraphicFramePr>
+              <a:graphicFrameLocks xmlns:a="http://schemas.openxmlformats.org/drawingml/2006/main" noChangeAspect="1"/>
+            </wp:cNvGraphicFramePr>
+            <a:graphic xmlns:a="http://schemas.openxmlformats.org/drawingml/2006/main">
+              <a:graphicData uri="http://schemas.openxmlformats.org/drawingml/2006/picture">
+                <pic:pic xmlns:pic="http://schemas.openxmlformats.org/drawingml/2006/picture">
+                  <pic:nvPicPr>
+                    <pic:cNvPr id="0" name=""/>
+                    <pic:cNvPicPr/>
+                  </pic:nvPicPr>
+                  <pic:blipFill>
+                    <a:blip r:embed="rId24"/>
+                    <a:stretch>
+                      <a:fillRect/>
+                    </a:stretch>
+                  </pic:blipFill>
+                  <pic:spPr>
+                    <a:xfrm>
+                      <a:off x="0" y="0"/>
                       <a:ext cx="4824405" cy="3618560"/>
                     </a:xfrm>
                     <a:prstGeom prst="rect">
@@ -2864,7 +2907,6 @@
           </wp:inline>
         </w:drawing>
       </w:r>
-      <w:bookmarkStart w:id="0" w:name="_GoBack"/>
       <w:bookmarkEnd w:id="0"/>
     </w:p>
     <w:sectPr>

</xml_diff>

<commit_message>
manual updating for the T1 branch
</commit_message>
<xml_diff>
--- a/Manual.docx
+++ b/Manual.docx
@@ -184,8 +184,8 @@
         </w:rPr>
         <w:drawing>
           <wp:inline distT="0" distB="0" distL="0" distR="0">
-            <wp:extent cx="3171825" cy="3171825"/>
-            <wp:effectExtent l="0" t="0" r="9525" b="9525"/>
+            <wp:extent cx="2719346" cy="2719346"/>
+            <wp:effectExtent l="0" t="0" r="5080" b="5080"/>
             <wp:docPr id="6" name="Picture 6" descr="D:\compareTool\EvaluateTool\splashImage_small.jpg"/>
             <wp:cNvGraphicFramePr>
               <a:graphicFrameLocks xmlns:a="http://schemas.openxmlformats.org/drawingml/2006/main" noChangeAspect="1"/>
@@ -215,7 +215,7 @@
                   <pic:spPr bwMode="auto">
                     <a:xfrm>
                       <a:off x="0" y="0"/>
-                      <a:ext cx="3171825" cy="3171825"/>
+                      <a:ext cx="2718707" cy="2718707"/>
                     </a:xfrm>
                     <a:prstGeom prst="rect">
                       <a:avLst/>
@@ -234,6 +234,20 @@
     </w:p>
     <w:p>
       <w:pPr>
+        <w:jc w:val="center"/>
+        <w:rPr>
+          <w:lang w:val="en-US"/>
+        </w:rPr>
+      </w:pPr>
+      <w:r>
+        <w:rPr>
+          <w:lang w:val="en-US"/>
+        </w:rPr>
+        <w:t>(Welcome splash screen)</w:t>
+      </w:r>
+    </w:p>
+    <w:p>
+      <w:pPr>
         <w:pStyle w:val="ListParagraph"/>
         <w:numPr>
           <w:ilvl w:val="0"/>
@@ -245,12 +259,67 @@
       </w:pPr>
       <w:r>
         <w:rPr>
+          <w:lang w:val="en-US"/>
+        </w:rPr>
+        <w:t>There are two branches of application available, being ‘QIBA evaluate tool (</w:t>
+      </w:r>
+      <w:proofErr w:type="spellStart"/>
+      <w:r>
+        <w:rPr>
+          <w:lang w:val="en-US"/>
+        </w:rPr>
+        <w:t>Ktrans-Ve</w:t>
+      </w:r>
+      <w:proofErr w:type="spellEnd"/>
+      <w:r>
+        <w:rPr>
+          <w:lang w:val="en-US"/>
+        </w:rPr>
+        <w:t>)’ and ‘</w:t>
+      </w:r>
+      <w:r>
+        <w:rPr>
+          <w:lang w:val="en-US"/>
+        </w:rPr>
+        <w:t>QIBA evaluate too</w:t>
+      </w:r>
+      <w:r>
+        <w:rPr>
+          <w:lang w:val="en-US"/>
+        </w:rPr>
+        <w:t xml:space="preserve">l (T1)’ respectively. The selection dialog of which branch to enter will pop up right after </w:t>
+      </w:r>
+      <w:proofErr w:type="gramStart"/>
+      <w:r>
+        <w:rPr>
+          <w:lang w:val="en-US"/>
+        </w:rPr>
+        <w:t>the dismiss</w:t>
+      </w:r>
+      <w:proofErr w:type="gramEnd"/>
+      <w:r>
+        <w:rPr>
+          <w:lang w:val="en-US"/>
+        </w:rPr>
+        <w:t xml:space="preserve"> of the welcome splash screen (shown above). </w:t>
+      </w:r>
+    </w:p>
+    <w:p>
+      <w:pPr>
+        <w:pStyle w:val="ListParagraph"/>
+        <w:jc w:val="center"/>
+        <w:rPr>
+          <w:lang w:val="en-US"/>
+        </w:rPr>
+      </w:pPr>
+      <w:r>
+        <w:rPr>
           <w:noProof/>
           <w:lang w:eastAsia="zh-CN"/>
         </w:rPr>
         <w:drawing>
-          <wp:inline distT="0" distB="0" distL="0" distR="0" wp14:anchorId="18636619" wp14:editId="385079F7">
-            <wp:extent cx="3905250" cy="2476500"/>
+          <wp:inline distT="0" distB="0" distL="0" distR="0" wp14:anchorId="2C862E63" wp14:editId="32AE6368">
+            <wp:extent cx="3037399" cy="1926156"/>
             <wp:effectExtent l="0" t="0" r="0" b="0"/>
             <wp:docPr id="3" name="Picture 3"/>
             <wp:cNvGraphicFramePr>
@@ -272,7 +341,7 @@
                   <pic:spPr>
                     <a:xfrm>
                       <a:off x="0" y="0"/>
-                      <a:ext cx="3905250" cy="2476500"/>
+                      <a:ext cx="3053900" cy="1936620"/>
                     </a:xfrm>
                     <a:prstGeom prst="rect">
                       <a:avLst/>
@@ -288,6 +357,22 @@
     <w:p>
       <w:pPr>
         <w:pStyle w:val="ListParagraph"/>
+        <w:jc w:val="center"/>
+        <w:rPr>
+          <w:lang w:val="en-US"/>
+        </w:rPr>
+      </w:pPr>
+      <w:r>
+        <w:rPr>
+          <w:lang w:val="en-US"/>
+        </w:rPr>
+        <w:t>(Branch selection dialog)</w:t>
+      </w:r>
+    </w:p>
+    <w:p>
+      <w:pPr>
+        <w:pStyle w:val="ListParagraph"/>
+        <w:jc w:val="center"/>
         <w:rPr>
           <w:lang w:val="en-US"/>
         </w:rPr>
@@ -333,7 +418,7 @@
         <w:lastRenderedPageBreak/>
         <w:drawing>
           <wp:inline distT="0" distB="0" distL="0" distR="0" wp14:anchorId="6AFD9D3D" wp14:editId="4F5B64B1">
-            <wp:extent cx="4210050" cy="3052130"/>
+            <wp:extent cx="3760967" cy="2726562"/>
             <wp:effectExtent l="0" t="0" r="0" b="0"/>
             <wp:docPr id="1" name="Picture 1"/>
             <wp:cNvGraphicFramePr>
@@ -355,7 +440,7 @@
                   <pic:spPr>
                     <a:xfrm>
                       <a:off x="0" y="0"/>
-                      <a:ext cx="4214448" cy="3055318"/>
+                      <a:ext cx="3768306" cy="2731883"/>
                     </a:xfrm>
                     <a:prstGeom prst="rect">
                       <a:avLst/>
@@ -366,6 +451,21 @@
             </a:graphic>
           </wp:inline>
         </w:drawing>
+      </w:r>
+    </w:p>
+    <w:p>
+      <w:pPr>
+        <w:pStyle w:val="ListParagraph"/>
+        <w:jc w:val="center"/>
+        <w:rPr>
+          <w:lang w:val="en-US"/>
+        </w:rPr>
+      </w:pPr>
+      <w:r>
+        <w:rPr>
+          <w:lang w:val="en-US"/>
+        </w:rPr>
+        <w:t>(Initial interface)</w:t>
       </w:r>
     </w:p>
     <w:p>
@@ -622,6 +722,12 @@
           <w:lang w:val="en-US"/>
         </w:rPr>
       </w:pPr>
+      <w:r>
+        <w:rPr>
+          <w:lang w:val="en-US"/>
+        </w:rPr>
+        <w:t>(Loading calculated files)</w:t>
+      </w:r>
     </w:p>
     <w:p>
       <w:pPr>
@@ -698,28 +804,50 @@
         <w:rPr>
           <w:lang w:val="en-US"/>
         </w:rPr>
-        <w:t xml:space="preserve"> </w:t>
+        <w:t xml:space="preserve"> reference parameter map…”</w:t>
+      </w:r>
+      <w:r>
+        <w:rPr>
+          <w:lang w:val="en-US"/>
+        </w:rPr>
+        <w:t xml:space="preserve"> or </w:t>
+      </w:r>
+      <w:r>
+        <w:rPr>
+          <w:lang w:val="en-US"/>
+        </w:rPr>
+        <w:t xml:space="preserve">“Edit -&gt; Load </w:t>
+      </w:r>
+      <w:r>
+        <w:rPr>
+          <w:lang w:val="en-US"/>
+        </w:rPr>
+        <w:t>T1</w:t>
+      </w:r>
+      <w:r>
+        <w:rPr>
+          <w:lang w:val="en-US"/>
+        </w:rPr>
+        <w:t xml:space="preserve"> reference parameter map…”</w:t>
+      </w:r>
+      <w:r>
+        <w:rPr>
+          <w:lang w:val="en-US"/>
+        </w:rPr>
+        <w:t xml:space="preserve">, depending on </w:t>
       </w:r>
       <w:r>
         <w:rPr>
           <w:lang w:val="en-US"/>
         </w:rPr>
         <w:lastRenderedPageBreak/>
-        <w:t>reference parameter map…</w:t>
-      </w:r>
-      <w:proofErr w:type="gramStart"/>
-      <w:r>
-        <w:rPr>
-          <w:lang w:val="en-US"/>
-        </w:rPr>
-        <w:t>”.</w:t>
-      </w:r>
-      <w:proofErr w:type="gramEnd"/>
-      <w:r>
-        <w:rPr>
-          <w:lang w:val="en-US"/>
-        </w:rPr>
-        <w:t xml:space="preserve"> In the new file selection dialog, you can choose the DICOM file that you want to load as reference data.</w:t>
+        <w:t>which branch did you enter</w:t>
+      </w:r>
+      <w:r>
+        <w:rPr>
+          <w:lang w:val="en-US"/>
+        </w:rPr>
+        <w:t>. In the new file selection dialog, you can choose the DICOM file that you want to load as reference data.</w:t>
       </w:r>
     </w:p>
     <w:p>
@@ -787,11 +915,18 @@
     </w:p>
     <w:p>
       <w:pPr>
-        <w:pStyle w:val="ListParagraph"/>
-        <w:rPr>
-          <w:lang w:val="en-US"/>
-        </w:rPr>
-      </w:pPr>
+        <w:ind w:left="360"/>
+        <w:jc w:val="center"/>
+        <w:rPr>
+          <w:lang w:val="en-US"/>
+        </w:rPr>
+      </w:pPr>
+      <w:r>
+        <w:rPr>
+          <w:lang w:val="en-US"/>
+        </w:rPr>
+        <w:t>(Loading reference files)</w:t>
+      </w:r>
     </w:p>
     <w:p>
       <w:pPr>
@@ -829,16 +964,6 @@
         </w:rPr>
         <w:t>click on the pull-down arrow at the bottom of the file tree list and choose correspondingly. In order the change that for the reference files, you could do the same in the file choosing dialog.</w:t>
       </w:r>
-    </w:p>
-    <w:p>
-      <w:pPr>
-        <w:pStyle w:val="ListParagraph"/>
-        <w:jc w:val="center"/>
-        <w:rPr>
-          <w:noProof/>
-          <w:lang w:val="en-US" w:eastAsia="zh-CN"/>
-        </w:rPr>
-      </w:pPr>
     </w:p>
     <w:p>
       <w:pPr>
@@ -927,14 +1052,12 @@
         </w:rPr>
         <w:t>(</w:t>
       </w:r>
-      <w:proofErr w:type="gramStart"/>
-      <w:r>
-        <w:rPr>
-          <w:lang w:val="en-US"/>
-        </w:rPr>
-        <w:t>file</w:t>
-      </w:r>
-      <w:proofErr w:type="gramEnd"/>
+      <w:r>
+        <w:rPr>
+          <w:lang w:val="en-US"/>
+        </w:rPr>
+        <w:t>File</w:t>
+      </w:r>
       <w:r>
         <w:rPr>
           <w:lang w:val="en-US"/>
@@ -966,8 +1089,8 @@
         </w:rPr>
         <w:drawing>
           <wp:inline distT="0" distB="0" distL="0" distR="0" wp14:anchorId="09AACB82" wp14:editId="23016254">
-            <wp:extent cx="4365724" cy="3274525"/>
-            <wp:effectExtent l="0" t="0" r="0" b="2540"/>
+            <wp:extent cx="3880236" cy="2910384"/>
+            <wp:effectExtent l="0" t="0" r="6350" b="4445"/>
             <wp:docPr id="19" name="Picture 19"/>
             <wp:cNvGraphicFramePr>
               <a:graphicFrameLocks xmlns:a="http://schemas.openxmlformats.org/drawingml/2006/main" noChangeAspect="1"/>
@@ -988,7 +1111,7 @@
                   <pic:spPr>
                     <a:xfrm>
                       <a:off x="0" y="0"/>
-                      <a:ext cx="4364281" cy="3273443"/>
+                      <a:ext cx="3879360" cy="2909727"/>
                     </a:xfrm>
                     <a:prstGeom prst="rect">
                       <a:avLst/>
@@ -1013,17 +1136,14 @@
         <w:rPr>
           <w:lang w:val="en-US"/>
         </w:rPr>
-        <w:lastRenderedPageBreak/>
         <w:t>(</w:t>
       </w:r>
-      <w:proofErr w:type="gramStart"/>
-      <w:r>
-        <w:rPr>
-          <w:lang w:val="en-US"/>
-        </w:rPr>
-        <w:t>file</w:t>
-      </w:r>
-      <w:proofErr w:type="gramEnd"/>
+      <w:r>
+        <w:rPr>
+          <w:lang w:val="en-US"/>
+        </w:rPr>
+        <w:t>File</w:t>
+      </w:r>
       <w:r>
         <w:rPr>
           <w:lang w:val="en-US"/>
@@ -1055,35 +1175,20 @@
         <w:rPr>
           <w:lang w:val="en-US"/>
         </w:rPr>
+        <w:lastRenderedPageBreak/>
         <w:t xml:space="preserve">Once the calculated </w:t>
       </w:r>
-      <w:proofErr w:type="spellStart"/>
-      <w:r>
-        <w:rPr>
-          <w:lang w:val="en-US"/>
-        </w:rPr>
-        <w:t>Ktrans</w:t>
-      </w:r>
-      <w:proofErr w:type="spellEnd"/>
-      <w:r>
-        <w:rPr>
-          <w:lang w:val="en-US"/>
-        </w:rPr>
-        <w:t xml:space="preserve"> and </w:t>
-      </w:r>
-      <w:proofErr w:type="spellStart"/>
-      <w:r>
-        <w:rPr>
-          <w:lang w:val="en-US"/>
-        </w:rPr>
-        <w:t>Ve</w:t>
-      </w:r>
-      <w:proofErr w:type="spellEnd"/>
-      <w:r>
-        <w:rPr>
-          <w:lang w:val="en-US"/>
-        </w:rPr>
-        <w:t xml:space="preserve"> are loaded, the evaluation will start by clicking on the “Evaluate” button at the bottom of the left column of the window. </w:t>
+      <w:r>
+        <w:rPr>
+          <w:lang w:val="en-US"/>
+        </w:rPr>
+        <w:t>data maps are</w:t>
+      </w:r>
+      <w:r>
+        <w:rPr>
+          <w:lang w:val="en-US"/>
+        </w:rPr>
+        <w:t xml:space="preserve"> loaded, the evaluation will start by clicking on the “Evaluate” button at the bottom of the left column of the window. </w:t>
       </w:r>
       <w:r>
         <w:rPr>
@@ -1125,15 +1230,6 @@
         </w:rPr>
         <w:t xml:space="preserve"> the evaluation results could be viewed from the tabs on the right side of the window.</w:t>
       </w:r>
-    </w:p>
-    <w:p>
-      <w:pPr>
-        <w:pStyle w:val="ListParagraph"/>
-        <w:rPr>
-          <w:noProof/>
-          <w:lang w:val="en-US" w:eastAsia="zh-CN"/>
-        </w:rPr>
-      </w:pPr>
     </w:p>
     <w:p>
       <w:pPr>
@@ -1249,10 +1345,17 @@
     <w:p>
       <w:pPr>
         <w:pStyle w:val="ListParagraph"/>
-        <w:rPr>
-          <w:lang w:val="en-US"/>
-        </w:rPr>
-      </w:pPr>
+        <w:jc w:val="center"/>
+        <w:rPr>
+          <w:lang w:val="en-US"/>
+        </w:rPr>
+      </w:pPr>
+      <w:r>
+        <w:rPr>
+          <w:lang w:val="en-US"/>
+        </w:rPr>
+        <w:t>(Status bar notation)</w:t>
+      </w:r>
     </w:p>
     <w:p>
       <w:pPr>
@@ -1271,57 +1374,75 @@
         </w:rPr>
         <w:t xml:space="preserve">The tab “Image Viewer” shows the preview of the calculate </w:t>
       </w:r>
+      <w:r>
+        <w:rPr>
+          <w:lang w:val="en-US"/>
+        </w:rPr>
+        <w:t>data maps</w:t>
+      </w:r>
+      <w:r>
+        <w:rPr>
+          <w:lang w:val="en-US"/>
+        </w:rPr>
+        <w:t>, the error compared to the reference files, and the normalized error, in each column from the left side to the right side.</w:t>
+      </w:r>
+      <w:r>
+        <w:rPr>
+          <w:lang w:val="en-US"/>
+        </w:rPr>
+        <w:t xml:space="preserve"> There are color bars besides the fig</w:t>
+      </w:r>
+      <w:r>
+        <w:rPr>
+          <w:lang w:val="en-US"/>
+        </w:rPr>
+        <w:t xml:space="preserve">ures, which you can refer to </w:t>
+      </w:r>
+      <w:r>
+        <w:rPr>
+          <w:lang w:val="en-US"/>
+        </w:rPr>
+        <w:t xml:space="preserve">read the </w:t>
+      </w:r>
+      <w:r>
+        <w:rPr>
+          <w:lang w:val="en-US"/>
+        </w:rPr>
+        <w:t>value range and value mapping.</w:t>
+      </w:r>
+      <w:r>
+        <w:rPr>
+          <w:lang w:val="en-US"/>
+        </w:rPr>
+        <w:t xml:space="preserve"> The figures arrangement is different between the </w:t>
+      </w:r>
       <w:proofErr w:type="spellStart"/>
       <w:r>
         <w:rPr>
           <w:lang w:val="en-US"/>
         </w:rPr>
-        <w:t>Ktrans</w:t>
+        <w:t>Ktrans-Ve</w:t>
       </w:r>
       <w:proofErr w:type="spellEnd"/>
       <w:r>
         <w:rPr>
           <w:lang w:val="en-US"/>
         </w:rPr>
-        <w:t xml:space="preserve"> and </w:t>
+        <w:t xml:space="preserve"> branch and the T1 branch, as they have different number of figures to show. The description bellow will be for </w:t>
       </w:r>
       <w:proofErr w:type="spellStart"/>
       <w:r>
         <w:rPr>
           <w:lang w:val="en-US"/>
         </w:rPr>
-        <w:t>Ve</w:t>
+        <w:t>Ktrans-Ve</w:t>
       </w:r>
       <w:proofErr w:type="spellEnd"/>
       <w:r>
         <w:rPr>
           <w:lang w:val="en-US"/>
         </w:rPr>
-        <w:t xml:space="preserve"> files, the error compared to the reference files, and the normalized error, in each column from the left side to the right side.</w:t>
-      </w:r>
-      <w:r>
-        <w:rPr>
-          <w:lang w:val="en-US"/>
-        </w:rPr>
-        <w:t xml:space="preserve"> There are color bars besides the fig</w:t>
-      </w:r>
-      <w:r>
-        <w:rPr>
-          <w:lang w:val="en-US"/>
-        </w:rPr>
-        <w:t xml:space="preserve">ures, which you can refer to </w:t>
-      </w:r>
-      <w:r>
-        <w:rPr>
-          <w:lang w:val="en-US"/>
-        </w:rPr>
-        <w:t xml:space="preserve">read the </w:t>
-      </w:r>
-      <w:r>
-        <w:rPr>
-          <w:lang w:val="en-US"/>
-        </w:rPr>
-        <w:t>value range and value mapping.</w:t>
+        <w:t xml:space="preserve"> branch. The condition is analogous for T1 branch, expect the row of figures is transposed to a column.</w:t>
       </w:r>
     </w:p>
     <w:p>
@@ -1436,8 +1557,8 @@
         <w:lastRenderedPageBreak/>
         <w:drawing>
           <wp:inline distT="0" distB="0" distL="0" distR="0" wp14:anchorId="25DA771A" wp14:editId="17C0C0F1">
-            <wp:extent cx="4913610" cy="3562185"/>
-            <wp:effectExtent l="0" t="0" r="1905" b="635"/>
+            <wp:extent cx="4810539" cy="3487463"/>
+            <wp:effectExtent l="0" t="0" r="9525" b="0"/>
             <wp:docPr id="8" name="Picture 8"/>
             <wp:cNvGraphicFramePr>
               <a:graphicFrameLocks xmlns:a="http://schemas.openxmlformats.org/drawingml/2006/main" noChangeAspect="1"/>
@@ -1458,7 +1579,7 @@
                   <pic:spPr>
                     <a:xfrm>
                       <a:off x="0" y="0"/>
-                      <a:ext cx="4917004" cy="3564645"/>
+                      <a:ext cx="4827502" cy="3499761"/>
                     </a:xfrm>
                     <a:prstGeom prst="rect">
                       <a:avLst/>
@@ -1479,286 +1600,43 @@
           <w:lang w:val="en-US"/>
         </w:rPr>
       </w:pPr>
-    </w:p>
-    <w:p>
-      <w:pPr>
-        <w:pStyle w:val="ListParagraph"/>
-        <w:numPr>
-          <w:ilvl w:val="0"/>
-          <w:numId w:val="2"/>
-        </w:numPr>
-        <w:rPr>
-          <w:lang w:val="en-US"/>
-        </w:rPr>
-      </w:pPr>
-      <w:r>
-        <w:rPr>
-          <w:lang w:val="en-US"/>
-        </w:rPr>
-        <w:t xml:space="preserve">The tab “Scatter Plots Viewer” shows the scatter plots of the calculated and the reference </w:t>
+      <w:r>
+        <w:rPr>
+          <w:lang w:val="en-US"/>
+        </w:rPr>
+        <w:t>(</w:t>
+      </w:r>
+      <w:r>
+        <w:rPr>
+          <w:lang w:val="en-US"/>
+        </w:rPr>
+        <w:t>Figures</w:t>
+      </w:r>
+      <w:r>
+        <w:rPr>
+          <w:lang w:val="en-US"/>
+        </w:rPr>
+        <w:t xml:space="preserve"> for </w:t>
       </w:r>
       <w:proofErr w:type="spellStart"/>
       <w:r>
         <w:rPr>
           <w:lang w:val="en-US"/>
         </w:rPr>
-        <w:t>Ktrans</w:t>
+        <w:t>Ktrans-Ve</w:t>
       </w:r>
       <w:proofErr w:type="spellEnd"/>
       <w:r>
         <w:rPr>
           <w:lang w:val="en-US"/>
         </w:rPr>
-        <w:t xml:space="preserve"> and </w:t>
-      </w:r>
-      <w:proofErr w:type="spellStart"/>
-      <w:r>
-        <w:rPr>
-          <w:lang w:val="en-US"/>
-        </w:rPr>
-        <w:t>Ve</w:t>
-      </w:r>
-      <w:proofErr w:type="spellEnd"/>
-      <w:r>
-        <w:rPr>
-          <w:lang w:val="en-US"/>
-        </w:rPr>
-        <w:t xml:space="preserve">. </w:t>
-      </w:r>
-      <w:r>
-        <w:rPr>
-          <w:lang w:val="en-US"/>
-        </w:rPr>
-        <w:t xml:space="preserve"> As described in the legend, the blue and green dots denote pixels from the calculated and reference respectively.</w:t>
-      </w:r>
-      <w:r>
-        <w:rPr>
-          <w:lang w:val="en-US"/>
-        </w:rPr>
-        <w:t xml:space="preserve"> </w:t>
-      </w:r>
-    </w:p>
-    <w:p>
-      <w:pPr>
-        <w:pStyle w:val="ListParagraph"/>
-        <w:rPr>
-          <w:lang w:val="en-US"/>
-        </w:rPr>
-      </w:pPr>
-      <w:r>
-        <w:rPr>
-          <w:lang w:val="en-US"/>
-        </w:rPr>
-        <w:t xml:space="preserve">Considering the reference </w:t>
-      </w:r>
-      <w:proofErr w:type="spellStart"/>
-      <w:r>
-        <w:rPr>
-          <w:lang w:val="en-US"/>
-        </w:rPr>
-        <w:t>K</w:t>
-      </w:r>
-      <w:r>
-        <w:rPr>
-          <w:lang w:val="en-US"/>
-        </w:rPr>
-        <w:t>trans</w:t>
-      </w:r>
-      <w:proofErr w:type="spellEnd"/>
-      <w:r>
-        <w:rPr>
-          <w:lang w:val="en-US"/>
-        </w:rPr>
-        <w:t xml:space="preserve"> </w:t>
-      </w:r>
-      <w:r>
-        <w:rPr>
-          <w:lang w:val="en-US"/>
-        </w:rPr>
-        <w:t xml:space="preserve">(or </w:t>
-      </w:r>
-      <w:proofErr w:type="spellStart"/>
-      <w:r>
-        <w:rPr>
-          <w:lang w:val="en-US"/>
-        </w:rPr>
-        <w:t>Ve</w:t>
-      </w:r>
-      <w:proofErr w:type="spellEnd"/>
-      <w:r>
-        <w:rPr>
-          <w:lang w:val="en-US"/>
-        </w:rPr>
-        <w:t xml:space="preserve">) </w:t>
-      </w:r>
-      <w:r>
-        <w:rPr>
-          <w:lang w:val="en-US"/>
-        </w:rPr>
-        <w:t>has discrete values, being a constant for each row</w:t>
-      </w:r>
-      <w:r>
-        <w:rPr>
-          <w:lang w:val="en-US"/>
-        </w:rPr>
-        <w:t xml:space="preserve"> </w:t>
-      </w:r>
-      <w:r>
-        <w:rPr>
-          <w:lang w:val="en-US"/>
-        </w:rPr>
-        <w:t>(or column)</w:t>
-      </w:r>
-      <w:r>
-        <w:rPr>
-          <w:lang w:val="en-US"/>
-        </w:rPr>
-        <w:t xml:space="preserve"> in the data map, the dots of corresponding row</w:t>
-      </w:r>
-      <w:r>
-        <w:rPr>
-          <w:lang w:val="en-US"/>
-        </w:rPr>
-        <w:t xml:space="preserve"> </w:t>
-      </w:r>
-      <w:r>
-        <w:rPr>
-          <w:lang w:val="en-US"/>
-        </w:rPr>
-        <w:t>(or column)</w:t>
-      </w:r>
-      <w:r>
-        <w:rPr>
-          <w:lang w:val="en-US"/>
-        </w:rPr>
-        <w:t xml:space="preserve"> will be plotted al</w:t>
-      </w:r>
-      <w:r>
-        <w:rPr>
-          <w:lang w:val="en-US"/>
-        </w:rPr>
-        <w:t xml:space="preserve">igning to that x-axis. </w:t>
-      </w:r>
-    </w:p>
-    <w:p>
-      <w:pPr>
-        <w:pStyle w:val="ListParagraph"/>
-        <w:rPr>
-          <w:lang w:val="en-US"/>
-        </w:rPr>
-      </w:pPr>
-      <w:r>
-        <w:rPr>
-          <w:lang w:val="en-US"/>
-        </w:rPr>
-        <w:t>For the reference data, the pixel values in one row</w:t>
-      </w:r>
-      <w:r>
-        <w:rPr>
-          <w:lang w:val="en-US"/>
-        </w:rPr>
-        <w:t xml:space="preserve"> </w:t>
-      </w:r>
-      <w:r>
-        <w:rPr>
-          <w:lang w:val="en-US"/>
-        </w:rPr>
-        <w:t xml:space="preserve">(for </w:t>
-      </w:r>
-      <w:proofErr w:type="spellStart"/>
-      <w:r>
-        <w:rPr>
-          <w:lang w:val="en-US"/>
-        </w:rPr>
-        <w:t>Ktrans</w:t>
-      </w:r>
-      <w:proofErr w:type="spellEnd"/>
-      <w:r>
-        <w:rPr>
-          <w:lang w:val="en-US"/>
-        </w:rPr>
-        <w:t>) or column</w:t>
-      </w:r>
-      <w:r>
-        <w:rPr>
-          <w:lang w:val="en-US"/>
-        </w:rPr>
-        <w:t xml:space="preserve"> </w:t>
-      </w:r>
-      <w:r>
-        <w:rPr>
-          <w:lang w:val="en-US"/>
-        </w:rPr>
-        <w:t xml:space="preserve">(for </w:t>
-      </w:r>
-      <w:proofErr w:type="spellStart"/>
-      <w:r>
-        <w:rPr>
-          <w:lang w:val="en-US"/>
-        </w:rPr>
-        <w:t>Ve</w:t>
-      </w:r>
-      <w:proofErr w:type="spellEnd"/>
-      <w:r>
-        <w:rPr>
-          <w:lang w:val="en-US"/>
-        </w:rPr>
-        <w:t>) share the same constant value. Therefore in the scatter plot it shows that all green dots of a row</w:t>
-      </w:r>
-      <w:r>
-        <w:rPr>
-          <w:lang w:val="en-US"/>
-        </w:rPr>
-        <w:t xml:space="preserve"> </w:t>
-      </w:r>
-      <w:r>
-        <w:rPr>
-          <w:lang w:val="en-US"/>
-        </w:rPr>
-        <w:t>(or column) overlap to each other. For the calculated data, as they share the same parameter, the blue dots align to the same x-axis. But they may scatter vertically, showing there’s variance of the value in a row</w:t>
-      </w:r>
-      <w:r>
-        <w:rPr>
-          <w:lang w:val="en-US"/>
-        </w:rPr>
-        <w:t xml:space="preserve"> </w:t>
-      </w:r>
-      <w:r>
-        <w:rPr>
-          <w:lang w:val="en-US"/>
-        </w:rPr>
-        <w:t>(or column).</w:t>
-      </w:r>
-    </w:p>
-    <w:p>
-      <w:pPr>
-        <w:pStyle w:val="ListParagraph"/>
-        <w:rPr>
-          <w:lang w:val="en-US"/>
-        </w:rPr>
-      </w:pPr>
-      <w:r>
-        <w:rPr>
-          <w:lang w:val="en-US"/>
-        </w:rPr>
-        <w:t>From these plots you can see the trend of the values, which offer some information of which model (e.g. linear or logarithmic) the calculated parameter may fit. For example, with the artificial calculated data which were generated from the reference data by adding Gaussian noise, scaling</w:t>
-      </w:r>
-      <w:r>
-        <w:rPr>
-          <w:lang w:val="en-US"/>
-        </w:rPr>
-        <w:t xml:space="preserve"> by two and</w:t>
-      </w:r>
-      <w:r>
-        <w:rPr>
-          <w:lang w:val="en-US"/>
-        </w:rPr>
-        <w:t xml:space="preserve"> adding 0.5, it can be easily read from the plots that the calculated data follow the linear model, and have scaling factor and extra bias value.</w:t>
-      </w:r>
-    </w:p>
-    <w:p>
-      <w:pPr>
-        <w:pStyle w:val="ListParagraph"/>
+        <w:t xml:space="preserve"> branch)</w:t>
+      </w:r>
+    </w:p>
+    <w:p>
+      <w:pPr>
+        <w:pStyle w:val="ListParagraph"/>
+        <w:jc w:val="center"/>
         <w:rPr>
           <w:lang w:val="en-US"/>
         </w:rPr>
@@ -1777,12 +1655,11 @@
           <w:noProof/>
           <w:lang w:eastAsia="zh-CN"/>
         </w:rPr>
-        <w:lastRenderedPageBreak/>
         <w:drawing>
-          <wp:inline distT="0" distB="0" distL="0" distR="0" wp14:anchorId="1BF5C637" wp14:editId="259EE30E">
-            <wp:extent cx="4444779" cy="3222300"/>
+          <wp:inline distT="0" distB="0" distL="0" distR="0" wp14:anchorId="066C9AAF" wp14:editId="3AF81502">
+            <wp:extent cx="4786685" cy="3470170"/>
             <wp:effectExtent l="0" t="0" r="0" b="0"/>
-            <wp:docPr id="17" name="Picture 17"/>
+            <wp:docPr id="7" name="Picture 7"/>
             <wp:cNvGraphicFramePr>
               <a:graphicFrameLocks xmlns:a="http://schemas.openxmlformats.org/drawingml/2006/main" noChangeAspect="1"/>
             </wp:cNvGraphicFramePr>
@@ -1802,7 +1679,7 @@
                   <pic:spPr>
                     <a:xfrm>
                       <a:off x="0" y="0"/>
-                      <a:ext cx="4447849" cy="3224526"/>
+                      <a:ext cx="4804822" cy="3483318"/>
                     </a:xfrm>
                     <a:prstGeom prst="rect">
                       <a:avLst/>
@@ -1823,6 +1700,24 @@
           <w:lang w:val="en-US"/>
         </w:rPr>
       </w:pPr>
+      <w:r>
+        <w:rPr>
+          <w:lang w:val="en-US"/>
+        </w:rPr>
+        <w:t>(</w:t>
+      </w:r>
+      <w:r>
+        <w:rPr>
+          <w:lang w:val="en-US"/>
+        </w:rPr>
+        <w:t>Figures</w:t>
+      </w:r>
+      <w:r>
+        <w:rPr>
+          <w:lang w:val="en-US"/>
+        </w:rPr>
+        <w:t xml:space="preserve"> for T1 branch)</w:t>
+      </w:r>
     </w:p>
     <w:p>
       <w:pPr>
@@ -1839,13 +1734,186 @@
         <w:rPr>
           <w:lang w:val="en-US"/>
         </w:rPr>
-        <w:t xml:space="preserve">The tab “Histograms Plots Viewer” shows the histogram of each patch from calculated </w:t>
+        <w:t xml:space="preserve">The tab “Scatter Plots Viewer” shows the scatter plots of the calculated and the reference </w:t>
+      </w:r>
+      <w:r>
+        <w:rPr>
+          <w:lang w:val="en-US"/>
+        </w:rPr>
+        <w:t>maps</w:t>
+      </w:r>
+      <w:r>
+        <w:rPr>
+          <w:lang w:val="en-US"/>
+        </w:rPr>
+        <w:t xml:space="preserve">. </w:t>
+      </w:r>
+      <w:r>
+        <w:rPr>
+          <w:lang w:val="en-US"/>
+        </w:rPr>
+        <w:t xml:space="preserve"> As described in the legend, the blue and green dots denote pixels from the calculated and reference respectively.</w:t>
+      </w:r>
+      <w:r>
+        <w:rPr>
+          <w:lang w:val="en-US"/>
+        </w:rPr>
+        <w:t xml:space="preserve"> </w:t>
+      </w:r>
+      <w:r>
+        <w:rPr>
+          <w:lang w:val="en-US"/>
+        </w:rPr>
+        <w:t xml:space="preserve">The description will be for </w:t>
       </w:r>
       <w:proofErr w:type="spellStart"/>
       <w:r>
         <w:rPr>
           <w:lang w:val="en-US"/>
         </w:rPr>
+        <w:t>Ktrans-Ve</w:t>
+      </w:r>
+      <w:proofErr w:type="spellEnd"/>
+      <w:r>
+        <w:rPr>
+          <w:lang w:val="en-US"/>
+        </w:rPr>
+        <w:t xml:space="preserve"> branch, whilst the condition for T1 branch is analogous.</w:t>
+      </w:r>
+    </w:p>
+    <w:p>
+      <w:pPr>
+        <w:pStyle w:val="ListParagraph"/>
+        <w:rPr>
+          <w:lang w:val="en-US"/>
+        </w:rPr>
+      </w:pPr>
+      <w:r>
+        <w:rPr>
+          <w:lang w:val="en-US"/>
+        </w:rPr>
+        <w:t xml:space="preserve">Considering the reference </w:t>
+      </w:r>
+      <w:proofErr w:type="spellStart"/>
+      <w:r>
+        <w:rPr>
+          <w:lang w:val="en-US"/>
+        </w:rPr>
+        <w:t>K</w:t>
+      </w:r>
+      <w:r>
+        <w:rPr>
+          <w:lang w:val="en-US"/>
+        </w:rPr>
+        <w:t>trans</w:t>
+      </w:r>
+      <w:proofErr w:type="spellEnd"/>
+      <w:r>
+        <w:rPr>
+          <w:lang w:val="en-US"/>
+        </w:rPr>
+        <w:t xml:space="preserve"> </w:t>
+      </w:r>
+      <w:r>
+        <w:rPr>
+          <w:lang w:val="en-US"/>
+        </w:rPr>
+        <w:t xml:space="preserve">(or </w:t>
+      </w:r>
+      <w:proofErr w:type="spellStart"/>
+      <w:r>
+        <w:rPr>
+          <w:lang w:val="en-US"/>
+        </w:rPr>
+        <w:t>Ve</w:t>
+      </w:r>
+      <w:proofErr w:type="spellEnd"/>
+      <w:r>
+        <w:rPr>
+          <w:lang w:val="en-US"/>
+        </w:rPr>
+        <w:t xml:space="preserve">) </w:t>
+      </w:r>
+      <w:r>
+        <w:rPr>
+          <w:lang w:val="en-US"/>
+        </w:rPr>
+        <w:t>has discrete values, being a constant for each row</w:t>
+      </w:r>
+      <w:r>
+        <w:rPr>
+          <w:lang w:val="en-US"/>
+        </w:rPr>
+        <w:t xml:space="preserve"> </w:t>
+      </w:r>
+      <w:r>
+        <w:rPr>
+          <w:lang w:val="en-US"/>
+        </w:rPr>
+        <w:t>(or column)</w:t>
+      </w:r>
+      <w:r>
+        <w:rPr>
+          <w:lang w:val="en-US"/>
+        </w:rPr>
+        <w:t xml:space="preserve"> in the data map, the dots of corresponding row</w:t>
+      </w:r>
+      <w:r>
+        <w:rPr>
+          <w:lang w:val="en-US"/>
+        </w:rPr>
+        <w:t xml:space="preserve"> </w:t>
+      </w:r>
+      <w:r>
+        <w:rPr>
+          <w:lang w:val="en-US"/>
+        </w:rPr>
+        <w:t>(or column)</w:t>
+      </w:r>
+      <w:r>
+        <w:rPr>
+          <w:lang w:val="en-US"/>
+        </w:rPr>
+        <w:t xml:space="preserve"> will be plotted al</w:t>
+      </w:r>
+      <w:r>
+        <w:rPr>
+          <w:lang w:val="en-US"/>
+        </w:rPr>
+        <w:t xml:space="preserve">igning to that x-axis. </w:t>
+      </w:r>
+    </w:p>
+    <w:p>
+      <w:pPr>
+        <w:pStyle w:val="ListParagraph"/>
+        <w:rPr>
+          <w:lang w:val="en-US"/>
+        </w:rPr>
+      </w:pPr>
+      <w:r>
+        <w:rPr>
+          <w:lang w:val="en-US"/>
+        </w:rPr>
+        <w:lastRenderedPageBreak/>
+        <w:t>For the reference data, the pixel values in one row</w:t>
+      </w:r>
+      <w:r>
+        <w:rPr>
+          <w:lang w:val="en-US"/>
+        </w:rPr>
+        <w:t xml:space="preserve"> </w:t>
+      </w:r>
+      <w:r>
+        <w:rPr>
+          <w:lang w:val="en-US"/>
+        </w:rPr>
+        <w:t xml:space="preserve">(for </w:t>
+      </w:r>
+      <w:proofErr w:type="spellStart"/>
+      <w:r>
+        <w:rPr>
+          <w:lang w:val="en-US"/>
+        </w:rPr>
         <w:t>Ktrans</w:t>
       </w:r>
       <w:proofErr w:type="spellEnd"/>
@@ -1853,7 +1921,19 @@
         <w:rPr>
           <w:lang w:val="en-US"/>
         </w:rPr>
-        <w:t xml:space="preserve"> and </w:t>
+        <w:t>) or column</w:t>
+      </w:r>
+      <w:r>
+        <w:rPr>
+          <w:lang w:val="en-US"/>
+        </w:rPr>
+        <w:t xml:space="preserve"> </w:t>
+      </w:r>
+      <w:r>
+        <w:rPr>
+          <w:lang w:val="en-US"/>
+        </w:rPr>
+        <w:t xml:space="preserve">(for </w:t>
       </w:r>
       <w:proofErr w:type="spellStart"/>
       <w:r>
@@ -1867,32 +1947,70 @@
         <w:rPr>
           <w:lang w:val="en-US"/>
         </w:rPr>
-        <w:t>, so that you can have a look at the distribution of the pixels in each patch of difference parameter combination.</w:t>
-      </w:r>
-    </w:p>
-    <w:p>
-      <w:pPr>
-        <w:pStyle w:val="ListParagraph"/>
-        <w:rPr>
-          <w:lang w:val="en-US"/>
-        </w:rPr>
-      </w:pPr>
-      <w:r>
-        <w:rPr>
-          <w:lang w:val="en-US"/>
-        </w:rPr>
-        <w:t xml:space="preserve">All histograms have the uniformed y-axis limits, so that the </w:t>
-      </w:r>
-      <w:r>
-        <w:rPr>
-          <w:lang w:val="en-US"/>
-        </w:rPr>
-        <w:t>comparison among different patched is easier.  The minimum and maximum values of a patch are denoted on the x-axis for reference.</w:t>
-      </w:r>
-    </w:p>
-    <w:p>
-      <w:pPr>
-        <w:ind w:left="360"/>
+        <w:t>) share the same constant value. Therefore in the scatter plot it shows that all green dots of a row</w:t>
+      </w:r>
+      <w:r>
+        <w:rPr>
+          <w:lang w:val="en-US"/>
+        </w:rPr>
+        <w:t xml:space="preserve"> </w:t>
+      </w:r>
+      <w:r>
+        <w:rPr>
+          <w:lang w:val="en-US"/>
+        </w:rPr>
+        <w:t>(or column) overlap to each other. For the calculated data, as they share the same parameter, the blue dots align to the same x-axis. But they may scatter vertically, showing there’s variance of the value in a row</w:t>
+      </w:r>
+      <w:r>
+        <w:rPr>
+          <w:lang w:val="en-US"/>
+        </w:rPr>
+        <w:t xml:space="preserve"> </w:t>
+      </w:r>
+      <w:r>
+        <w:rPr>
+          <w:lang w:val="en-US"/>
+        </w:rPr>
+        <w:t>(or column).</w:t>
+      </w:r>
+    </w:p>
+    <w:p>
+      <w:pPr>
+        <w:pStyle w:val="ListParagraph"/>
+        <w:rPr>
+          <w:lang w:val="en-US"/>
+        </w:rPr>
+      </w:pPr>
+      <w:r>
+        <w:rPr>
+          <w:lang w:val="en-US"/>
+        </w:rPr>
+        <w:t>From these plots you can see the trend of the values, which offer some information of which model (e.g. linear or logarithmic) the calculated parameter may fit. For example, with the artificial calculated data which were generated from the reference data by adding Gaussian noise, scaling</w:t>
+      </w:r>
+      <w:r>
+        <w:rPr>
+          <w:lang w:val="en-US"/>
+        </w:rPr>
+        <w:t xml:space="preserve"> by two and</w:t>
+      </w:r>
+      <w:r>
+        <w:rPr>
+          <w:lang w:val="en-US"/>
+        </w:rPr>
+        <w:t xml:space="preserve"> adding 0.5, it can be easily read from the plots that the calculated data follow the linear model, and have scaling factor and extra bias value.</w:t>
+      </w:r>
+    </w:p>
+    <w:p>
+      <w:pPr>
+        <w:pStyle w:val="ListParagraph"/>
+        <w:rPr>
+          <w:lang w:val="en-US"/>
+        </w:rPr>
+      </w:pPr>
+    </w:p>
+    <w:p>
+      <w:pPr>
+        <w:pStyle w:val="ListParagraph"/>
         <w:jc w:val="center"/>
         <w:rPr>
           <w:lang w:val="en-US"/>
@@ -1904,10 +2022,10 @@
           <w:lang w:eastAsia="zh-CN"/>
         </w:rPr>
         <w:drawing>
-          <wp:inline distT="0" distB="0" distL="0" distR="0" wp14:anchorId="76E27186" wp14:editId="30CB8FC7">
-            <wp:extent cx="5049078" cy="3660394"/>
-            <wp:effectExtent l="0" t="0" r="0" b="0"/>
-            <wp:docPr id="22" name="Picture 22"/>
+          <wp:inline distT="0" distB="0" distL="0" distR="0" wp14:anchorId="1BF5C637" wp14:editId="259EE30E">
+            <wp:extent cx="4110825" cy="2980196"/>
+            <wp:effectExtent l="0" t="0" r="4445" b="0"/>
+            <wp:docPr id="17" name="Picture 17"/>
             <wp:cNvGraphicFramePr>
               <a:graphicFrameLocks xmlns:a="http://schemas.openxmlformats.org/drawingml/2006/main" noChangeAspect="1"/>
             </wp:cNvGraphicFramePr>
@@ -1927,7 +2045,7 @@
                   <pic:spPr>
                     <a:xfrm>
                       <a:off x="0" y="0"/>
-                      <a:ext cx="5052564" cy="3662921"/>
+                      <a:ext cx="4116248" cy="2984127"/>
                     </a:xfrm>
                     <a:prstGeom prst="rect">
                       <a:avLst/>
@@ -1943,155 +2061,47 @@
     <w:p>
       <w:pPr>
         <w:pStyle w:val="ListParagraph"/>
-        <w:numPr>
-          <w:ilvl w:val="0"/>
-          <w:numId w:val="2"/>
-        </w:numPr>
-        <w:rPr>
-          <w:lang w:val="en-US"/>
-        </w:rPr>
-      </w:pPr>
-      <w:r>
-        <w:rPr>
-          <w:lang w:val="en-US"/>
-        </w:rPr>
-        <w:lastRenderedPageBreak/>
-        <w:t xml:space="preserve">The tab “Box Plots </w:t>
-      </w:r>
-      <w:r>
-        <w:rPr>
-          <w:lang w:val="en-US"/>
-        </w:rPr>
-        <w:t>Viewer</w:t>
-      </w:r>
-      <w:r>
-        <w:rPr>
-          <w:lang w:val="en-US"/>
-        </w:rPr>
-        <w:t>”</w:t>
-      </w:r>
-      <w:r>
-        <w:rPr>
-          <w:lang w:val="en-US"/>
-        </w:rPr>
-        <w:t xml:space="preserve"> shows the box plots of each patch in the calculated </w:t>
+        <w:jc w:val="center"/>
+        <w:rPr>
+          <w:lang w:val="en-US"/>
+        </w:rPr>
+      </w:pPr>
+      <w:r>
+        <w:rPr>
+          <w:lang w:val="en-US"/>
+        </w:rPr>
+        <w:t>(</w:t>
+      </w:r>
+      <w:r>
+        <w:rPr>
+          <w:lang w:val="en-US"/>
+        </w:rPr>
+        <w:t>Figures</w:t>
+      </w:r>
+      <w:r>
+        <w:rPr>
+          <w:lang w:val="en-US"/>
+        </w:rPr>
+        <w:t xml:space="preserve"> for </w:t>
       </w:r>
       <w:proofErr w:type="spellStart"/>
       <w:r>
         <w:rPr>
           <w:lang w:val="en-US"/>
         </w:rPr>
-        <w:t>Ktrans</w:t>
+        <w:t>Ktrans-Ve</w:t>
       </w:r>
       <w:proofErr w:type="spellEnd"/>
       <w:r>
         <w:rPr>
           <w:lang w:val="en-US"/>
         </w:rPr>
-        <w:t xml:space="preserve"> and </w:t>
-      </w:r>
-      <w:proofErr w:type="spellStart"/>
-      <w:r>
-        <w:rPr>
-          <w:lang w:val="en-US"/>
-        </w:rPr>
-        <w:t>Ve</w:t>
-      </w:r>
-      <w:proofErr w:type="spellEnd"/>
-      <w:r>
-        <w:rPr>
-          <w:lang w:val="en-US"/>
-        </w:rPr>
-        <w:t xml:space="preserve"> files.  It offers another view of the distribution of the patches with different parameter combinations.</w:t>
-      </w:r>
-    </w:p>
-    <w:p>
-      <w:pPr>
-        <w:pStyle w:val="ListParagraph"/>
-        <w:rPr>
-          <w:lang w:val="en-US"/>
-        </w:rPr>
-      </w:pPr>
-      <w:r>
-        <w:rPr>
-          <w:lang w:val="en-US"/>
-        </w:rPr>
-        <w:t>The vertical dash lines are used to separate the rows</w:t>
-      </w:r>
-      <w:r>
-        <w:rPr>
-          <w:lang w:val="en-US"/>
-        </w:rPr>
-        <w:t xml:space="preserve"> </w:t>
-      </w:r>
-      <w:r>
-        <w:rPr>
-          <w:lang w:val="en-US"/>
-        </w:rPr>
-        <w:t>(or columns)</w:t>
-      </w:r>
-      <w:r>
-        <w:rPr>
-          <w:lang w:val="en-US"/>
-        </w:rPr>
-        <w:t>, as each box plot</w:t>
-      </w:r>
-      <w:r>
-        <w:rPr>
-          <w:lang w:val="en-US"/>
-        </w:rPr>
-        <w:t xml:space="preserve"> is responsible for one patch. From these plots you could see</w:t>
-      </w:r>
-      <w:r>
-        <w:rPr>
-          <w:lang w:val="en-US"/>
-        </w:rPr>
-        <w:t xml:space="preserve"> </w:t>
-      </w:r>
-      <w:r>
-        <w:rPr>
-          <w:lang w:val="en-US"/>
-        </w:rPr>
-        <w:t>(roughly) the statistics of each patch, like the mean value, the 1</w:t>
-      </w:r>
-      <w:r>
-        <w:rPr>
-          <w:vertAlign w:val="superscript"/>
-          <w:lang w:val="en-US"/>
-        </w:rPr>
-        <w:t>st</w:t>
-      </w:r>
-      <w:r>
-        <w:rPr>
-          <w:lang w:val="en-US"/>
-        </w:rPr>
-        <w:t xml:space="preserve"> and 3</w:t>
-      </w:r>
-      <w:r>
-        <w:rPr>
-          <w:vertAlign w:val="superscript"/>
-          <w:lang w:val="en-US"/>
-        </w:rPr>
-        <w:t>rd</w:t>
-      </w:r>
-      <w:r>
-        <w:rPr>
-          <w:lang w:val="en-US"/>
-        </w:rPr>
-        <w:t xml:space="preserve"> quartile, the minimum and maximum value. The more precise value of those statistics could be found in the tab “Result in HTML viewer</w:t>
-      </w:r>
-      <w:proofErr w:type="gramStart"/>
-      <w:r>
-        <w:rPr>
-          <w:lang w:val="en-US"/>
-        </w:rPr>
-        <w:t>” .</w:t>
-      </w:r>
-      <w:proofErr w:type="gramEnd"/>
-    </w:p>
-    <w:p>
-      <w:pPr>
-        <w:ind w:left="360"/>
+        <w:t xml:space="preserve"> branch)</w:t>
+      </w:r>
+    </w:p>
+    <w:p>
+      <w:pPr>
+        <w:pStyle w:val="ListParagraph"/>
         <w:jc w:val="center"/>
         <w:rPr>
           <w:lang w:val="en-US"/>
@@ -2103,10 +2113,10 @@
           <w:lang w:eastAsia="zh-CN"/>
         </w:rPr>
         <w:drawing>
-          <wp:inline distT="0" distB="0" distL="0" distR="0" wp14:anchorId="781550BB" wp14:editId="6019A547">
-            <wp:extent cx="4556098" cy="3303002"/>
+          <wp:inline distT="0" distB="0" distL="0" distR="0" wp14:anchorId="36D57917" wp14:editId="5770922A">
+            <wp:extent cx="4134678" cy="2997489"/>
             <wp:effectExtent l="0" t="0" r="0" b="0"/>
-            <wp:docPr id="24" name="Picture 24"/>
+            <wp:docPr id="14" name="Picture 14"/>
             <wp:cNvGraphicFramePr>
               <a:graphicFrameLocks xmlns:a="http://schemas.openxmlformats.org/drawingml/2006/main" noChangeAspect="1"/>
             </wp:cNvGraphicFramePr>
@@ -2126,7 +2136,7 @@
                   <pic:spPr>
                     <a:xfrm>
                       <a:off x="0" y="0"/>
-                      <a:ext cx="4559244" cy="3305283"/>
+                      <a:ext cx="4137533" cy="2999559"/>
                     </a:xfrm>
                     <a:prstGeom prst="rect">
                       <a:avLst/>
@@ -2142,6 +2152,30 @@
     <w:p>
       <w:pPr>
         <w:pStyle w:val="ListParagraph"/>
+        <w:jc w:val="center"/>
+        <w:rPr>
+          <w:lang w:val="en-US"/>
+        </w:rPr>
+      </w:pPr>
+      <w:r>
+        <w:rPr>
+          <w:lang w:val="en-US"/>
+        </w:rPr>
+        <w:t>(Figure for T1 branch)</w:t>
+      </w:r>
+    </w:p>
+    <w:p>
+      <w:pPr>
+        <w:pStyle w:val="ListParagraph"/>
+        <w:jc w:val="center"/>
+        <w:rPr>
+          <w:lang w:val="en-US"/>
+        </w:rPr>
+      </w:pPr>
+    </w:p>
+    <w:p>
+      <w:pPr>
+        <w:pStyle w:val="ListParagraph"/>
         <w:numPr>
           <w:ilvl w:val="0"/>
           <w:numId w:val="2"/>
@@ -2154,69 +2188,8 @@
         <w:rPr>
           <w:lang w:val="en-US"/>
         </w:rPr>
-        <w:t>The tab “</w:t>
-      </w:r>
-      <w:r>
-        <w:rPr>
-          <w:lang w:val="en-US"/>
-        </w:rPr>
-        <w:t>Statistics Viewer</w:t>
-      </w:r>
-      <w:r>
-        <w:rPr>
-          <w:lang w:val="en-US"/>
-        </w:rPr>
-        <w:t xml:space="preserve">” shows the </w:t>
-      </w:r>
-      <w:r>
-        <w:rPr>
-          <w:lang w:val="en-US"/>
-        </w:rPr>
-        <w:t>statistics</w:t>
-      </w:r>
-      <w:r>
-        <w:rPr>
-          <w:lang w:val="en-US"/>
-        </w:rPr>
-        <w:t xml:space="preserve"> in HTML form. </w:t>
-      </w:r>
-      <w:r>
-        <w:rPr>
-          <w:lang w:val="en-US"/>
-        </w:rPr>
-        <w:t>Unlike the tabs introduced before, this tab shows the results in html form</w:t>
-      </w:r>
-      <w:r>
-        <w:rPr>
-          <w:lang w:val="en-US"/>
-        </w:rPr>
-        <w:t>,</w:t>
-      </w:r>
-      <w:r>
-        <w:rPr>
-          <w:lang w:val="en-US"/>
-        </w:rPr>
-        <w:t xml:space="preserve"> i.e. without special visualization method. </w:t>
-      </w:r>
-      <w:r>
-        <w:rPr>
-          <w:lang w:val="en-US"/>
-        </w:rPr>
-        <w:t xml:space="preserve"> From these tables you can read the value more precisely.</w:t>
-      </w:r>
-    </w:p>
-    <w:p>
-      <w:pPr>
-        <w:pStyle w:val="ListParagraph"/>
-        <w:rPr>
-          <w:lang w:val="en-US"/>
-        </w:rPr>
-      </w:pPr>
-      <w:r>
-        <w:rPr>
-          <w:lang w:val="en-US"/>
-        </w:rPr>
-        <w:t xml:space="preserve">There are two tables for </w:t>
+        <w:lastRenderedPageBreak/>
+        <w:t xml:space="preserve">The tab “Histograms Plots Viewer” shows the histogram of each patch from calculated </w:t>
       </w:r>
       <w:proofErr w:type="spellStart"/>
       <w:r>
@@ -2244,80 +2217,38 @@
         <w:rPr>
           <w:lang w:val="en-US"/>
         </w:rPr>
-        <w:t xml:space="preserve"> respectively, i.e. “the mean and the standard value” and “the median, 1</w:t>
-      </w:r>
-      <w:r>
-        <w:rPr>
-          <w:vertAlign w:val="superscript"/>
-          <w:lang w:val="en-US"/>
-        </w:rPr>
-        <w:t>st</w:t>
-      </w:r>
-      <w:r>
-        <w:rPr>
-          <w:lang w:val="en-US"/>
-        </w:rPr>
-        <w:t xml:space="preserve"> and 3</w:t>
-      </w:r>
-      <w:r>
-        <w:rPr>
-          <w:vertAlign w:val="superscript"/>
-          <w:lang w:val="en-US"/>
-        </w:rPr>
-        <w:t>rd</w:t>
-      </w:r>
-      <w:r>
-        <w:rPr>
-          <w:lang w:val="en-US"/>
-        </w:rPr>
-        <w:t xml:space="preserve"> quartile, min. max. </w:t>
-      </w:r>
-      <w:proofErr w:type="gramStart"/>
-      <w:r>
-        <w:rPr>
-          <w:lang w:val="en-US"/>
-        </w:rPr>
-        <w:t>value</w:t>
-      </w:r>
-      <w:proofErr w:type="gramEnd"/>
-      <w:r>
-        <w:rPr>
-          <w:lang w:val="en-US"/>
-        </w:rPr>
-        <w:t xml:space="preserve">”. From the table, you could read the statistics from the corresponding position regarding to different reference </w:t>
-      </w:r>
-      <w:proofErr w:type="spellStart"/>
-      <w:r>
-        <w:rPr>
-          <w:lang w:val="en-US"/>
-        </w:rPr>
-        <w:t>Ktrans</w:t>
-      </w:r>
-      <w:proofErr w:type="spellEnd"/>
-      <w:r>
-        <w:rPr>
-          <w:lang w:val="en-US"/>
-        </w:rPr>
-        <w:t xml:space="preserve"> and </w:t>
-      </w:r>
-      <w:proofErr w:type="spellStart"/>
-      <w:r>
-        <w:rPr>
-          <w:lang w:val="en-US"/>
-        </w:rPr>
-        <w:t>Ve</w:t>
-      </w:r>
-      <w:proofErr w:type="spellEnd"/>
-      <w:r>
-        <w:rPr>
-          <w:lang w:val="en-US"/>
-        </w:rPr>
-        <w:t>.</w:t>
-      </w:r>
-    </w:p>
-    <w:p>
-      <w:pPr>
-        <w:pStyle w:val="ListParagraph"/>
+        <w:t xml:space="preserve"> or T1, depending on which branch you entered</w:t>
+      </w:r>
+      <w:r>
+        <w:rPr>
+          <w:lang w:val="en-US"/>
+        </w:rPr>
+        <w:t>, so that you can have a look at the distribution of the pixels in each patch of difference parameter combination.</w:t>
+      </w:r>
+    </w:p>
+    <w:p>
+      <w:pPr>
+        <w:pStyle w:val="ListParagraph"/>
+        <w:rPr>
+          <w:lang w:val="en-US"/>
+        </w:rPr>
+      </w:pPr>
+      <w:r>
+        <w:rPr>
+          <w:lang w:val="en-US"/>
+        </w:rPr>
+        <w:t xml:space="preserve">All histograms have the uniformed y-axis limits, so that the </w:t>
+      </w:r>
+      <w:r>
+        <w:rPr>
+          <w:lang w:val="en-US"/>
+        </w:rPr>
+        <w:t>comparison among different patched is easier.  The minimum and maximum values of a patch are denoted on the x-axis for reference.</w:t>
+      </w:r>
+    </w:p>
+    <w:p>
+      <w:pPr>
+        <w:ind w:left="360"/>
         <w:jc w:val="center"/>
         <w:rPr>
           <w:lang w:val="en-US"/>
@@ -2328,12 +2259,11 @@
           <w:noProof/>
           <w:lang w:eastAsia="zh-CN"/>
         </w:rPr>
-        <w:lastRenderedPageBreak/>
         <w:drawing>
-          <wp:inline distT="0" distB="0" distL="0" distR="0" wp14:anchorId="5279D9D9" wp14:editId="5644C5F1">
-            <wp:extent cx="4676775" cy="3507830"/>
-            <wp:effectExtent l="0" t="0" r="0" b="0"/>
-            <wp:docPr id="4" name="Picture 4"/>
+          <wp:inline distT="0" distB="0" distL="0" distR="0" wp14:anchorId="76E27186" wp14:editId="30CB8FC7">
+            <wp:extent cx="4778734" cy="3464405"/>
+            <wp:effectExtent l="0" t="0" r="3175" b="3175"/>
+            <wp:docPr id="22" name="Picture 22"/>
             <wp:cNvGraphicFramePr>
               <a:graphicFrameLocks xmlns:a="http://schemas.openxmlformats.org/drawingml/2006/main" noChangeAspect="1"/>
             </wp:cNvGraphicFramePr>
@@ -2353,7 +2283,7 @@
                   <pic:spPr>
                     <a:xfrm>
                       <a:off x="0" y="0"/>
-                      <a:ext cx="4681586" cy="3511439"/>
+                      <a:ext cx="4785686" cy="3469445"/>
                     </a:xfrm>
                     <a:prstGeom prst="rect">
                       <a:avLst/>
@@ -2368,89 +2298,36 @@
     </w:p>
     <w:p>
       <w:pPr>
-        <w:pStyle w:val="ListParagraph"/>
-        <w:rPr>
-          <w:lang w:val="en-US"/>
-        </w:rPr>
-      </w:pPr>
-    </w:p>
-    <w:p>
-      <w:pPr>
-        <w:pStyle w:val="ListParagraph"/>
-        <w:numPr>
-          <w:ilvl w:val="0"/>
-          <w:numId w:val="2"/>
-        </w:numPr>
-        <w:rPr>
-          <w:lang w:val="en-US"/>
-        </w:rPr>
-      </w:pPr>
-      <w:r>
-        <w:rPr>
-          <w:lang w:val="en-US"/>
-        </w:rPr>
-        <w:t xml:space="preserve">The tab “covariance and correlation” shows the covariance/correlation of each column/row of calculated </w:t>
+        <w:ind w:left="360"/>
+        <w:jc w:val="center"/>
+        <w:rPr>
+          <w:lang w:val="en-US"/>
+        </w:rPr>
+      </w:pPr>
+      <w:r>
+        <w:rPr>
+          <w:lang w:val="en-US"/>
+        </w:rPr>
+        <w:t xml:space="preserve">(Histograms for </w:t>
       </w:r>
       <w:proofErr w:type="spellStart"/>
       <w:r>
         <w:rPr>
           <w:lang w:val="en-US"/>
         </w:rPr>
-        <w:t>Ktrans</w:t>
+        <w:t>Ktrans-Ve</w:t>
       </w:r>
       <w:proofErr w:type="spellEnd"/>
       <w:r>
         <w:rPr>
           <w:lang w:val="en-US"/>
         </w:rPr>
-        <w:t xml:space="preserve">/ </w:t>
-      </w:r>
-      <w:proofErr w:type="spellStart"/>
-      <w:r>
-        <w:rPr>
-          <w:lang w:val="en-US"/>
-        </w:rPr>
-        <w:t>Ve</w:t>
-      </w:r>
-      <w:proofErr w:type="spellEnd"/>
-      <w:r>
-        <w:rPr>
-          <w:lang w:val="en-US"/>
-        </w:rPr>
-        <w:t xml:space="preserve"> with reference </w:t>
-      </w:r>
-      <w:proofErr w:type="spellStart"/>
-      <w:r>
-        <w:rPr>
-          <w:lang w:val="en-US"/>
-        </w:rPr>
-        <w:t>Ktrans</w:t>
-      </w:r>
-      <w:proofErr w:type="spellEnd"/>
-      <w:r>
-        <w:rPr>
-          <w:lang w:val="en-US"/>
-        </w:rPr>
-        <w:t xml:space="preserve">/ </w:t>
-      </w:r>
-      <w:proofErr w:type="spellStart"/>
-      <w:r>
-        <w:rPr>
-          <w:lang w:val="en-US"/>
-        </w:rPr>
-        <w:t>Ve</w:t>
-      </w:r>
-      <w:proofErr w:type="spellEnd"/>
-      <w:r>
-        <w:rPr>
-          <w:lang w:val="en-US"/>
-        </w:rPr>
-        <w:t>. The results are shown in tables respectively.  From this tab, you could see the relation between the calculated values and the reference values.</w:t>
-      </w:r>
-    </w:p>
-    <w:p>
-      <w:pPr>
-        <w:pStyle w:val="ListParagraph"/>
+        <w:t xml:space="preserve"> branch)</w:t>
+      </w:r>
+    </w:p>
+    <w:p>
+      <w:pPr>
+        <w:ind w:left="360"/>
         <w:jc w:val="center"/>
         <w:rPr>
           <w:lang w:val="en-US"/>
@@ -2462,10 +2339,10 @@
           <w:lang w:eastAsia="zh-CN"/>
         </w:rPr>
         <w:drawing>
-          <wp:inline distT="0" distB="0" distL="0" distR="0" wp14:anchorId="5FCB49D5" wp14:editId="21C6F79A">
-            <wp:extent cx="4495800" cy="3372089"/>
-            <wp:effectExtent l="0" t="0" r="0" b="0"/>
-            <wp:docPr id="5" name="Picture 5"/>
+          <wp:inline distT="0" distB="0" distL="0" distR="0" wp14:anchorId="52619B5D" wp14:editId="7191BB83">
+            <wp:extent cx="4802587" cy="3481698"/>
+            <wp:effectExtent l="0" t="0" r="0" b="5080"/>
+            <wp:docPr id="15" name="Picture 15"/>
             <wp:cNvGraphicFramePr>
               <a:graphicFrameLocks xmlns:a="http://schemas.openxmlformats.org/drawingml/2006/main" noChangeAspect="1"/>
             </wp:cNvGraphicFramePr>
@@ -2485,7 +2362,7 @@
                   <pic:spPr>
                     <a:xfrm>
                       <a:off x="0" y="0"/>
-                      <a:ext cx="4494633" cy="3371214"/>
+                      <a:ext cx="4810911" cy="3487733"/>
                     </a:xfrm>
                     <a:prstGeom prst="rect">
                       <a:avLst/>
@@ -2500,6 +2377,21 @@
     </w:p>
     <w:p>
       <w:pPr>
+        <w:ind w:left="360"/>
+        <w:jc w:val="center"/>
+        <w:rPr>
+          <w:lang w:val="en-US"/>
+        </w:rPr>
+      </w:pPr>
+      <w:r>
+        <w:rPr>
+          <w:lang w:val="en-US"/>
+        </w:rPr>
+        <w:t>(Histograms for T1 branch)</w:t>
+      </w:r>
+    </w:p>
+    <w:p>
+      <w:pPr>
         <w:pStyle w:val="ListParagraph"/>
         <w:numPr>
           <w:ilvl w:val="0"/>
@@ -2513,18 +2405,161 @@
         <w:rPr>
           <w:lang w:val="en-US"/>
         </w:rPr>
-        <w:t xml:space="preserve">The tab “Model Fitting” shows the result of fitting linear model and </w:t>
-      </w:r>
-      <w:r>
-        <w:rPr>
-          <w:lang w:val="en-US"/>
-        </w:rPr>
-        <w:t>logarithmic model. This could be a hint of detecting the influence of model’s parameter to the results.</w:t>
-      </w:r>
-    </w:p>
-    <w:p>
-      <w:pPr>
-        <w:pStyle w:val="ListParagraph"/>
+        <w:lastRenderedPageBreak/>
+        <w:t xml:space="preserve">The tab “Box Plots </w:t>
+      </w:r>
+      <w:r>
+        <w:rPr>
+          <w:lang w:val="en-US"/>
+        </w:rPr>
+        <w:t>Viewer</w:t>
+      </w:r>
+      <w:r>
+        <w:rPr>
+          <w:lang w:val="en-US"/>
+        </w:rPr>
+        <w:t>”</w:t>
+      </w:r>
+      <w:r>
+        <w:rPr>
+          <w:lang w:val="en-US"/>
+        </w:rPr>
+        <w:t xml:space="preserve"> shows the box plots of each patch in the calculated </w:t>
+      </w:r>
+      <w:proofErr w:type="spellStart"/>
+      <w:r>
+        <w:rPr>
+          <w:lang w:val="en-US"/>
+        </w:rPr>
+        <w:t>Ktrans</w:t>
+      </w:r>
+      <w:proofErr w:type="spellEnd"/>
+      <w:r>
+        <w:rPr>
+          <w:lang w:val="en-US"/>
+        </w:rPr>
+        <w:t xml:space="preserve"> and </w:t>
+      </w:r>
+      <w:proofErr w:type="spellStart"/>
+      <w:r>
+        <w:rPr>
+          <w:lang w:val="en-US"/>
+        </w:rPr>
+        <w:t>Ve</w:t>
+      </w:r>
+      <w:proofErr w:type="spellEnd"/>
+      <w:r>
+        <w:rPr>
+          <w:lang w:val="en-US"/>
+        </w:rPr>
+        <w:t xml:space="preserve"> </w:t>
+      </w:r>
+      <w:r>
+        <w:rPr>
+          <w:lang w:val="en-US"/>
+        </w:rPr>
+        <w:t>or T1, depen</w:t>
+      </w:r>
+      <w:r>
+        <w:rPr>
+          <w:lang w:val="en-US"/>
+        </w:rPr>
+        <w:t>ding on which branch you entered</w:t>
+      </w:r>
+      <w:r>
+        <w:rPr>
+          <w:lang w:val="en-US"/>
+        </w:rPr>
+        <w:t>.  It offers another view of the distribution of the patches with different parameter combinations.</w:t>
+      </w:r>
+    </w:p>
+    <w:p>
+      <w:pPr>
+        <w:pStyle w:val="ListParagraph"/>
+        <w:rPr>
+          <w:lang w:val="en-US"/>
+        </w:rPr>
+      </w:pPr>
+      <w:r>
+        <w:rPr>
+          <w:lang w:val="en-US"/>
+        </w:rPr>
+        <w:t>The vertical dash lines are used to separate the rows</w:t>
+      </w:r>
+      <w:r>
+        <w:rPr>
+          <w:lang w:val="en-US"/>
+        </w:rPr>
+        <w:t xml:space="preserve"> </w:t>
+      </w:r>
+      <w:r>
+        <w:rPr>
+          <w:lang w:val="en-US"/>
+        </w:rPr>
+        <w:t>(or columns)</w:t>
+      </w:r>
+      <w:r>
+        <w:rPr>
+          <w:lang w:val="en-US"/>
+        </w:rPr>
+        <w:t>, as each box plot</w:t>
+      </w:r>
+      <w:r>
+        <w:rPr>
+          <w:lang w:val="en-US"/>
+        </w:rPr>
+        <w:t xml:space="preserve"> is responsible for one patch. From these plots you could see</w:t>
+      </w:r>
+      <w:r>
+        <w:rPr>
+          <w:lang w:val="en-US"/>
+        </w:rPr>
+        <w:t xml:space="preserve"> </w:t>
+      </w:r>
+      <w:r>
+        <w:rPr>
+          <w:lang w:val="en-US"/>
+        </w:rPr>
+        <w:t>(roughly) the statistics of each patch, like the mean value, the 1</w:t>
+      </w:r>
+      <w:r>
+        <w:rPr>
+          <w:vertAlign w:val="superscript"/>
+          <w:lang w:val="en-US"/>
+        </w:rPr>
+        <w:t>st</w:t>
+      </w:r>
+      <w:r>
+        <w:rPr>
+          <w:lang w:val="en-US"/>
+        </w:rPr>
+        <w:t xml:space="preserve"> and 3</w:t>
+      </w:r>
+      <w:r>
+        <w:rPr>
+          <w:vertAlign w:val="superscript"/>
+          <w:lang w:val="en-US"/>
+        </w:rPr>
+        <w:t>rd</w:t>
+      </w:r>
+      <w:r>
+        <w:rPr>
+          <w:lang w:val="en-US"/>
+        </w:rPr>
+        <w:t xml:space="preserve"> quartile, the minimum and maximum value. The more precise value of those statistics could be found in the tab “Result in HTML viewer</w:t>
+      </w:r>
+      <w:proofErr w:type="gramStart"/>
+      <w:r>
+        <w:rPr>
+          <w:lang w:val="en-US"/>
+        </w:rPr>
+        <w:t>” .</w:t>
+      </w:r>
+      <w:proofErr w:type="gramEnd"/>
+    </w:p>
+    <w:p>
+      <w:pPr>
+        <w:ind w:left="360"/>
         <w:jc w:val="center"/>
         <w:rPr>
           <w:lang w:val="en-US"/>
@@ -2535,12 +2570,11 @@
           <w:noProof/>
           <w:lang w:eastAsia="zh-CN"/>
         </w:rPr>
-        <w:lastRenderedPageBreak/>
         <w:drawing>
-          <wp:inline distT="0" distB="0" distL="0" distR="0" wp14:anchorId="5D364A33" wp14:editId="393B56D0">
-            <wp:extent cx="5375082" cy="4031597"/>
-            <wp:effectExtent l="0" t="0" r="0" b="7620"/>
-            <wp:docPr id="25" name="Picture 25"/>
+          <wp:inline distT="0" distB="0" distL="0" distR="0" wp14:anchorId="781550BB" wp14:editId="6019A547">
+            <wp:extent cx="4556098" cy="3303002"/>
+            <wp:effectExtent l="0" t="0" r="0" b="0"/>
+            <wp:docPr id="24" name="Picture 24"/>
             <wp:cNvGraphicFramePr>
               <a:graphicFrameLocks xmlns:a="http://schemas.openxmlformats.org/drawingml/2006/main" noChangeAspect="1"/>
             </wp:cNvGraphicFramePr>
@@ -2560,7 +2594,7 @@
                   <pic:spPr>
                     <a:xfrm>
                       <a:off x="0" y="0"/>
-                      <a:ext cx="5378794" cy="4034381"/>
+                      <a:ext cx="4559244" cy="3305283"/>
                     </a:xfrm>
                     <a:prstGeom prst="rect">
                       <a:avLst/>
@@ -2575,81 +2609,36 @@
     </w:p>
     <w:p>
       <w:pPr>
-        <w:pStyle w:val="ListParagraph"/>
-        <w:rPr>
-          <w:lang w:val="en-US"/>
-        </w:rPr>
-      </w:pPr>
-    </w:p>
-    <w:p>
-      <w:pPr>
-        <w:pStyle w:val="ListParagraph"/>
-        <w:numPr>
-          <w:ilvl w:val="0"/>
-          <w:numId w:val="2"/>
-        </w:numPr>
-        <w:rPr>
-          <w:lang w:val="en-US"/>
-        </w:rPr>
-      </w:pPr>
-      <w:r>
-        <w:rPr>
-          <w:lang w:val="en-US"/>
-        </w:rPr>
-        <w:t xml:space="preserve">The tab “t-test results Viewer” shows the results of t-test on each patch in calculated </w:t>
+        <w:ind w:left="360"/>
+        <w:jc w:val="center"/>
+        <w:rPr>
+          <w:lang w:val="en-US"/>
+        </w:rPr>
+      </w:pPr>
+      <w:r>
+        <w:rPr>
+          <w:lang w:val="en-US"/>
+        </w:rPr>
+        <w:t xml:space="preserve">(Box plots for </w:t>
       </w:r>
       <w:proofErr w:type="spellStart"/>
       <w:r>
         <w:rPr>
           <w:lang w:val="en-US"/>
         </w:rPr>
-        <w:t>Ktrans</w:t>
+        <w:t>Ktrans-Ve</w:t>
       </w:r>
       <w:proofErr w:type="spellEnd"/>
       <w:r>
         <w:rPr>
           <w:lang w:val="en-US"/>
         </w:rPr>
-        <w:t xml:space="preserve"> and </w:t>
-      </w:r>
-      <w:proofErr w:type="spellStart"/>
-      <w:r>
-        <w:rPr>
-          <w:lang w:val="en-US"/>
-        </w:rPr>
-        <w:t>Ve</w:t>
-      </w:r>
-      <w:proofErr w:type="spellEnd"/>
-      <w:r>
-        <w:rPr>
-          <w:lang w:val="en-US"/>
-        </w:rPr>
-        <w:t xml:space="preserve">. T-test gives a reference of how far the calculated group of values in each patch from the reference values. </w:t>
-      </w:r>
-      <w:r>
-        <w:rPr>
-          <w:lang w:val="en-US"/>
-        </w:rPr>
-        <w:t xml:space="preserve">The </w:t>
-      </w:r>
-      <w:proofErr w:type="gramStart"/>
-      <w:r>
-        <w:rPr>
-          <w:lang w:val="en-US"/>
-        </w:rPr>
-        <w:t>test are</w:t>
-      </w:r>
-      <w:proofErr w:type="gramEnd"/>
-      <w:r>
-        <w:rPr>
-          <w:lang w:val="en-US"/>
-        </w:rPr>
-        <w:t xml:space="preserve"> done between the calculated patch and the reference value.</w:t>
-      </w:r>
-    </w:p>
-    <w:p>
-      <w:pPr>
-        <w:pStyle w:val="ListParagraph"/>
+        <w:t xml:space="preserve"> branch)</w:t>
+      </w:r>
+    </w:p>
+    <w:p>
+      <w:pPr>
+        <w:ind w:left="360"/>
         <w:jc w:val="center"/>
         <w:rPr>
           <w:lang w:val="en-US"/>
@@ -2661,10 +2650,10 @@
           <w:lang w:eastAsia="zh-CN"/>
         </w:rPr>
         <w:drawing>
-          <wp:inline distT="0" distB="0" distL="0" distR="0" wp14:anchorId="63B57088" wp14:editId="3D6840BF">
-            <wp:extent cx="5200650" cy="3900764"/>
-            <wp:effectExtent l="0" t="0" r="0" b="5080"/>
-            <wp:docPr id="9" name="Picture 9"/>
+          <wp:inline distT="0" distB="0" distL="0" distR="0" wp14:anchorId="189ED994" wp14:editId="208B868E">
+            <wp:extent cx="4699221" cy="3406760"/>
+            <wp:effectExtent l="0" t="0" r="6350" b="3810"/>
+            <wp:docPr id="16" name="Picture 16"/>
             <wp:cNvGraphicFramePr>
               <a:graphicFrameLocks xmlns:a="http://schemas.openxmlformats.org/drawingml/2006/main" noChangeAspect="1"/>
             </wp:cNvGraphicFramePr>
@@ -2684,7 +2673,7 @@
                   <pic:spPr>
                     <a:xfrm>
                       <a:off x="0" y="0"/>
-                      <a:ext cx="5209152" cy="3907141"/>
+                      <a:ext cx="4712290" cy="3416235"/>
                     </a:xfrm>
                     <a:prstGeom prst="rect">
                       <a:avLst/>
@@ -2699,6 +2688,21 @@
     </w:p>
     <w:p>
       <w:pPr>
+        <w:ind w:left="360"/>
+        <w:jc w:val="center"/>
+        <w:rPr>
+          <w:lang w:val="en-US"/>
+        </w:rPr>
+      </w:pPr>
+      <w:r>
+        <w:rPr>
+          <w:lang w:val="en-US"/>
+        </w:rPr>
+        <w:t>(Box plots for T1 branch)</w:t>
+      </w:r>
+    </w:p>
+    <w:p>
+      <w:pPr>
         <w:pStyle w:val="ListParagraph"/>
         <w:numPr>
           <w:ilvl w:val="0"/>
@@ -2713,37 +2717,197 @@
           <w:lang w:val="en-US"/>
         </w:rPr>
         <w:lastRenderedPageBreak/>
-        <w:t>The tab “U-test results viewer” sh</w:t>
-      </w:r>
-      <w:r>
-        <w:rPr>
-          <w:lang w:val="en-US"/>
-        </w:rPr>
-        <w:t>ows the results of Mann-Whitney U-</w:t>
-      </w:r>
-      <w:r>
-        <w:rPr>
-          <w:lang w:val="en-US"/>
-        </w:rPr>
-        <w:t>test of each patch against the reference patch. Mann-Whitney U-test offers a reference that whether two groups of data are the same or not. The test</w:t>
-      </w:r>
-      <w:r>
-        <w:rPr>
-          <w:lang w:val="en-US"/>
-        </w:rPr>
-        <w:t>s</w:t>
-      </w:r>
-      <w:r>
-        <w:rPr>
-          <w:lang w:val="en-US"/>
-        </w:rPr>
-        <w:t xml:space="preserve"> are done between calculated patch </w:t>
-      </w:r>
-      <w:r>
-        <w:rPr>
-          <w:lang w:val="en-US"/>
-        </w:rPr>
-        <w:t>and the corresponding reference patch.</w:t>
+        <w:t>The tab “</w:t>
+      </w:r>
+      <w:r>
+        <w:rPr>
+          <w:lang w:val="en-US"/>
+        </w:rPr>
+        <w:t>Statistics Viewer</w:t>
+      </w:r>
+      <w:r>
+        <w:rPr>
+          <w:lang w:val="en-US"/>
+        </w:rPr>
+        <w:t xml:space="preserve">” shows the </w:t>
+      </w:r>
+      <w:r>
+        <w:rPr>
+          <w:lang w:val="en-US"/>
+        </w:rPr>
+        <w:t>statistics</w:t>
+      </w:r>
+      <w:r>
+        <w:rPr>
+          <w:lang w:val="en-US"/>
+        </w:rPr>
+        <w:t xml:space="preserve"> in HTML form. </w:t>
+      </w:r>
+      <w:r>
+        <w:rPr>
+          <w:lang w:val="en-US"/>
+        </w:rPr>
+        <w:t>Unlike the tabs introduced before, this tab shows the results in html form</w:t>
+      </w:r>
+      <w:r>
+        <w:rPr>
+          <w:lang w:val="en-US"/>
+        </w:rPr>
+        <w:t>,</w:t>
+      </w:r>
+      <w:r>
+        <w:rPr>
+          <w:lang w:val="en-US"/>
+        </w:rPr>
+        <w:t xml:space="preserve"> i.e. without special visualization method. </w:t>
+      </w:r>
+      <w:r>
+        <w:rPr>
+          <w:lang w:val="en-US"/>
+        </w:rPr>
+        <w:t xml:space="preserve"> From these tables you can read the value more precisely.</w:t>
+      </w:r>
+      <w:r>
+        <w:rPr>
+          <w:lang w:val="en-US"/>
+        </w:rPr>
+        <w:t xml:space="preserve"> The description of </w:t>
+      </w:r>
+      <w:r>
+        <w:rPr>
+          <w:lang w:val="en-US"/>
+        </w:rPr>
+        <w:t xml:space="preserve">this tab is for </w:t>
+      </w:r>
+      <w:proofErr w:type="spellStart"/>
+      <w:r>
+        <w:rPr>
+          <w:lang w:val="en-US"/>
+        </w:rPr>
+        <w:t>Ktrans-Ve</w:t>
+      </w:r>
+      <w:proofErr w:type="spellEnd"/>
+      <w:r>
+        <w:rPr>
+          <w:lang w:val="en-US"/>
+        </w:rPr>
+        <w:t xml:space="preserve"> branch, while t</w:t>
+      </w:r>
+      <w:r>
+        <w:rPr>
+          <w:lang w:val="en-US"/>
+        </w:rPr>
+        <w:t>he condition in T1 branch is analogous.</w:t>
+      </w:r>
+    </w:p>
+    <w:p>
+      <w:pPr>
+        <w:pStyle w:val="ListParagraph"/>
+        <w:rPr>
+          <w:lang w:val="en-US"/>
+        </w:rPr>
+      </w:pPr>
+      <w:r>
+        <w:rPr>
+          <w:lang w:val="en-US"/>
+        </w:rPr>
+        <w:t xml:space="preserve">There are two tables for </w:t>
+      </w:r>
+      <w:proofErr w:type="spellStart"/>
+      <w:r>
+        <w:rPr>
+          <w:lang w:val="en-US"/>
+        </w:rPr>
+        <w:t>Ktrans</w:t>
+      </w:r>
+      <w:proofErr w:type="spellEnd"/>
+      <w:r>
+        <w:rPr>
+          <w:lang w:val="en-US"/>
+        </w:rPr>
+        <w:t xml:space="preserve"> and </w:t>
+      </w:r>
+      <w:proofErr w:type="spellStart"/>
+      <w:r>
+        <w:rPr>
+          <w:lang w:val="en-US"/>
+        </w:rPr>
+        <w:t>Ve</w:t>
+      </w:r>
+      <w:proofErr w:type="spellEnd"/>
+      <w:r>
+        <w:rPr>
+          <w:lang w:val="en-US"/>
+        </w:rPr>
+        <w:t xml:space="preserve"> respectively, i.e. “the mean and the standard value” and “the median, 1</w:t>
+      </w:r>
+      <w:r>
+        <w:rPr>
+          <w:vertAlign w:val="superscript"/>
+          <w:lang w:val="en-US"/>
+        </w:rPr>
+        <w:t>st</w:t>
+      </w:r>
+      <w:r>
+        <w:rPr>
+          <w:lang w:val="en-US"/>
+        </w:rPr>
+        <w:t xml:space="preserve"> and 3</w:t>
+      </w:r>
+      <w:r>
+        <w:rPr>
+          <w:vertAlign w:val="superscript"/>
+          <w:lang w:val="en-US"/>
+        </w:rPr>
+        <w:t>rd</w:t>
+      </w:r>
+      <w:r>
+        <w:rPr>
+          <w:lang w:val="en-US"/>
+        </w:rPr>
+        <w:t xml:space="preserve"> quartile, min. max. </w:t>
+      </w:r>
+      <w:proofErr w:type="gramStart"/>
+      <w:r>
+        <w:rPr>
+          <w:lang w:val="en-US"/>
+        </w:rPr>
+        <w:t>value</w:t>
+      </w:r>
+      <w:proofErr w:type="gramEnd"/>
+      <w:r>
+        <w:rPr>
+          <w:lang w:val="en-US"/>
+        </w:rPr>
+        <w:t xml:space="preserve">”. From the table, you could read the statistics from the corresponding position regarding to different reference </w:t>
+      </w:r>
+      <w:proofErr w:type="spellStart"/>
+      <w:r>
+        <w:rPr>
+          <w:lang w:val="en-US"/>
+        </w:rPr>
+        <w:t>Ktrans</w:t>
+      </w:r>
+      <w:proofErr w:type="spellEnd"/>
+      <w:r>
+        <w:rPr>
+          <w:lang w:val="en-US"/>
+        </w:rPr>
+        <w:t xml:space="preserve"> and </w:t>
+      </w:r>
+      <w:proofErr w:type="spellStart"/>
+      <w:r>
+        <w:rPr>
+          <w:lang w:val="en-US"/>
+        </w:rPr>
+        <w:t>Ve</w:t>
+      </w:r>
+      <w:proofErr w:type="spellEnd"/>
+      <w:r>
+        <w:rPr>
+          <w:lang w:val="en-US"/>
+        </w:rPr>
+        <w:t>.</w:t>
       </w:r>
     </w:p>
     <w:p>
@@ -2760,10 +2924,10 @@
           <w:lang w:eastAsia="zh-CN"/>
         </w:rPr>
         <w:drawing>
-          <wp:inline distT="0" distB="0" distL="0" distR="0" wp14:anchorId="0FADD696" wp14:editId="56A765EF">
-            <wp:extent cx="5076825" cy="3807889"/>
-            <wp:effectExtent l="0" t="0" r="0" b="2540"/>
-            <wp:docPr id="10" name="Picture 10"/>
+          <wp:inline distT="0" distB="0" distL="0" distR="0" wp14:anchorId="5279D9D9" wp14:editId="5644C5F1">
+            <wp:extent cx="4676775" cy="3507830"/>
+            <wp:effectExtent l="0" t="0" r="0" b="0"/>
+            <wp:docPr id="4" name="Picture 4"/>
             <wp:cNvGraphicFramePr>
               <a:graphicFrameLocks xmlns:a="http://schemas.openxmlformats.org/drawingml/2006/main" noChangeAspect="1"/>
             </wp:cNvGraphicFramePr>
@@ -2783,7 +2947,7 @@
                   <pic:spPr>
                     <a:xfrm>
                       <a:off x="0" y="0"/>
-                      <a:ext cx="5075147" cy="3806630"/>
+                      <a:ext cx="4681586" cy="3511439"/>
                     </a:xfrm>
                     <a:prstGeom prst="rect">
                       <a:avLst/>
@@ -2804,6 +2968,34 @@
           <w:lang w:val="en-US"/>
         </w:rPr>
       </w:pPr>
+      <w:r>
+        <w:rPr>
+          <w:lang w:val="en-US"/>
+        </w:rPr>
+        <w:t xml:space="preserve">(Statistics tables for </w:t>
+      </w:r>
+      <w:proofErr w:type="spellStart"/>
+      <w:r>
+        <w:rPr>
+          <w:lang w:val="en-US"/>
+        </w:rPr>
+        <w:t>Ktrans-Ve</w:t>
+      </w:r>
+      <w:proofErr w:type="spellEnd"/>
+      <w:r>
+        <w:rPr>
+          <w:lang w:val="en-US"/>
+        </w:rPr>
+        <w:t xml:space="preserve"> branch)</w:t>
+      </w:r>
+    </w:p>
+    <w:p>
+      <w:pPr>
+        <w:pStyle w:val="ListParagraph"/>
+        <w:rPr>
+          <w:lang w:val="en-US"/>
+        </w:rPr>
+      </w:pPr>
     </w:p>
     <w:p>
       <w:pPr>
@@ -2820,13 +3012,7 @@
         <w:rPr>
           <w:lang w:val="en-US"/>
         </w:rPr>
-        <w:t>The tab “</w:t>
-      </w:r>
-      <w:r>
-        <w:rPr>
-          <w:lang w:val="en-US"/>
-        </w:rPr>
-        <w:t xml:space="preserve">ANOVA results viewer” shows the results of ANOVA of each row/column of calculated </w:t>
+        <w:t xml:space="preserve">The tab “covariance and correlation” shows the covariance/correlation of each column/row of calculated </w:t>
       </w:r>
       <w:proofErr w:type="spellStart"/>
       <w:r>
@@ -2840,7 +3026,7 @@
         <w:rPr>
           <w:lang w:val="en-US"/>
         </w:rPr>
-        <w:t>/</w:t>
+        <w:t xml:space="preserve">/ </w:t>
       </w:r>
       <w:proofErr w:type="spellStart"/>
       <w:r>
@@ -2854,28 +3040,68 @@
         <w:rPr>
           <w:lang w:val="en-US"/>
         </w:rPr>
-        <w:t xml:space="preserve"> against the reference values.</w:t>
-      </w:r>
-    </w:p>
-    <w:p>
-      <w:pPr>
-        <w:pStyle w:val="ListParagraph"/>
-        <w:jc w:val="center"/>
-        <w:rPr>
-          <w:lang w:val="en-US"/>
-        </w:rPr>
-      </w:pPr>
-      <w:bookmarkStart w:id="0" w:name="_GoBack"/>
+        <w:t xml:space="preserve"> with reference </w:t>
+      </w:r>
+      <w:proofErr w:type="spellStart"/>
+      <w:r>
+        <w:rPr>
+          <w:lang w:val="en-US"/>
+        </w:rPr>
+        <w:t>Ktrans</w:t>
+      </w:r>
+      <w:proofErr w:type="spellEnd"/>
+      <w:r>
+        <w:rPr>
+          <w:lang w:val="en-US"/>
+        </w:rPr>
+        <w:t xml:space="preserve">/ </w:t>
+      </w:r>
+      <w:proofErr w:type="spellStart"/>
+      <w:r>
+        <w:rPr>
+          <w:lang w:val="en-US"/>
+        </w:rPr>
+        <w:t>Ve</w:t>
+      </w:r>
+      <w:proofErr w:type="spellEnd"/>
+      <w:r>
+        <w:rPr>
+          <w:lang w:val="en-US"/>
+        </w:rPr>
+        <w:t xml:space="preserve">. </w:t>
+      </w:r>
+      <w:r>
+        <w:rPr>
+          <w:lang w:val="en-US"/>
+        </w:rPr>
+        <w:t xml:space="preserve">For T1 branch, the results show the correlation/ covariance between each row of calculated and reference T1 map. </w:t>
+      </w:r>
+      <w:r>
+        <w:rPr>
+          <w:lang w:val="en-US"/>
+        </w:rPr>
+        <w:t>The results are shown in tables respectively.  From this tab, you could see the relation between the calculated values and the reference values.</w:t>
+      </w:r>
+    </w:p>
+    <w:p>
+      <w:pPr>
+        <w:pStyle w:val="ListParagraph"/>
+        <w:jc w:val="center"/>
+        <w:rPr>
+          <w:lang w:val="en-US"/>
+        </w:rPr>
+      </w:pPr>
       <w:r>
         <w:rPr>
           <w:noProof/>
           <w:lang w:eastAsia="zh-CN"/>
         </w:rPr>
+        <w:lastRenderedPageBreak/>
         <w:drawing>
-          <wp:inline distT="0" distB="0" distL="0" distR="0" wp14:anchorId="256DBAC4" wp14:editId="7DA2AE91">
-            <wp:extent cx="4825658" cy="3619500"/>
+          <wp:inline distT="0" distB="0" distL="0" distR="0" wp14:anchorId="5FCB49D5" wp14:editId="21C6F79A">
+            <wp:extent cx="4495800" cy="3372089"/>
             <wp:effectExtent l="0" t="0" r="0" b="0"/>
-            <wp:docPr id="12" name="Picture 12"/>
+            <wp:docPr id="5" name="Picture 5"/>
             <wp:cNvGraphicFramePr>
               <a:graphicFrameLocks xmlns:a="http://schemas.openxmlformats.org/drawingml/2006/main" noChangeAspect="1"/>
             </wp:cNvGraphicFramePr>
@@ -2895,6 +3121,564 @@
                   <pic:spPr>
                     <a:xfrm>
                       <a:off x="0" y="0"/>
+                      <a:ext cx="4494633" cy="3371214"/>
+                    </a:xfrm>
+                    <a:prstGeom prst="rect">
+                      <a:avLst/>
+                    </a:prstGeom>
+                  </pic:spPr>
+                </pic:pic>
+              </a:graphicData>
+            </a:graphic>
+          </wp:inline>
+        </w:drawing>
+      </w:r>
+    </w:p>
+    <w:p>
+      <w:pPr>
+        <w:pStyle w:val="ListParagraph"/>
+        <w:jc w:val="center"/>
+        <w:rPr>
+          <w:lang w:val="en-US"/>
+        </w:rPr>
+      </w:pPr>
+      <w:r>
+        <w:rPr>
+          <w:lang w:val="en-US"/>
+        </w:rPr>
+        <w:t xml:space="preserve">(Correlation/covariance tables for </w:t>
+      </w:r>
+      <w:proofErr w:type="spellStart"/>
+      <w:r>
+        <w:rPr>
+          <w:lang w:val="en-US"/>
+        </w:rPr>
+        <w:t>Ktrans-Ve</w:t>
+      </w:r>
+      <w:proofErr w:type="spellEnd"/>
+      <w:r>
+        <w:rPr>
+          <w:lang w:val="en-US"/>
+        </w:rPr>
+        <w:t xml:space="preserve"> branch)</w:t>
+      </w:r>
+    </w:p>
+    <w:p>
+      <w:pPr>
+        <w:pStyle w:val="ListParagraph"/>
+        <w:numPr>
+          <w:ilvl w:val="0"/>
+          <w:numId w:val="2"/>
+        </w:numPr>
+        <w:rPr>
+          <w:lang w:val="en-US"/>
+        </w:rPr>
+      </w:pPr>
+      <w:r>
+        <w:rPr>
+          <w:lang w:val="en-US"/>
+        </w:rPr>
+        <w:t xml:space="preserve">The tab “Model Fitting” shows the result of fitting linear model and </w:t>
+      </w:r>
+      <w:r>
+        <w:rPr>
+          <w:lang w:val="en-US"/>
+        </w:rPr>
+        <w:t>logarithmic model. The calculation is done between the calculated and reference data fitting the linear and logarithmic models</w:t>
+      </w:r>
+      <w:r>
+        <w:rPr>
+          <w:lang w:val="en-US"/>
+        </w:rPr>
+        <w:t>.</w:t>
+      </w:r>
+    </w:p>
+    <w:p>
+      <w:pPr>
+        <w:pStyle w:val="ListParagraph"/>
+        <w:jc w:val="center"/>
+        <w:rPr>
+          <w:lang w:val="en-US"/>
+        </w:rPr>
+      </w:pPr>
+      <w:r>
+        <w:rPr>
+          <w:noProof/>
+          <w:lang w:eastAsia="zh-CN"/>
+        </w:rPr>
+        <w:drawing>
+          <wp:inline distT="0" distB="0" distL="0" distR="0" wp14:anchorId="4A8B6B9F" wp14:editId="643FC578">
+            <wp:extent cx="4551669" cy="3299792"/>
+            <wp:effectExtent l="0" t="0" r="1905" b="0"/>
+            <wp:docPr id="23" name="Picture 23"/>
+            <wp:cNvGraphicFramePr>
+              <a:graphicFrameLocks xmlns:a="http://schemas.openxmlformats.org/drawingml/2006/main" noChangeAspect="1"/>
+            </wp:cNvGraphicFramePr>
+            <a:graphic xmlns:a="http://schemas.openxmlformats.org/drawingml/2006/main">
+              <a:graphicData uri="http://schemas.openxmlformats.org/drawingml/2006/picture">
+                <pic:pic xmlns:pic="http://schemas.openxmlformats.org/drawingml/2006/picture">
+                  <pic:nvPicPr>
+                    <pic:cNvPr id="0" name=""/>
+                    <pic:cNvPicPr/>
+                  </pic:nvPicPr>
+                  <pic:blipFill>
+                    <a:blip r:embed="rId25"/>
+                    <a:stretch>
+                      <a:fillRect/>
+                    </a:stretch>
+                  </pic:blipFill>
+                  <pic:spPr>
+                    <a:xfrm>
+                      <a:off x="0" y="0"/>
+                      <a:ext cx="4559570" cy="3305520"/>
+                    </a:xfrm>
+                    <a:prstGeom prst="rect">
+                      <a:avLst/>
+                    </a:prstGeom>
+                  </pic:spPr>
+                </pic:pic>
+              </a:graphicData>
+            </a:graphic>
+          </wp:inline>
+        </w:drawing>
+      </w:r>
+    </w:p>
+    <w:p>
+      <w:pPr>
+        <w:pStyle w:val="ListParagraph"/>
+        <w:jc w:val="center"/>
+        <w:rPr>
+          <w:lang w:val="en-US"/>
+        </w:rPr>
+      </w:pPr>
+      <w:r>
+        <w:rPr>
+          <w:lang w:val="en-US"/>
+        </w:rPr>
+        <w:t xml:space="preserve">(Model fitting tables for </w:t>
+      </w:r>
+      <w:proofErr w:type="spellStart"/>
+      <w:r>
+        <w:rPr>
+          <w:lang w:val="en-US"/>
+        </w:rPr>
+        <w:t>Ktrans-Ve</w:t>
+      </w:r>
+      <w:proofErr w:type="spellEnd"/>
+      <w:r>
+        <w:rPr>
+          <w:lang w:val="en-US"/>
+        </w:rPr>
+        <w:t xml:space="preserve"> branch)</w:t>
+      </w:r>
+    </w:p>
+    <w:p>
+      <w:pPr>
+        <w:pStyle w:val="ListParagraph"/>
+        <w:rPr>
+          <w:lang w:val="en-US"/>
+        </w:rPr>
+      </w:pPr>
+    </w:p>
+    <w:p>
+      <w:pPr>
+        <w:pStyle w:val="ListParagraph"/>
+        <w:numPr>
+          <w:ilvl w:val="0"/>
+          <w:numId w:val="2"/>
+        </w:numPr>
+        <w:rPr>
+          <w:lang w:val="en-US"/>
+        </w:rPr>
+      </w:pPr>
+      <w:r>
+        <w:rPr>
+          <w:lang w:val="en-US"/>
+        </w:rPr>
+        <w:t xml:space="preserve">The tab “t-test results Viewer” shows the results of t-test on each patch in calculated </w:t>
+      </w:r>
+      <w:proofErr w:type="spellStart"/>
+      <w:r>
+        <w:rPr>
+          <w:lang w:val="en-US"/>
+        </w:rPr>
+        <w:t>Ktrans</w:t>
+      </w:r>
+      <w:proofErr w:type="spellEnd"/>
+      <w:r>
+        <w:rPr>
+          <w:lang w:val="en-US"/>
+        </w:rPr>
+        <w:t xml:space="preserve"> and </w:t>
+      </w:r>
+      <w:proofErr w:type="spellStart"/>
+      <w:r>
+        <w:rPr>
+          <w:lang w:val="en-US"/>
+        </w:rPr>
+        <w:t>Ve</w:t>
+      </w:r>
+      <w:proofErr w:type="spellEnd"/>
+      <w:r>
+        <w:rPr>
+          <w:lang w:val="en-US"/>
+        </w:rPr>
+        <w:t xml:space="preserve"> </w:t>
+      </w:r>
+      <w:r>
+        <w:rPr>
+          <w:lang w:val="en-US"/>
+        </w:rPr>
+        <w:t>or T1, depending on which branch you entered</w:t>
+      </w:r>
+      <w:r>
+        <w:rPr>
+          <w:lang w:val="en-US"/>
+        </w:rPr>
+        <w:t xml:space="preserve">. T-test gives a reference of how far the calculated group of values in each patch from the reference values. </w:t>
+      </w:r>
+      <w:r>
+        <w:rPr>
+          <w:lang w:val="en-US"/>
+        </w:rPr>
+        <w:t>The test</w:t>
+      </w:r>
+      <w:r>
+        <w:rPr>
+          <w:lang w:val="en-US"/>
+        </w:rPr>
+        <w:t>s</w:t>
+      </w:r>
+      <w:r>
+        <w:rPr>
+          <w:lang w:val="en-US"/>
+        </w:rPr>
+        <w:t xml:space="preserve"> are done between the calculated patch and the reference value.</w:t>
+      </w:r>
+    </w:p>
+    <w:p>
+      <w:pPr>
+        <w:pStyle w:val="ListParagraph"/>
+        <w:jc w:val="center"/>
+        <w:rPr>
+          <w:lang w:val="en-US"/>
+        </w:rPr>
+      </w:pPr>
+      <w:r>
+        <w:rPr>
+          <w:noProof/>
+          <w:lang w:eastAsia="zh-CN"/>
+        </w:rPr>
+        <w:lastRenderedPageBreak/>
+        <w:drawing>
+          <wp:inline distT="0" distB="0" distL="0" distR="0" wp14:anchorId="63B57088" wp14:editId="3D6840BF">
+            <wp:extent cx="5200650" cy="3900764"/>
+            <wp:effectExtent l="0" t="0" r="0" b="5080"/>
+            <wp:docPr id="9" name="Picture 9"/>
+            <wp:cNvGraphicFramePr>
+              <a:graphicFrameLocks xmlns:a="http://schemas.openxmlformats.org/drawingml/2006/main" noChangeAspect="1"/>
+            </wp:cNvGraphicFramePr>
+            <a:graphic xmlns:a="http://schemas.openxmlformats.org/drawingml/2006/main">
+              <a:graphicData uri="http://schemas.openxmlformats.org/drawingml/2006/picture">
+                <pic:pic xmlns:pic="http://schemas.openxmlformats.org/drawingml/2006/picture">
+                  <pic:nvPicPr>
+                    <pic:cNvPr id="0" name=""/>
+                    <pic:cNvPicPr/>
+                  </pic:nvPicPr>
+                  <pic:blipFill>
+                    <a:blip r:embed="rId26"/>
+                    <a:stretch>
+                      <a:fillRect/>
+                    </a:stretch>
+                  </pic:blipFill>
+                  <pic:spPr>
+                    <a:xfrm>
+                      <a:off x="0" y="0"/>
+                      <a:ext cx="5209152" cy="3907141"/>
+                    </a:xfrm>
+                    <a:prstGeom prst="rect">
+                      <a:avLst/>
+                    </a:prstGeom>
+                  </pic:spPr>
+                </pic:pic>
+              </a:graphicData>
+            </a:graphic>
+          </wp:inline>
+        </w:drawing>
+      </w:r>
+    </w:p>
+    <w:p>
+      <w:pPr>
+        <w:pStyle w:val="ListParagraph"/>
+        <w:jc w:val="center"/>
+        <w:rPr>
+          <w:lang w:val="en-US"/>
+        </w:rPr>
+      </w:pPr>
+      <w:r>
+        <w:rPr>
+          <w:lang w:val="en-US"/>
+        </w:rPr>
+        <w:t xml:space="preserve">(T-test results tables for </w:t>
+      </w:r>
+      <w:proofErr w:type="spellStart"/>
+      <w:r>
+        <w:rPr>
+          <w:lang w:val="en-US"/>
+        </w:rPr>
+        <w:t>Ktrans-Ve</w:t>
+      </w:r>
+      <w:proofErr w:type="spellEnd"/>
+      <w:r>
+        <w:rPr>
+          <w:lang w:val="en-US"/>
+        </w:rPr>
+        <w:t xml:space="preserve"> branch)</w:t>
+      </w:r>
+    </w:p>
+    <w:p>
+      <w:pPr>
+        <w:pStyle w:val="ListParagraph"/>
+        <w:numPr>
+          <w:ilvl w:val="0"/>
+          <w:numId w:val="2"/>
+        </w:numPr>
+        <w:rPr>
+          <w:lang w:val="en-US"/>
+        </w:rPr>
+      </w:pPr>
+      <w:r>
+        <w:rPr>
+          <w:lang w:val="en-US"/>
+        </w:rPr>
+        <w:t>The tab “U-test results viewer” sh</w:t>
+      </w:r>
+      <w:r>
+        <w:rPr>
+          <w:lang w:val="en-US"/>
+        </w:rPr>
+        <w:t>ows the results of Mann-Whitney U-</w:t>
+      </w:r>
+      <w:r>
+        <w:rPr>
+          <w:lang w:val="en-US"/>
+        </w:rPr>
+        <w:t>test of each patch against the reference patch. Mann-Whitney U-test offers a reference that whether two groups of data are the same or not. The test</w:t>
+      </w:r>
+      <w:r>
+        <w:rPr>
+          <w:lang w:val="en-US"/>
+        </w:rPr>
+        <w:t>s</w:t>
+      </w:r>
+      <w:r>
+        <w:rPr>
+          <w:lang w:val="en-US"/>
+        </w:rPr>
+        <w:t xml:space="preserve"> are done between calculated patch </w:t>
+      </w:r>
+      <w:r>
+        <w:rPr>
+          <w:lang w:val="en-US"/>
+        </w:rPr>
+        <w:t>and the corresponding reference patch.</w:t>
+      </w:r>
+    </w:p>
+    <w:p>
+      <w:pPr>
+        <w:pStyle w:val="ListParagraph"/>
+        <w:jc w:val="center"/>
+        <w:rPr>
+          <w:lang w:val="en-US"/>
+        </w:rPr>
+      </w:pPr>
+      <w:r>
+        <w:rPr>
+          <w:noProof/>
+          <w:lang w:eastAsia="zh-CN"/>
+        </w:rPr>
+        <w:drawing>
+          <wp:inline distT="0" distB="0" distL="0" distR="0" wp14:anchorId="0FADD696" wp14:editId="56A765EF">
+            <wp:extent cx="5076825" cy="3807889"/>
+            <wp:effectExtent l="0" t="0" r="0" b="2540"/>
+            <wp:docPr id="10" name="Picture 10"/>
+            <wp:cNvGraphicFramePr>
+              <a:graphicFrameLocks xmlns:a="http://schemas.openxmlformats.org/drawingml/2006/main" noChangeAspect="1"/>
+            </wp:cNvGraphicFramePr>
+            <a:graphic xmlns:a="http://schemas.openxmlformats.org/drawingml/2006/main">
+              <a:graphicData uri="http://schemas.openxmlformats.org/drawingml/2006/picture">
+                <pic:pic xmlns:pic="http://schemas.openxmlformats.org/drawingml/2006/picture">
+                  <pic:nvPicPr>
+                    <pic:cNvPr id="0" name=""/>
+                    <pic:cNvPicPr/>
+                  </pic:nvPicPr>
+                  <pic:blipFill>
+                    <a:blip r:embed="rId27"/>
+                    <a:stretch>
+                      <a:fillRect/>
+                    </a:stretch>
+                  </pic:blipFill>
+                  <pic:spPr>
+                    <a:xfrm>
+                      <a:off x="0" y="0"/>
+                      <a:ext cx="5075147" cy="3806630"/>
+                    </a:xfrm>
+                    <a:prstGeom prst="rect">
+                      <a:avLst/>
+                    </a:prstGeom>
+                  </pic:spPr>
+                </pic:pic>
+              </a:graphicData>
+            </a:graphic>
+          </wp:inline>
+        </w:drawing>
+      </w:r>
+    </w:p>
+    <w:p>
+      <w:pPr>
+        <w:pStyle w:val="ListParagraph"/>
+        <w:jc w:val="center"/>
+        <w:rPr>
+          <w:lang w:val="en-US"/>
+        </w:rPr>
+      </w:pPr>
+      <w:r>
+        <w:rPr>
+          <w:lang w:val="en-US"/>
+        </w:rPr>
+        <w:t xml:space="preserve">(U-test results tables for </w:t>
+      </w:r>
+      <w:proofErr w:type="spellStart"/>
+      <w:r>
+        <w:rPr>
+          <w:lang w:val="en-US"/>
+        </w:rPr>
+        <w:t>Ktrans-Ve</w:t>
+      </w:r>
+      <w:proofErr w:type="spellEnd"/>
+      <w:r>
+        <w:rPr>
+          <w:lang w:val="en-US"/>
+        </w:rPr>
+        <w:t xml:space="preserve"> branch)</w:t>
+      </w:r>
+    </w:p>
+    <w:p>
+      <w:pPr>
+        <w:pStyle w:val="ListParagraph"/>
+        <w:jc w:val="center"/>
+        <w:rPr>
+          <w:lang w:val="en-US"/>
+        </w:rPr>
+      </w:pPr>
+    </w:p>
+    <w:p>
+      <w:pPr>
+        <w:pStyle w:val="ListParagraph"/>
+        <w:numPr>
+          <w:ilvl w:val="0"/>
+          <w:numId w:val="2"/>
+        </w:numPr>
+        <w:rPr>
+          <w:lang w:val="en-US"/>
+        </w:rPr>
+      </w:pPr>
+      <w:r>
+        <w:rPr>
+          <w:lang w:val="en-US"/>
+        </w:rPr>
+        <w:t>The tab “</w:t>
+      </w:r>
+      <w:r>
+        <w:rPr>
+          <w:lang w:val="en-US"/>
+        </w:rPr>
+        <w:t xml:space="preserve">ANOVA results viewer” shows the results of ANOVA of each row/column of calculated </w:t>
+      </w:r>
+      <w:proofErr w:type="spellStart"/>
+      <w:r>
+        <w:rPr>
+          <w:lang w:val="en-US"/>
+        </w:rPr>
+        <w:t>Ktrans</w:t>
+      </w:r>
+      <w:proofErr w:type="spellEnd"/>
+      <w:r>
+        <w:rPr>
+          <w:lang w:val="en-US"/>
+        </w:rPr>
+        <w:t>/</w:t>
+      </w:r>
+      <w:proofErr w:type="spellStart"/>
+      <w:r>
+        <w:rPr>
+          <w:lang w:val="en-US"/>
+        </w:rPr>
+        <w:t>Ve</w:t>
+      </w:r>
+      <w:proofErr w:type="spellEnd"/>
+      <w:r>
+        <w:rPr>
+          <w:lang w:val="en-US"/>
+        </w:rPr>
+        <w:t xml:space="preserve"> </w:t>
+      </w:r>
+      <w:r>
+        <w:rPr>
+          <w:lang w:val="en-US"/>
+        </w:rPr>
+        <w:t>or T1, depending on which branch you entered</w:t>
+      </w:r>
+      <w:r>
+        <w:rPr>
+          <w:lang w:val="en-US"/>
+        </w:rPr>
+        <w:t>,</w:t>
+      </w:r>
+      <w:r>
+        <w:rPr>
+          <w:lang w:val="en-US"/>
+        </w:rPr>
+        <w:t xml:space="preserve"> against the reference values.</w:t>
+      </w:r>
+    </w:p>
+    <w:p>
+      <w:pPr>
+        <w:pStyle w:val="ListParagraph"/>
+        <w:jc w:val="center"/>
+        <w:rPr>
+          <w:lang w:val="en-US"/>
+        </w:rPr>
+      </w:pPr>
+      <w:r>
+        <w:rPr>
+          <w:noProof/>
+          <w:lang w:eastAsia="zh-CN"/>
+        </w:rPr>
+        <w:drawing>
+          <wp:inline distT="0" distB="0" distL="0" distR="0" wp14:anchorId="256DBAC4" wp14:editId="7DA2AE91">
+            <wp:extent cx="4825658" cy="3619500"/>
+            <wp:effectExtent l="0" t="0" r="0" b="0"/>
+            <wp:docPr id="12" name="Picture 12"/>
+            <wp:cNvGraphicFramePr>
+              <a:graphicFrameLocks xmlns:a="http://schemas.openxmlformats.org/drawingml/2006/main" noChangeAspect="1"/>
+            </wp:cNvGraphicFramePr>
+            <a:graphic xmlns:a="http://schemas.openxmlformats.org/drawingml/2006/main">
+              <a:graphicData uri="http://schemas.openxmlformats.org/drawingml/2006/picture">
+                <pic:pic xmlns:pic="http://schemas.openxmlformats.org/drawingml/2006/picture">
+                  <pic:nvPicPr>
+                    <pic:cNvPr id="0" name=""/>
+                    <pic:cNvPicPr/>
+                  </pic:nvPicPr>
+                  <pic:blipFill>
+                    <a:blip r:embed="rId28"/>
+                    <a:stretch>
+                      <a:fillRect/>
+                    </a:stretch>
+                  </pic:blipFill>
+                  <pic:spPr>
+                    <a:xfrm>
+                      <a:off x="0" y="0"/>
                       <a:ext cx="4824405" cy="3618560"/>
                     </a:xfrm>
                     <a:prstGeom prst="rect">
@@ -2907,7 +3691,37 @@
           </wp:inline>
         </w:drawing>
       </w:r>
+      <w:bookmarkStart w:id="0" w:name="_GoBack"/>
       <w:bookmarkEnd w:id="0"/>
+    </w:p>
+    <w:p>
+      <w:pPr>
+        <w:pStyle w:val="ListParagraph"/>
+        <w:jc w:val="center"/>
+        <w:rPr>
+          <w:lang w:val="en-US"/>
+        </w:rPr>
+      </w:pPr>
+      <w:r>
+        <w:rPr>
+          <w:lang w:val="en-US"/>
+        </w:rPr>
+        <w:t xml:space="preserve">(ANOVA results tables for </w:t>
+      </w:r>
+      <w:proofErr w:type="spellStart"/>
+      <w:r>
+        <w:rPr>
+          <w:lang w:val="en-US"/>
+        </w:rPr>
+        <w:t>Ktrans-Ve</w:t>
+      </w:r>
+      <w:proofErr w:type="spellEnd"/>
+      <w:r>
+        <w:rPr>
+          <w:lang w:val="en-US"/>
+        </w:rPr>
+        <w:t xml:space="preserve"> table)</w:t>
+      </w:r>
     </w:p>
     <w:sectPr>
       <w:pgSz w:w="11906" w:h="16838"/>

</xml_diff>

<commit_message>
update the manual, and added the 'open manual' option in the menu(QIBA evaluate tool)
</commit_message>
<xml_diff>
--- a/Manual.docx
+++ b/Manual.docx
@@ -76,55 +76,7 @@
         <w:rPr>
           <w:lang w:val="en-US"/>
         </w:rPr>
-        <w:t xml:space="preserve"> To launch the application in Python, type ‘python QIBA_evaluate_tool.py KV’ or </w:t>
-      </w:r>
-      <w:r>
-        <w:rPr>
-          <w:lang w:val="en-US"/>
-        </w:rPr>
-        <w:t>‘</w:t>
-      </w:r>
-      <w:r>
-        <w:rPr>
-          <w:lang w:val="en-US"/>
-        </w:rPr>
-        <w:t>python QIBA_evaluate_tool.py T1</w:t>
-      </w:r>
-      <w:r>
-        <w:rPr>
-          <w:lang w:val="en-US"/>
-        </w:rPr>
-        <w:t>’</w:t>
-      </w:r>
-      <w:r>
-        <w:rPr>
-          <w:lang w:val="en-US"/>
-        </w:rPr>
-        <w:t xml:space="preserve"> to enter the corresponding branch. If the second parameter is not given, i.e. </w:t>
-      </w:r>
-      <w:r>
-        <w:rPr>
-          <w:lang w:val="en-US"/>
-        </w:rPr>
-        <w:t>‘</w:t>
-      </w:r>
-      <w:r>
-        <w:rPr>
-          <w:lang w:val="en-US"/>
-        </w:rPr>
-        <w:t>python QIBA_evaluate_tool.py</w:t>
-      </w:r>
-      <w:r>
-        <w:rPr>
-          <w:lang w:val="en-US"/>
-        </w:rPr>
-        <w:t>’</w:t>
-      </w:r>
-      <w:r>
-        <w:rPr>
-          <w:lang w:val="en-US"/>
-        </w:rPr>
-        <w:t>, the application will show one dialog window for selecting which branch to enter.</w:t>
+        <w:t xml:space="preserve"> To launch the application in Python, type ‘python QIBA_evaluate_tool.py KV’ or ‘python QIBA_evaluate_tool.py T1’ to enter the corresponding branch. If the second parameter is not given, i.e. ‘python QIBA_evaluate_tool.py’, the application will show one dialog window for selecting which branch to enter.</w:t>
       </w:r>
     </w:p>
     <w:p>
@@ -214,7 +166,19 @@
         <w:rPr>
           <w:lang w:val="en-US"/>
         </w:rPr>
-        <w:t xml:space="preserve"> The slash window will show and last for 2 seconds.</w:t>
+        <w:t xml:space="preserve"> The slash window will show and last for </w:t>
+      </w:r>
+      <w:r>
+        <w:rPr>
+          <w:lang w:val="en-US"/>
+        </w:rPr>
+        <w:t xml:space="preserve">about </w:t>
+      </w:r>
+      <w:r>
+        <w:rPr>
+          <w:lang w:val="en-US"/>
+        </w:rPr>
+        <w:t>2 seconds.</w:t>
       </w:r>
     </w:p>
     <w:p>
@@ -322,27 +286,59 @@
         <w:rPr>
           <w:lang w:val="en-US"/>
         </w:rPr>
-        <w:t xml:space="preserve">)’ and ‘QIBA evaluate tool (T1)’ respectively. The selection dialog of which branch to enter will pop up right after </w:t>
-      </w:r>
-      <w:proofErr w:type="gramStart"/>
-      <w:r>
-        <w:rPr>
-          <w:lang w:val="en-US"/>
-        </w:rPr>
-        <w:t>the dismiss</w:t>
-      </w:r>
-      <w:proofErr w:type="gramEnd"/>
-      <w:r>
-        <w:rPr>
-          <w:lang w:val="en-US"/>
-        </w:rPr>
-        <w:t xml:space="preserve"> of the welcome splash screen (shown above). </w:t>
-      </w:r>
-      <w:r>
-        <w:rPr>
-          <w:lang w:val="en-US"/>
-        </w:rPr>
-        <w:t>(Not for launching from source code and giving the correct second parameter.)</w:t>
+        <w:t>)’ and ‘QIBA evaluate tool (T1)’ respectively. The selection dialog of which branch to enter will pop up right after the dismiss</w:t>
+      </w:r>
+      <w:r>
+        <w:rPr>
+          <w:lang w:val="en-US"/>
+        </w:rPr>
+        <w:t>ing</w:t>
+      </w:r>
+      <w:r>
+        <w:rPr>
+          <w:lang w:val="en-US"/>
+        </w:rPr>
+        <w:t xml:space="preserve"> of the welco</w:t>
+      </w:r>
+      <w:r>
+        <w:rPr>
+          <w:lang w:val="en-US"/>
+        </w:rPr>
+        <w:t>me splash screen (shown above). As the interface and the basic operations are rather similar for ‘</w:t>
+      </w:r>
+      <w:proofErr w:type="spellStart"/>
+      <w:r>
+        <w:rPr>
+          <w:lang w:val="en-US"/>
+        </w:rPr>
+        <w:t>Ktrans-Ve</w:t>
+      </w:r>
+      <w:proofErr w:type="spellEnd"/>
+      <w:r>
+        <w:rPr>
+          <w:lang w:val="en-US"/>
+        </w:rPr>
+        <w:t xml:space="preserve">’ and ‘T1’ branches, some of the </w:t>
+      </w:r>
+      <w:r>
+        <w:rPr>
+          <w:lang w:val="en-US"/>
+        </w:rPr>
+        <w:t>instructions will be using ‘</w:t>
+      </w:r>
+      <w:proofErr w:type="spellStart"/>
+      <w:r>
+        <w:rPr>
+          <w:lang w:val="en-US"/>
+        </w:rPr>
+        <w:t>Ktrans-Ve</w:t>
+      </w:r>
+      <w:proofErr w:type="spellEnd"/>
+      <w:r>
+        <w:rPr>
+          <w:lang w:val="en-US"/>
+        </w:rPr>
+        <w:t xml:space="preserve">’ branch as examples. </w:t>
       </w:r>
     </w:p>
     <w:p>
@@ -359,10 +355,10 @@
           <w:lang w:eastAsia="zh-CN"/>
         </w:rPr>
         <w:drawing>
-          <wp:inline distT="0" distB="0" distL="0" distR="0" wp14:anchorId="2C862E63" wp14:editId="32AE6368">
-            <wp:extent cx="3037399" cy="1926156"/>
+          <wp:inline distT="0" distB="0" distL="0" distR="0" wp14:anchorId="1666896E" wp14:editId="76B30358">
+            <wp:extent cx="2228850" cy="1943100"/>
             <wp:effectExtent l="0" t="0" r="0" b="0"/>
-            <wp:docPr id="3" name="Picture 3"/>
+            <wp:docPr id="7" name="Picture 7"/>
             <wp:cNvGraphicFramePr>
               <a:graphicFrameLocks xmlns:a="http://schemas.openxmlformats.org/drawingml/2006/main" noChangeAspect="1"/>
             </wp:cNvGraphicFramePr>
@@ -382,7 +378,7 @@
                   <pic:spPr>
                     <a:xfrm>
                       <a:off x="0" y="0"/>
-                      <a:ext cx="3053900" cy="1936620"/>
+                      <a:ext cx="2228850" cy="1943100"/>
                     </a:xfrm>
                     <a:prstGeom prst="rect">
                       <a:avLst/>
@@ -434,7 +430,6 @@
         <w:rPr>
           <w:lang w:val="en-US"/>
         </w:rPr>
-        <w:lastRenderedPageBreak/>
         <w:t>The interface on initialization should look like</w:t>
       </w:r>
       <w:r>
@@ -458,10 +453,10 @@
           <w:lang w:eastAsia="zh-CN"/>
         </w:rPr>
         <w:drawing>
-          <wp:inline distT="0" distB="0" distL="0" distR="0" wp14:anchorId="6AFD9D3D" wp14:editId="4F5B64B1">
-            <wp:extent cx="3760967" cy="2726562"/>
-            <wp:effectExtent l="0" t="0" r="0" b="0"/>
-            <wp:docPr id="1" name="Picture 1"/>
+          <wp:inline distT="0" distB="0" distL="0" distR="0" wp14:anchorId="1E3DB7A2" wp14:editId="2F0ADE48">
+            <wp:extent cx="4273379" cy="3098042"/>
+            <wp:effectExtent l="0" t="0" r="0" b="7620"/>
+            <wp:docPr id="13" name="Picture 13"/>
             <wp:cNvGraphicFramePr>
               <a:graphicFrameLocks xmlns:a="http://schemas.openxmlformats.org/drawingml/2006/main" noChangeAspect="1"/>
             </wp:cNvGraphicFramePr>
@@ -481,7 +476,7 @@
                   <pic:spPr>
                     <a:xfrm>
                       <a:off x="0" y="0"/>
-                      <a:ext cx="3768306" cy="2731883"/>
+                      <a:ext cx="4276235" cy="3100113"/>
                     </a:xfrm>
                     <a:prstGeom prst="rect">
                       <a:avLst/>
@@ -785,6 +780,7 @@
         <w:rPr>
           <w:lang w:val="en-US"/>
         </w:rPr>
+        <w:lastRenderedPageBreak/>
         <w:t>By</w:t>
       </w:r>
       <w:r>
@@ -845,51 +841,66 @@
         <w:rPr>
           <w:lang w:val="en-US"/>
         </w:rPr>
+        <w:t xml:space="preserve"> reference parameter map…”</w:t>
+      </w:r>
+      <w:r>
+        <w:rPr>
+          <w:lang w:val="en-US"/>
+        </w:rPr>
+        <w:t xml:space="preserve"> or “Edit -&gt; Load T1 reference parameter map…</w:t>
+      </w:r>
+      <w:proofErr w:type="gramStart"/>
+      <w:r>
+        <w:rPr>
+          <w:lang w:val="en-US"/>
+        </w:rPr>
+        <w:t>”,</w:t>
+      </w:r>
+      <w:proofErr w:type="gramEnd"/>
+      <w:r>
+        <w:rPr>
+          <w:lang w:val="en-US"/>
+        </w:rPr>
+        <w:t xml:space="preserve"> depending on which branch you enter</w:t>
+      </w:r>
+      <w:r>
+        <w:rPr>
+          <w:lang w:val="en-US"/>
+        </w:rPr>
+        <w:t>ed</w:t>
+      </w:r>
+      <w:r>
+        <w:rPr>
+          <w:lang w:val="en-US"/>
+        </w:rPr>
+        <w:t>. In the new file selection dialog, you can choose the file that you want to load as reference data.</w:t>
+      </w:r>
+      <w:r>
+        <w:rPr>
+          <w:noProof/>
+          <w:lang w:val="en-US" w:eastAsia="zh-CN"/>
+        </w:rPr>
         <w:t xml:space="preserve"> </w:t>
       </w:r>
       <w:r>
         <w:rPr>
-          <w:lang w:val="en-US"/>
-        </w:rPr>
-        <w:lastRenderedPageBreak/>
-        <w:t>reference parameter map…”</w:t>
-      </w:r>
-      <w:r>
-        <w:rPr>
-          <w:lang w:val="en-US"/>
-        </w:rPr>
-        <w:t xml:space="preserve"> or “Edit -&gt; Load T1 reference parameter map…</w:t>
-      </w:r>
-      <w:proofErr w:type="gramStart"/>
-      <w:r>
-        <w:rPr>
-          <w:lang w:val="en-US"/>
-        </w:rPr>
-        <w:t>”,</w:t>
-      </w:r>
-      <w:proofErr w:type="gramEnd"/>
-      <w:r>
-        <w:rPr>
-          <w:lang w:val="en-US"/>
-        </w:rPr>
-        <w:t xml:space="preserve"> depending on which branch you enter</w:t>
-      </w:r>
-      <w:r>
-        <w:rPr>
-          <w:lang w:val="en-US"/>
-        </w:rPr>
-        <w:t>ed</w:t>
-      </w:r>
-      <w:r>
-        <w:rPr>
-          <w:lang w:val="en-US"/>
-        </w:rPr>
-        <w:t>. In the new file selection dialog, you can choose the file that you want to load as reference data.</w:t>
-      </w:r>
-    </w:p>
-    <w:p>
-      <w:pPr>
-        <w:ind w:left="360"/>
+          <w:noProof/>
+          <w:lang w:val="en-US" w:eastAsia="zh-CN"/>
+        </w:rPr>
+        <w:t>The suported file types including DICOM, binary and TIFF.</w:t>
+      </w:r>
+    </w:p>
+    <w:p>
+      <w:pPr>
+        <w:pStyle w:val="ListParagraph"/>
+        <w:rPr>
+          <w:lang w:val="en-US"/>
+        </w:rPr>
+      </w:pPr>
+    </w:p>
+    <w:p>
+      <w:pPr>
+        <w:pStyle w:val="ListParagraph"/>
         <w:jc w:val="center"/>
         <w:rPr>
           <w:lang w:val="en-US"/>
@@ -901,10 +912,10 @@
           <w:lang w:eastAsia="zh-CN"/>
         </w:rPr>
         <w:drawing>
-          <wp:inline distT="0" distB="0" distL="0" distR="0" wp14:anchorId="177CAE25" wp14:editId="6CDE4F0B">
-            <wp:extent cx="2996988" cy="2247900"/>
-            <wp:effectExtent l="0" t="0" r="0" b="0"/>
-            <wp:docPr id="11" name="Picture 11"/>
+          <wp:inline distT="0" distB="0" distL="0" distR="0" wp14:anchorId="5EF3DF12" wp14:editId="4CC19B37">
+            <wp:extent cx="3061252" cy="2139751"/>
+            <wp:effectExtent l="0" t="0" r="6350" b="0"/>
+            <wp:docPr id="26" name="Picture 26"/>
             <wp:cNvGraphicFramePr>
               <a:graphicFrameLocks xmlns:a="http://schemas.openxmlformats.org/drawingml/2006/main" noChangeAspect="1"/>
             </wp:cNvGraphicFramePr>
@@ -917,13 +928,13 @@
                   </pic:nvPicPr>
                   <pic:blipFill rotWithShape="1">
                     <a:blip r:embed="rId10"/>
-                    <a:srcRect r="74712" b="74712"/>
+                    <a:srcRect r="72928" b="73899"/>
                     <a:stretch/>
                   </pic:blipFill>
                   <pic:spPr bwMode="auto">
                     <a:xfrm>
                       <a:off x="0" y="0"/>
-                      <a:ext cx="3016661" cy="2262656"/>
+                      <a:ext cx="3063366" cy="2141228"/>
                     </a:xfrm>
                     <a:prstGeom prst="rect">
                       <a:avLst/>
@@ -943,27 +954,104 @@
           </wp:inline>
         </w:drawing>
       </w:r>
-      <w:r>
-        <w:rPr>
-          <w:lang w:val="en-US"/>
-        </w:rPr>
-        <w:t xml:space="preserve"> </w:t>
-      </w:r>
-    </w:p>
-    <w:p>
-      <w:pPr>
-        <w:ind w:left="360"/>
-        <w:jc w:val="center"/>
-        <w:rPr>
-          <w:lang w:val="en-US"/>
-        </w:rPr>
-      </w:pPr>
-      <w:r>
-        <w:rPr>
-          <w:lang w:val="en-US"/>
-        </w:rPr>
-        <w:t>(Loading reference files)</w:t>
-      </w:r>
+    </w:p>
+    <w:p>
+      <w:pPr>
+        <w:pStyle w:val="ListParagraph"/>
+        <w:jc w:val="center"/>
+        <w:rPr>
+          <w:lang w:val="en-US"/>
+        </w:rPr>
+      </w:pPr>
+      <w:r>
+        <w:rPr>
+          <w:lang w:val="en-US"/>
+        </w:rPr>
+        <w:t>(Load reference files)</w:t>
+      </w:r>
+    </w:p>
+    <w:p>
+      <w:pPr>
+        <w:pStyle w:val="ListParagraph"/>
+        <w:jc w:val="center"/>
+        <w:rPr>
+          <w:lang w:val="en-US"/>
+        </w:rPr>
+      </w:pPr>
+    </w:p>
+    <w:p>
+      <w:pPr>
+        <w:pStyle w:val="ListParagraph"/>
+        <w:jc w:val="center"/>
+        <w:rPr>
+          <w:lang w:val="en-US"/>
+        </w:rPr>
+      </w:pPr>
+      <w:r>
+        <w:rPr>
+          <w:noProof/>
+          <w:lang w:eastAsia="zh-CN"/>
+        </w:rPr>
+        <w:drawing>
+          <wp:inline distT="0" distB="0" distL="0" distR="0" wp14:anchorId="2F6C7120" wp14:editId="6E3C9936">
+            <wp:extent cx="4876456" cy="3657600"/>
+            <wp:effectExtent l="0" t="0" r="635" b="0"/>
+            <wp:docPr id="28" name="Picture 28"/>
+            <wp:cNvGraphicFramePr>
+              <a:graphicFrameLocks xmlns:a="http://schemas.openxmlformats.org/drawingml/2006/main" noChangeAspect="1"/>
+            </wp:cNvGraphicFramePr>
+            <a:graphic xmlns:a="http://schemas.openxmlformats.org/drawingml/2006/main">
+              <a:graphicData uri="http://schemas.openxmlformats.org/drawingml/2006/picture">
+                <pic:pic xmlns:pic="http://schemas.openxmlformats.org/drawingml/2006/picture">
+                  <pic:nvPicPr>
+                    <pic:cNvPr id="0" name=""/>
+                    <pic:cNvPicPr/>
+                  </pic:nvPicPr>
+                  <pic:blipFill>
+                    <a:blip r:embed="rId11"/>
+                    <a:stretch>
+                      <a:fillRect/>
+                    </a:stretch>
+                  </pic:blipFill>
+                  <pic:spPr>
+                    <a:xfrm>
+                      <a:off x="0" y="0"/>
+                      <a:ext cx="4882225" cy="3661927"/>
+                    </a:xfrm>
+                    <a:prstGeom prst="rect">
+                      <a:avLst/>
+                    </a:prstGeom>
+                  </pic:spPr>
+                </pic:pic>
+              </a:graphicData>
+            </a:graphic>
+          </wp:inline>
+        </w:drawing>
+      </w:r>
+    </w:p>
+    <w:p>
+      <w:pPr>
+        <w:pStyle w:val="ListParagraph"/>
+        <w:jc w:val="center"/>
+        <w:rPr>
+          <w:lang w:val="en-US"/>
+        </w:rPr>
+      </w:pPr>
+      <w:r>
+        <w:rPr>
+          <w:lang w:val="en-US"/>
+        </w:rPr>
+        <w:t>(Reference file selection dialog)</w:t>
+      </w:r>
+    </w:p>
+    <w:p>
+      <w:pPr>
+        <w:pStyle w:val="ListParagraph"/>
+        <w:jc w:val="center"/>
+        <w:rPr>
+          <w:lang w:val="en-US"/>
+        </w:rPr>
+      </w:pPr>
     </w:p>
     <w:p>
       <w:pPr>
@@ -979,42 +1067,15 @@
       </w:pPr>
       <w:r>
         <w:rPr>
-          <w:lang w:val="en-US"/>
-        </w:rPr>
-        <w:t>The file types that are supported for importing now include DICOM and binary file. DICOM are taken as the default file type to import. In order to change</w:t>
-      </w:r>
-      <w:r>
-        <w:rPr>
-          <w:lang w:val="en-US"/>
-        </w:rPr>
-        <w:t xml:space="preserve"> the file filter</w:t>
-      </w:r>
-      <w:r>
-        <w:rPr>
-          <w:lang w:val="en-US"/>
-        </w:rPr>
-        <w:t xml:space="preserve">, you could </w:t>
-      </w:r>
-      <w:r>
-        <w:rPr>
-          <w:lang w:val="en-US"/>
-        </w:rPr>
-        <w:t>click on the pull-down arrow at the bottom of the file tree list and choose correspondingly. In order the change that for the reference files, you could do the same in the file choosing dialog.</w:t>
-      </w:r>
-    </w:p>
-    <w:p>
-      <w:pPr>
-        <w:pStyle w:val="ListParagraph"/>
-        <w:jc w:val="center"/>
-        <w:rPr>
           <w:noProof/>
           <w:lang w:val="en-US" w:eastAsia="zh-CN"/>
         </w:rPr>
-      </w:pPr>
-    </w:p>
-    <w:p>
-      <w:pPr>
-        <w:pStyle w:val="ListParagraph"/>
+        <w:t xml:space="preserve">In case the image dimension needs to be set manually, you could click on the “Edit the dimension of the images…” from the edit manu. An eidtable dialog will pop up consequently. </w:t>
+      </w:r>
+    </w:p>
+    <w:p>
+      <w:pPr>
+        <w:ind w:left="360"/>
         <w:jc w:val="center"/>
         <w:rPr>
           <w:lang w:val="en-US"/>
@@ -1025,11 +1086,12 @@
           <w:noProof/>
           <w:lang w:eastAsia="zh-CN"/>
         </w:rPr>
+        <w:lastRenderedPageBreak/>
         <w:drawing>
-          <wp:inline distT="0" distB="0" distL="0" distR="0" wp14:anchorId="3338A3A6" wp14:editId="1117993E">
-            <wp:extent cx="2895600" cy="769103"/>
-            <wp:effectExtent l="0" t="0" r="0" b="0"/>
-            <wp:docPr id="18" name="Picture 18"/>
+          <wp:inline distT="0" distB="0" distL="0" distR="0" wp14:anchorId="463D5D7B" wp14:editId="7240B03B">
+            <wp:extent cx="3005283" cy="1820848"/>
+            <wp:effectExtent l="0" t="0" r="5080" b="8255"/>
+            <wp:docPr id="1" name="Picture 1"/>
             <wp:cNvGraphicFramePr>
               <a:graphicFrameLocks xmlns:a="http://schemas.openxmlformats.org/drawingml/2006/main" noChangeAspect="1"/>
             </wp:cNvGraphicFramePr>
@@ -1041,14 +1103,14 @@
                     <pic:cNvPicPr/>
                   </pic:nvPicPr>
                   <pic:blipFill rotWithShape="1">
-                    <a:blip r:embed="rId11"/>
-                    <a:srcRect l="-1" t="92862" r="79846"/>
+                    <a:blip r:embed="rId12"/>
+                    <a:srcRect r="76520" b="80376"/>
                     <a:stretch/>
                   </pic:blipFill>
                   <pic:spPr bwMode="auto">
                     <a:xfrm>
                       <a:off x="0" y="0"/>
-                      <a:ext cx="2894664" cy="768854"/>
+                      <a:ext cx="3007362" cy="1822108"/>
                     </a:xfrm>
                     <a:prstGeom prst="rect">
                       <a:avLst/>
@@ -1077,7 +1139,7 @@
     </w:p>
     <w:p>
       <w:pPr>
-        <w:pStyle w:val="ListParagraph"/>
+        <w:ind w:left="360"/>
         <w:jc w:val="center"/>
         <w:rPr>
           <w:lang w:val="en-US"/>
@@ -1093,27 +1155,27 @@
         <w:rPr>
           <w:lang w:val="en-US"/>
         </w:rPr>
-        <w:t>File</w:t>
-      </w:r>
-      <w:r>
-        <w:rPr>
-          <w:lang w:val="en-US"/>
-        </w:rPr>
-        <w:t xml:space="preserve"> type changing for calculated files)</w:t>
-      </w:r>
-    </w:p>
-    <w:p>
-      <w:pPr>
-        <w:pStyle w:val="ListParagraph"/>
-        <w:jc w:val="center"/>
-        <w:rPr>
-          <w:lang w:val="en-US"/>
-        </w:rPr>
-      </w:pPr>
-    </w:p>
-    <w:p>
-      <w:pPr>
-        <w:pStyle w:val="ListParagraph"/>
+        <w:t>Option of editing image dimensions</w:t>
+      </w:r>
+      <w:r>
+        <w:rPr>
+          <w:lang w:val="en-US"/>
+        </w:rPr>
+        <w:t>)</w:t>
+      </w:r>
+    </w:p>
+    <w:p>
+      <w:pPr>
+        <w:ind w:left="360"/>
+        <w:jc w:val="center"/>
+        <w:rPr>
+          <w:lang w:val="en-US"/>
+        </w:rPr>
+      </w:pPr>
+    </w:p>
+    <w:p>
+      <w:pPr>
+        <w:ind w:left="360"/>
         <w:jc w:val="center"/>
         <w:rPr>
           <w:lang w:val="en-US"/>
@@ -1125,10 +1187,10 @@
           <w:lang w:eastAsia="zh-CN"/>
         </w:rPr>
         <w:drawing>
-          <wp:inline distT="0" distB="0" distL="0" distR="0" wp14:anchorId="09AACB82" wp14:editId="23016254">
-            <wp:extent cx="3880236" cy="2910384"/>
-            <wp:effectExtent l="0" t="0" r="6350" b="4445"/>
-            <wp:docPr id="19" name="Picture 19"/>
+          <wp:inline distT="0" distB="0" distL="0" distR="0" wp14:anchorId="43587044" wp14:editId="32D7BF0A">
+            <wp:extent cx="2419350" cy="1104900"/>
+            <wp:effectExtent l="0" t="0" r="0" b="0"/>
+            <wp:docPr id="16" name="Picture 16"/>
             <wp:cNvGraphicFramePr>
               <a:graphicFrameLocks xmlns:a="http://schemas.openxmlformats.org/drawingml/2006/main" noChangeAspect="1"/>
             </wp:cNvGraphicFramePr>
@@ -1140,7 +1202,7 @@
                     <pic:cNvPicPr/>
                   </pic:nvPicPr>
                   <pic:blipFill>
-                    <a:blip r:embed="rId12"/>
+                    <a:blip r:embed="rId13"/>
                     <a:stretch>
                       <a:fillRect/>
                     </a:stretch>
@@ -1148,7 +1210,7 @@
                   <pic:spPr>
                     <a:xfrm>
                       <a:off x="0" y="0"/>
-                      <a:ext cx="3879360" cy="2909727"/>
+                      <a:ext cx="2419350" cy="1104900"/>
                     </a:xfrm>
                     <a:prstGeom prst="rect">
                       <a:avLst/>
@@ -1163,29 +1225,17 @@
     </w:p>
     <w:p>
       <w:pPr>
-        <w:pStyle w:val="ListParagraph"/>
-        <w:jc w:val="center"/>
-        <w:rPr>
-          <w:lang w:val="en-US"/>
-        </w:rPr>
-      </w:pPr>
-      <w:r>
-        <w:rPr>
-          <w:lang w:val="en-US"/>
-        </w:rPr>
-        <w:t>(</w:t>
-      </w:r>
-      <w:r>
-        <w:rPr>
-          <w:lang w:val="en-US"/>
-        </w:rPr>
-        <w:t>File</w:t>
-      </w:r>
-      <w:r>
-        <w:rPr>
-          <w:lang w:val="en-US"/>
-        </w:rPr>
-        <w:t xml:space="preserve"> type changing for reference files)</w:t>
+        <w:ind w:left="360"/>
+        <w:jc w:val="center"/>
+        <w:rPr>
+          <w:lang w:val="en-US"/>
+        </w:rPr>
+      </w:pPr>
+      <w:r>
+        <w:rPr>
+          <w:lang w:val="en-US"/>
+        </w:rPr>
+        <w:t>(Image dimension editing dialog)</w:t>
       </w:r>
     </w:p>
     <w:p>
@@ -1204,8 +1254,10 @@
           <w:ilvl w:val="0"/>
           <w:numId w:val="2"/>
         </w:numPr>
-        <w:rPr>
-          <w:lang w:val="en-US"/>
+        <w:jc w:val="center"/>
+        <w:rPr>
+          <w:noProof/>
+          <w:lang w:val="en-US" w:eastAsia="zh-CN"/>
         </w:rPr>
       </w:pPr>
       <w:r>
@@ -1266,6 +1318,15 @@
         </w:rPr>
         <w:t xml:space="preserve"> the evaluation results could be viewed from the tabs on the right side of the window.</w:t>
       </w:r>
+    </w:p>
+    <w:p>
+      <w:pPr>
+        <w:pStyle w:val="ListParagraph"/>
+        <w:rPr>
+          <w:noProof/>
+          <w:lang w:val="en-US" w:eastAsia="zh-CN"/>
+        </w:rPr>
+      </w:pPr>
     </w:p>
     <w:p>
       <w:pPr>
@@ -1281,10 +1342,10 @@
           <w:lang w:eastAsia="zh-CN"/>
         </w:rPr>
         <w:drawing>
-          <wp:inline distT="0" distB="0" distL="0" distR="0" wp14:anchorId="3395FB3C" wp14:editId="7B120F7A">
-            <wp:extent cx="2208688" cy="781050"/>
-            <wp:effectExtent l="0" t="0" r="1270" b="0"/>
-            <wp:docPr id="20" name="Picture 20"/>
+          <wp:inline distT="0" distB="0" distL="0" distR="0" wp14:anchorId="31FFA11A" wp14:editId="3B451C1E">
+            <wp:extent cx="1869744" cy="593677"/>
+            <wp:effectExtent l="0" t="0" r="0" b="0"/>
+            <wp:docPr id="36" name="Picture 36"/>
             <wp:cNvGraphicFramePr>
               <a:graphicFrameLocks xmlns:a="http://schemas.openxmlformats.org/drawingml/2006/main" noChangeAspect="1"/>
             </wp:cNvGraphicFramePr>
@@ -1296,14 +1357,14 @@
                     <pic:cNvPicPr/>
                   </pic:nvPicPr>
                   <pic:blipFill rotWithShape="1">
-                    <a:blip r:embed="rId13"/>
-                    <a:srcRect t="91195" r="81322"/>
+                    <a:blip r:embed="rId14"/>
+                    <a:srcRect t="92093" r="81948"/>
                     <a:stretch/>
                   </pic:blipFill>
                   <pic:spPr bwMode="auto">
                     <a:xfrm>
                       <a:off x="0" y="0"/>
-                      <a:ext cx="2218031" cy="784354"/>
+                      <a:ext cx="1864280" cy="591942"/>
                     </a:xfrm>
                     <a:prstGeom prst="rect">
                       <a:avLst/>
@@ -1323,60 +1384,6 @@
           </wp:inline>
         </w:drawing>
       </w:r>
-      <w:r>
-        <w:rPr>
-          <w:lang w:val="en-US"/>
-        </w:rPr>
-        <w:t xml:space="preserve">      </w:t>
-      </w:r>
-      <w:r>
-        <w:rPr>
-          <w:noProof/>
-          <w:lang w:eastAsia="zh-CN"/>
-        </w:rPr>
-        <w:drawing>
-          <wp:inline distT="0" distB="0" distL="0" distR="0" wp14:anchorId="16B7F2A6" wp14:editId="29E49635">
-            <wp:extent cx="2130368" cy="712300"/>
-            <wp:effectExtent l="0" t="0" r="3810" b="0"/>
-            <wp:docPr id="21" name="Picture 21"/>
-            <wp:cNvGraphicFramePr>
-              <a:graphicFrameLocks xmlns:a="http://schemas.openxmlformats.org/drawingml/2006/main" noChangeAspect="1"/>
-            </wp:cNvGraphicFramePr>
-            <a:graphic xmlns:a="http://schemas.openxmlformats.org/drawingml/2006/main">
-              <a:graphicData uri="http://schemas.openxmlformats.org/drawingml/2006/picture">
-                <pic:pic xmlns:pic="http://schemas.openxmlformats.org/drawingml/2006/picture">
-                  <pic:nvPicPr>
-                    <pic:cNvPr id="0" name=""/>
-                    <pic:cNvPicPr/>
-                  </pic:nvPicPr>
-                  <pic:blipFill rotWithShape="1">
-                    <a:blip r:embed="rId14"/>
-                    <a:srcRect t="91674" r="81322"/>
-                    <a:stretch/>
-                  </pic:blipFill>
-                  <pic:spPr bwMode="auto">
-                    <a:xfrm>
-                      <a:off x="0" y="0"/>
-                      <a:ext cx="2129663" cy="712064"/>
-                    </a:xfrm>
-                    <a:prstGeom prst="rect">
-                      <a:avLst/>
-                    </a:prstGeom>
-                    <a:ln>
-                      <a:noFill/>
-                    </a:ln>
-                    <a:extLst>
-                      <a:ext uri="{53640926-AAD7-44D8-BBD7-CCE9431645EC}">
-                        <a14:shadowObscured xmlns:a14="http://schemas.microsoft.com/office/drawing/2010/main"/>
-                      </a:ext>
-                    </a:extLst>
-                  </pic:spPr>
-                </pic:pic>
-              </a:graphicData>
-            </a:graphic>
-          </wp:inline>
-        </w:drawing>
-      </w:r>
     </w:p>
     <w:p>
       <w:pPr>
@@ -1464,7 +1471,13 @@
         <w:rPr>
           <w:lang w:val="en-US"/>
         </w:rPr>
-        <w:t xml:space="preserve"> branch and the T1 branch, as they have different number of figures to show. The description bellow will be for </w:t>
+        <w:t xml:space="preserve"> branch and the T1 branch, as they have different number of figures to show. The description bellow wi</w:t>
+      </w:r>
+      <w:r>
+        <w:rPr>
+          <w:lang w:val="en-US"/>
+        </w:rPr>
+        <w:t xml:space="preserve">ll be for </w:t>
       </w:r>
       <w:proofErr w:type="spellStart"/>
       <w:r>
@@ -1478,7 +1491,25 @@
         <w:rPr>
           <w:lang w:val="en-US"/>
         </w:rPr>
-        <w:t xml:space="preserve"> branch. The condition is analogous for T1 branch, expect the row of figures is transposed to a column.</w:t>
+        <w:t xml:space="preserve"> branch, which </w:t>
+      </w:r>
+      <w:r>
+        <w:rPr>
+          <w:lang w:val="en-US"/>
+        </w:rPr>
+        <w:t xml:space="preserve">is analogous </w:t>
+      </w:r>
+      <w:r>
+        <w:rPr>
+          <w:lang w:val="en-US"/>
+        </w:rPr>
+        <w:t xml:space="preserve">to that of T1 branch, expect that </w:t>
+      </w:r>
+      <w:r>
+        <w:rPr>
+          <w:lang w:val="en-US"/>
+        </w:rPr>
+        <w:t>the row of figures is transposed to a column.</w:t>
       </w:r>
     </w:p>
     <w:p>
@@ -1542,18 +1573,21 @@
         </w:rPr>
         <w:t>The Second column shows the error map between calculated and reference data. Each pixel is the result of corresponding pixel in calculated data being subtracted with that in the reference data. Generally the more the color approaches to the red direction, the larger the error is.</w:t>
       </w:r>
-    </w:p>
-    <w:p>
-      <w:pPr>
-        <w:pStyle w:val="ListParagraph"/>
-        <w:rPr>
-          <w:lang w:val="en-US"/>
-        </w:rPr>
-      </w:pPr>
-      <w:r>
-        <w:rPr>
-          <w:lang w:val="en-US"/>
-        </w:rPr>
+      <w:bookmarkStart w:id="0" w:name="_GoBack"/>
+      <w:bookmarkEnd w:id="0"/>
+    </w:p>
+    <w:p>
+      <w:pPr>
+        <w:pStyle w:val="ListParagraph"/>
+        <w:rPr>
+          <w:lang w:val="en-US"/>
+        </w:rPr>
+      </w:pPr>
+      <w:r>
+        <w:rPr>
+          <w:lang w:val="en-US"/>
+        </w:rPr>
+        <w:lastRenderedPageBreak/>
         <w:t xml:space="preserve">The third column shows the normalized error. This is out of the consideration that the error could be related with the original value itself. Therefore normalized error may give a more uniformed standard of the error level. Each pixel’s value comes from the division of the </w:t>
       </w:r>
       <w:r>
@@ -1590,12 +1624,11 @@
           <w:noProof/>
           <w:lang w:eastAsia="zh-CN"/>
         </w:rPr>
-        <w:lastRenderedPageBreak/>
         <w:drawing>
-          <wp:inline distT="0" distB="0" distL="0" distR="0" wp14:anchorId="38E359A9" wp14:editId="04F38DA1">
-            <wp:extent cx="4760058" cy="3450866"/>
+          <wp:inline distT="0" distB="0" distL="0" distR="0" wp14:anchorId="0DF0AFDB" wp14:editId="45F81348">
+            <wp:extent cx="4817659" cy="3492623"/>
             <wp:effectExtent l="0" t="0" r="2540" b="0"/>
-            <wp:docPr id="8" name="Picture 8"/>
+            <wp:docPr id="38" name="Picture 38"/>
             <wp:cNvGraphicFramePr>
               <a:graphicFrameLocks xmlns:a="http://schemas.openxmlformats.org/drawingml/2006/main" noChangeAspect="1"/>
             </wp:cNvGraphicFramePr>
@@ -1615,7 +1648,7 @@
                   <pic:spPr>
                     <a:xfrm>
                       <a:off x="0" y="0"/>
-                      <a:ext cx="4776900" cy="3463076"/>
+                      <a:ext cx="4818801" cy="3493451"/>
                     </a:xfrm>
                     <a:prstGeom prst="rect">
                       <a:avLst/>
@@ -1692,10 +1725,10 @@
           <w:lang w:eastAsia="zh-CN"/>
         </w:rPr>
         <w:drawing>
-          <wp:inline distT="0" distB="0" distL="0" distR="0" wp14:anchorId="1AFECFC1" wp14:editId="2C5DF434">
-            <wp:extent cx="4727155" cy="3427012"/>
-            <wp:effectExtent l="0" t="0" r="0" b="2540"/>
-            <wp:docPr id="25" name="Picture 25"/>
+          <wp:inline distT="0" distB="0" distL="0" distR="0" wp14:anchorId="73D544F0" wp14:editId="57C28F71">
+            <wp:extent cx="4817660" cy="3492624"/>
+            <wp:effectExtent l="0" t="0" r="2540" b="0"/>
+            <wp:docPr id="39" name="Picture 39"/>
             <wp:cNvGraphicFramePr>
               <a:graphicFrameLocks xmlns:a="http://schemas.openxmlformats.org/drawingml/2006/main" noChangeAspect="1"/>
             </wp:cNvGraphicFramePr>
@@ -1715,7 +1748,7 @@
                   <pic:spPr>
                     <a:xfrm>
                       <a:off x="0" y="0"/>
-                      <a:ext cx="4730420" cy="3429379"/>
+                      <a:ext cx="4823651" cy="3496968"/>
                     </a:xfrm>
                     <a:prstGeom prst="rect">
                       <a:avLst/>
@@ -1758,6 +1791,15 @@
     <w:p>
       <w:pPr>
         <w:pStyle w:val="ListParagraph"/>
+        <w:jc w:val="center"/>
+        <w:rPr>
+          <w:lang w:val="en-US"/>
+        </w:rPr>
+      </w:pPr>
+    </w:p>
+    <w:p>
+      <w:pPr>
+        <w:pStyle w:val="ListParagraph"/>
         <w:numPr>
           <w:ilvl w:val="0"/>
           <w:numId w:val="2"/>
@@ -1770,6 +1812,7 @@
         <w:rPr>
           <w:lang w:val="en-US"/>
         </w:rPr>
+        <w:lastRenderedPageBreak/>
         <w:t xml:space="preserve">The tab “Scatter Plots Viewer” shows the scatter plots of the calculated and the reference </w:t>
       </w:r>
       <w:r>
@@ -1930,7 +1973,6 @@
         <w:rPr>
           <w:lang w:val="en-US"/>
         </w:rPr>
-        <w:lastRenderedPageBreak/>
         <w:t>For the reference data, the pixel values in one row</w:t>
       </w:r>
       <w:r>
@@ -2034,6 +2076,34 @@
           <w:lang w:val="en-US"/>
         </w:rPr>
         <w:t xml:space="preserve"> adding 0.5, it can be easily read from the plots that the calculated data follow the linear model, and have scaling factor and extra bias value.</w:t>
+      </w:r>
+    </w:p>
+    <w:p>
+      <w:pPr>
+        <w:pStyle w:val="ListParagraph"/>
+        <w:rPr>
+          <w:lang w:val="en-US"/>
+        </w:rPr>
+      </w:pPr>
+    </w:p>
+    <w:p>
+      <w:pPr>
+        <w:pStyle w:val="ListParagraph"/>
+        <w:rPr>
+          <w:lang w:val="en-US"/>
+        </w:rPr>
+      </w:pPr>
+      <w:r>
+        <w:rPr>
+          <w:lang w:val="en-US"/>
+        </w:rPr>
+        <w:t xml:space="preserve">The button ‘Switch viewing’ at the bottom of the viewer offers the possibility to view the data at difference scale. </w:t>
+      </w:r>
+      <w:r>
+        <w:rPr>
+          <w:lang w:val="en-US"/>
+        </w:rPr>
+        <w:t xml:space="preserve">In case the calculated data has a large range of values, the slope of the data may become less obvious, while the users can have a clear view of the data distribution. In order to have a better view of the calculated data and the reference data in terms of slope, switching the viewing scale may be plausible. </w:t>
       </w:r>
     </w:p>
     <w:p>
@@ -2058,10 +2128,10 @@
           <w:lang w:eastAsia="zh-CN"/>
         </w:rPr>
         <w:drawing>
-          <wp:inline distT="0" distB="0" distL="0" distR="0" wp14:anchorId="1BF5C637" wp14:editId="259EE30E">
-            <wp:extent cx="4110825" cy="2980196"/>
+          <wp:inline distT="0" distB="0" distL="0" distR="0" wp14:anchorId="7111F5B0" wp14:editId="77CD723A">
+            <wp:extent cx="4967785" cy="3601458"/>
             <wp:effectExtent l="0" t="0" r="4445" b="0"/>
-            <wp:docPr id="17" name="Picture 17"/>
+            <wp:docPr id="40" name="Picture 40"/>
             <wp:cNvGraphicFramePr>
               <a:graphicFrameLocks xmlns:a="http://schemas.openxmlformats.org/drawingml/2006/main" noChangeAspect="1"/>
             </wp:cNvGraphicFramePr>
@@ -2081,7 +2151,7 @@
                   <pic:spPr>
                     <a:xfrm>
                       <a:off x="0" y="0"/>
-                      <a:ext cx="4116248" cy="2984127"/>
+                      <a:ext cx="4968268" cy="3601808"/>
                     </a:xfrm>
                     <a:prstGeom prst="rect">
                       <a:avLst/>
@@ -2148,11 +2218,12 @@
           <w:noProof/>
           <w:lang w:eastAsia="zh-CN"/>
         </w:rPr>
+        <w:lastRenderedPageBreak/>
         <w:drawing>
-          <wp:inline distT="0" distB="0" distL="0" distR="0" wp14:anchorId="36D57917" wp14:editId="5770922A">
-            <wp:extent cx="4134678" cy="2997489"/>
-            <wp:effectExtent l="0" t="0" r="0" b="0"/>
-            <wp:docPr id="14" name="Picture 14"/>
+          <wp:inline distT="0" distB="0" distL="0" distR="0" wp14:anchorId="0513F141" wp14:editId="0EF1B303">
+            <wp:extent cx="4189863" cy="3037495"/>
+            <wp:effectExtent l="0" t="0" r="1270" b="0"/>
+            <wp:docPr id="41" name="Picture 41"/>
             <wp:cNvGraphicFramePr>
               <a:graphicFrameLocks xmlns:a="http://schemas.openxmlformats.org/drawingml/2006/main" noChangeAspect="1"/>
             </wp:cNvGraphicFramePr>
@@ -2172,7 +2243,7 @@
                   <pic:spPr>
                     <a:xfrm>
                       <a:off x="0" y="0"/>
-                      <a:ext cx="4137533" cy="2999559"/>
+                      <a:ext cx="4200738" cy="3045379"/>
                     </a:xfrm>
                     <a:prstGeom prst="rect">
                       <a:avLst/>
@@ -2224,7 +2295,6 @@
         <w:rPr>
           <w:lang w:val="en-US"/>
         </w:rPr>
-        <w:lastRenderedPageBreak/>
         <w:t xml:space="preserve">The tab “Histograms Plots Viewer” shows the histogram of each patch from calculated </w:t>
       </w:r>
       <w:proofErr w:type="spellStart"/>
@@ -2296,10 +2366,10 @@
           <w:lang w:eastAsia="zh-CN"/>
         </w:rPr>
         <w:drawing>
-          <wp:inline distT="0" distB="0" distL="0" distR="0" wp14:anchorId="35573DDB" wp14:editId="6EECC449">
-            <wp:extent cx="4778734" cy="3464405"/>
-            <wp:effectExtent l="0" t="0" r="3175" b="3175"/>
-            <wp:docPr id="22" name="Picture 22"/>
+          <wp:inline distT="0" distB="0" distL="0" distR="0" wp14:anchorId="6021693E" wp14:editId="74A44436">
+            <wp:extent cx="4558352" cy="3304636"/>
+            <wp:effectExtent l="0" t="0" r="0" b="0"/>
+            <wp:docPr id="42" name="Picture 42"/>
             <wp:cNvGraphicFramePr>
               <a:graphicFrameLocks xmlns:a="http://schemas.openxmlformats.org/drawingml/2006/main" noChangeAspect="1"/>
             </wp:cNvGraphicFramePr>
@@ -2319,7 +2389,7 @@
                   <pic:spPr>
                     <a:xfrm>
                       <a:off x="0" y="0"/>
-                      <a:ext cx="4785686" cy="3469445"/>
+                      <a:ext cx="4561075" cy="3306610"/>
                     </a:xfrm>
                     <a:prstGeom prst="rect">
                       <a:avLst/>
@@ -2374,11 +2444,12 @@
           <w:noProof/>
           <w:lang w:eastAsia="zh-CN"/>
         </w:rPr>
+        <w:lastRenderedPageBreak/>
         <w:drawing>
-          <wp:inline distT="0" distB="0" distL="0" distR="0" wp14:anchorId="4D64DDF7" wp14:editId="7F15E2EC">
-            <wp:extent cx="4635611" cy="3360646"/>
-            <wp:effectExtent l="0" t="0" r="0" b="0"/>
-            <wp:docPr id="27" name="Picture 27"/>
+          <wp:inline distT="0" distB="0" distL="0" distR="0" wp14:anchorId="4B2F24A9" wp14:editId="2275B194">
+            <wp:extent cx="5213445" cy="3779554"/>
+            <wp:effectExtent l="0" t="0" r="6350" b="0"/>
+            <wp:docPr id="43" name="Picture 43"/>
             <wp:cNvGraphicFramePr>
               <a:graphicFrameLocks xmlns:a="http://schemas.openxmlformats.org/drawingml/2006/main" noChangeAspect="1"/>
             </wp:cNvGraphicFramePr>
@@ -2398,7 +2469,7 @@
                   <pic:spPr>
                     <a:xfrm>
                       <a:off x="0" y="0"/>
-                      <a:ext cx="4638812" cy="3362967"/>
+                      <a:ext cx="5214680" cy="3780449"/>
                     </a:xfrm>
                     <a:prstGeom prst="rect">
                       <a:avLst/>
@@ -2441,7 +2512,6 @@
         <w:rPr>
           <w:lang w:val="en-US"/>
         </w:rPr>
-        <w:lastRenderedPageBreak/>
         <w:t xml:space="preserve">The tab “Box Plots </w:t>
       </w:r>
       <w:r>
@@ -2584,8 +2654,6 @@
         </w:rPr>
         <w:t>the tab “Result in HTML viewer”</w:t>
       </w:r>
-      <w:bookmarkStart w:id="0" w:name="_GoBack"/>
-      <w:bookmarkEnd w:id="0"/>
       <w:r>
         <w:rPr>
           <w:lang w:val="en-US"/>
@@ -2634,11 +2702,12 @@
           <w:noProof/>
           <w:lang w:eastAsia="zh-CN"/>
         </w:rPr>
+        <w:lastRenderedPageBreak/>
         <w:drawing>
-          <wp:inline distT="0" distB="0" distL="0" distR="0" wp14:anchorId="781550BB" wp14:editId="6019A547">
-            <wp:extent cx="4556098" cy="3303002"/>
-            <wp:effectExtent l="0" t="0" r="0" b="0"/>
-            <wp:docPr id="24" name="Picture 24"/>
+          <wp:inline distT="0" distB="0" distL="0" distR="0" wp14:anchorId="7C08E7CF" wp14:editId="3720FE88">
+            <wp:extent cx="4761660" cy="3452027"/>
+            <wp:effectExtent l="0" t="0" r="1270" b="0"/>
+            <wp:docPr id="46" name="Picture 46"/>
             <wp:cNvGraphicFramePr>
               <a:graphicFrameLocks xmlns:a="http://schemas.openxmlformats.org/drawingml/2006/main" noChangeAspect="1"/>
             </wp:cNvGraphicFramePr>
@@ -2658,7 +2727,7 @@
                   <pic:spPr>
                     <a:xfrm>
                       <a:off x="0" y="0"/>
-                      <a:ext cx="4559244" cy="3305283"/>
+                      <a:ext cx="4761525" cy="3451929"/>
                     </a:xfrm>
                     <a:prstGeom prst="rect">
                       <a:avLst/>
@@ -2714,10 +2783,10 @@
           <w:lang w:eastAsia="zh-CN"/>
         </w:rPr>
         <w:drawing>
-          <wp:inline distT="0" distB="0" distL="0" distR="0" wp14:anchorId="18F645A1" wp14:editId="4F0B0190">
-            <wp:extent cx="4595854" cy="3331823"/>
-            <wp:effectExtent l="0" t="0" r="0" b="2540"/>
-            <wp:docPr id="29" name="Picture 29"/>
+          <wp:inline distT="0" distB="0" distL="0" distR="0" wp14:anchorId="56EAACE5" wp14:editId="4D38CFA2">
+            <wp:extent cx="4865427" cy="3527254"/>
+            <wp:effectExtent l="0" t="0" r="0" b="0"/>
+            <wp:docPr id="44" name="Picture 44"/>
             <wp:cNvGraphicFramePr>
               <a:graphicFrameLocks xmlns:a="http://schemas.openxmlformats.org/drawingml/2006/main" noChangeAspect="1"/>
             </wp:cNvGraphicFramePr>
@@ -2737,7 +2806,7 @@
                   <pic:spPr>
                     <a:xfrm>
                       <a:off x="0" y="0"/>
-                      <a:ext cx="4599027" cy="3334124"/>
+                      <a:ext cx="4866579" cy="3528089"/>
                     </a:xfrm>
                     <a:prstGeom prst="rect">
                       <a:avLst/>
@@ -2762,7 +2831,6 @@
         <w:rPr>
           <w:lang w:val="en-US"/>
         </w:rPr>
-        <w:lastRenderedPageBreak/>
         <w:t>(Box plots for T1 branch)</w:t>
       </w:r>
     </w:p>
@@ -2863,18 +2931,39 @@
         </w:rPr>
         <w:t>he condition in T1 branch is analogous.</w:t>
       </w:r>
-    </w:p>
-    <w:p>
-      <w:pPr>
-        <w:pStyle w:val="ListParagraph"/>
-        <w:rPr>
-          <w:lang w:val="en-US"/>
-        </w:rPr>
-      </w:pPr>
-      <w:r>
-        <w:rPr>
-          <w:lang w:val="en-US"/>
-        </w:rPr>
+      <w:r>
+        <w:rPr>
+          <w:lang w:val="en-US"/>
+        </w:rPr>
+        <w:t xml:space="preserve"> (Therefore the descriptions under are only for the </w:t>
+      </w:r>
+      <w:proofErr w:type="spellStart"/>
+      <w:r>
+        <w:rPr>
+          <w:lang w:val="en-US"/>
+        </w:rPr>
+        <w:t>Ktrans-Ve</w:t>
+      </w:r>
+      <w:proofErr w:type="spellEnd"/>
+      <w:r>
+        <w:rPr>
+          <w:lang w:val="en-US"/>
+        </w:rPr>
+        <w:t xml:space="preserve"> branch.)</w:t>
+      </w:r>
+    </w:p>
+    <w:p>
+      <w:pPr>
+        <w:pStyle w:val="ListParagraph"/>
+        <w:rPr>
+          <w:lang w:val="en-US"/>
+        </w:rPr>
+      </w:pPr>
+      <w:r>
+        <w:rPr>
+          <w:lang w:val="en-US"/>
+        </w:rPr>
+        <w:lastRenderedPageBreak/>
         <w:t xml:space="preserve">There are two tables for </w:t>
       </w:r>
       <w:proofErr w:type="spellStart"/>
@@ -2988,10 +3077,10 @@
           <w:lang w:eastAsia="zh-CN"/>
         </w:rPr>
         <w:drawing>
-          <wp:inline distT="0" distB="0" distL="0" distR="0" wp14:anchorId="5279D9D9" wp14:editId="5644C5F1">
-            <wp:extent cx="4676775" cy="3507830"/>
+          <wp:inline distT="0" distB="0" distL="0" distR="0" wp14:anchorId="10918EE8" wp14:editId="33E3EA4B">
+            <wp:extent cx="4499286" cy="3261815"/>
             <wp:effectExtent l="0" t="0" r="0" b="0"/>
-            <wp:docPr id="4" name="Picture 4"/>
+            <wp:docPr id="47" name="Picture 47"/>
             <wp:cNvGraphicFramePr>
               <a:graphicFrameLocks xmlns:a="http://schemas.openxmlformats.org/drawingml/2006/main" noChangeAspect="1"/>
             </wp:cNvGraphicFramePr>
@@ -3011,7 +3100,7 @@
                   <pic:spPr>
                     <a:xfrm>
                       <a:off x="0" y="0"/>
-                      <a:ext cx="4681586" cy="3511439"/>
+                      <a:ext cx="4501812" cy="3263646"/>
                     </a:xfrm>
                     <a:prstGeom prst="rect">
                       <a:avLst/>
@@ -3160,12 +3249,11 @@
           <w:noProof/>
           <w:lang w:eastAsia="zh-CN"/>
         </w:rPr>
-        <w:lastRenderedPageBreak/>
         <w:drawing>
-          <wp:inline distT="0" distB="0" distL="0" distR="0" wp14:anchorId="5FCB49D5" wp14:editId="21C6F79A">
-            <wp:extent cx="4495800" cy="3372089"/>
+          <wp:inline distT="0" distB="0" distL="0" distR="0" wp14:anchorId="1D2EFE1A" wp14:editId="09422F87">
+            <wp:extent cx="4783541" cy="3467890"/>
             <wp:effectExtent l="0" t="0" r="0" b="0"/>
-            <wp:docPr id="5" name="Picture 5"/>
+            <wp:docPr id="48" name="Picture 48"/>
             <wp:cNvGraphicFramePr>
               <a:graphicFrameLocks xmlns:a="http://schemas.openxmlformats.org/drawingml/2006/main" noChangeAspect="1"/>
             </wp:cNvGraphicFramePr>
@@ -3185,7 +3273,7 @@
                   <pic:spPr>
                     <a:xfrm>
                       <a:off x="0" y="0"/>
-                      <a:ext cx="4494633" cy="3371214"/>
+                      <a:ext cx="4784674" cy="3468712"/>
                     </a:xfrm>
                     <a:prstGeom prst="rect">
                       <a:avLst/>
@@ -3242,6 +3330,7 @@
         <w:rPr>
           <w:lang w:val="en-US"/>
         </w:rPr>
+        <w:lastRenderedPageBreak/>
         <w:t xml:space="preserve">The tab “Model Fitting” shows the result of fitting linear model and </w:t>
       </w:r>
       <w:r>
@@ -3271,10 +3360,10 @@
           <w:lang w:eastAsia="zh-CN"/>
         </w:rPr>
         <w:drawing>
-          <wp:inline distT="0" distB="0" distL="0" distR="0" wp14:anchorId="4A8B6B9F" wp14:editId="643FC578">
-            <wp:extent cx="4551669" cy="3299792"/>
-            <wp:effectExtent l="0" t="0" r="1905" b="0"/>
-            <wp:docPr id="23" name="Picture 23"/>
+          <wp:inline distT="0" distB="0" distL="0" distR="0" wp14:anchorId="257C9278" wp14:editId="1B84ACE6">
+            <wp:extent cx="4742597" cy="3438207"/>
+            <wp:effectExtent l="0" t="0" r="1270" b="0"/>
+            <wp:docPr id="49" name="Picture 49"/>
             <wp:cNvGraphicFramePr>
               <a:graphicFrameLocks xmlns:a="http://schemas.openxmlformats.org/drawingml/2006/main" noChangeAspect="1"/>
             </wp:cNvGraphicFramePr>
@@ -3294,7 +3383,7 @@
                   <pic:spPr>
                     <a:xfrm>
                       <a:off x="0" y="0"/>
-                      <a:ext cx="4559570" cy="3305520"/>
+                      <a:ext cx="4747904" cy="3442054"/>
                     </a:xfrm>
                     <a:prstGeom prst="rect">
                       <a:avLst/>
@@ -3427,12 +3516,11 @@
           <w:noProof/>
           <w:lang w:eastAsia="zh-CN"/>
         </w:rPr>
-        <w:lastRenderedPageBreak/>
         <w:drawing>
-          <wp:inline distT="0" distB="0" distL="0" distR="0" wp14:anchorId="63B57088" wp14:editId="3D6840BF">
-            <wp:extent cx="5200650" cy="3900764"/>
-            <wp:effectExtent l="0" t="0" r="0" b="5080"/>
-            <wp:docPr id="9" name="Picture 9"/>
+          <wp:inline distT="0" distB="0" distL="0" distR="0" wp14:anchorId="72D4B537" wp14:editId="2F02794F">
+            <wp:extent cx="4606119" cy="3339265"/>
+            <wp:effectExtent l="0" t="0" r="4445" b="0"/>
+            <wp:docPr id="50" name="Picture 50"/>
             <wp:cNvGraphicFramePr>
               <a:graphicFrameLocks xmlns:a="http://schemas.openxmlformats.org/drawingml/2006/main" noChangeAspect="1"/>
             </wp:cNvGraphicFramePr>
@@ -3452,7 +3540,7 @@
                   <pic:spPr>
                     <a:xfrm>
                       <a:off x="0" y="0"/>
-                      <a:ext cx="5209152" cy="3907141"/>
+                      <a:ext cx="4607210" cy="3340056"/>
                     </a:xfrm>
                     <a:prstGeom prst="rect">
                       <a:avLst/>
@@ -3509,6 +3597,7 @@
         <w:rPr>
           <w:lang w:val="en-US"/>
         </w:rPr>
+        <w:lastRenderedPageBreak/>
         <w:t>The tab “U-test results viewer” sh</w:t>
       </w:r>
       <w:r>
@@ -3556,10 +3645,10 @@
           <w:lang w:eastAsia="zh-CN"/>
         </w:rPr>
         <w:drawing>
-          <wp:inline distT="0" distB="0" distL="0" distR="0" wp14:anchorId="0FADD696" wp14:editId="56A765EF">
-            <wp:extent cx="5076825" cy="3807889"/>
-            <wp:effectExtent l="0" t="0" r="0" b="2540"/>
-            <wp:docPr id="10" name="Picture 10"/>
+          <wp:inline distT="0" distB="0" distL="0" distR="0" wp14:anchorId="7BE50FFE" wp14:editId="3F620BAF">
+            <wp:extent cx="4449170" cy="3225483"/>
+            <wp:effectExtent l="0" t="0" r="8890" b="0"/>
+            <wp:docPr id="51" name="Picture 51"/>
             <wp:cNvGraphicFramePr>
               <a:graphicFrameLocks xmlns:a="http://schemas.openxmlformats.org/drawingml/2006/main" noChangeAspect="1"/>
             </wp:cNvGraphicFramePr>
@@ -3579,7 +3668,7 @@
                   <pic:spPr>
                     <a:xfrm>
                       <a:off x="0" y="0"/>
-                      <a:ext cx="5075147" cy="3806630"/>
+                      <a:ext cx="4450224" cy="3226247"/>
                     </a:xfrm>
                     <a:prstGeom prst="rect">
                       <a:avLst/>
@@ -3702,10 +3791,10 @@
           <w:lang w:eastAsia="zh-CN"/>
         </w:rPr>
         <w:drawing>
-          <wp:inline distT="0" distB="0" distL="0" distR="0" wp14:anchorId="256DBAC4" wp14:editId="7DA2AE91">
-            <wp:extent cx="4825658" cy="3619500"/>
-            <wp:effectExtent l="0" t="0" r="0" b="0"/>
-            <wp:docPr id="12" name="Picture 12"/>
+          <wp:inline distT="0" distB="0" distL="0" distR="0" wp14:anchorId="627145F3" wp14:editId="5B6A74C0">
+            <wp:extent cx="4535699" cy="3288213"/>
+            <wp:effectExtent l="0" t="0" r="0" b="7620"/>
+            <wp:docPr id="52" name="Picture 52"/>
             <wp:cNvGraphicFramePr>
               <a:graphicFrameLocks xmlns:a="http://schemas.openxmlformats.org/drawingml/2006/main" noChangeAspect="1"/>
             </wp:cNvGraphicFramePr>
@@ -3725,7 +3814,7 @@
                   <pic:spPr>
                     <a:xfrm>
                       <a:off x="0" y="0"/>
-                      <a:ext cx="4824405" cy="3618560"/>
+                      <a:ext cx="4536774" cy="3288992"/>
                     </a:xfrm>
                     <a:prstGeom prst="rect">
                       <a:avLst/>

</xml_diff>